<commit_message>
Editext와 button 그리고 main에서 사용
</commit_message>
<xml_diff>
--- a/2019ver.docx
+++ b/2019ver.docx
@@ -467,9 +467,9 @@
     </w:p>
     <w:p>
       <w:pPr>
-        <w:rPr>
-          <w:rFonts w:hint="eastAsia"/>
-        </w:rPr>
+        <w:pBdr>
+          <w:bottom w:val="single" w:sz="6" w:space="1" w:color="auto"/>
+        </w:pBdr>
       </w:pPr>
       <w:proofErr w:type="spellStart"/>
       <w:r>
@@ -507,6 +507,877 @@
         </w:rPr>
         <w:t xml:space="preserve"> 가능하다.</w:t>
       </w:r>
+    </w:p>
+    <w:p>
+      <w:proofErr w:type="spellStart"/>
+      <w:proofErr w:type="gramStart"/>
+      <w:r>
+        <w:t>Edittext</w:t>
+      </w:r>
+      <w:proofErr w:type="spellEnd"/>
+      <w:r>
+        <w:t xml:space="preserve"> </w:t>
+      </w:r>
+      <w:r>
+        <w:rPr>
+          <w:rFonts w:hint="eastAsia"/>
+        </w:rPr>
+        <w:t>의</w:t>
+      </w:r>
+      <w:proofErr w:type="gramEnd"/>
+      <w:r>
+        <w:rPr>
+          <w:rFonts w:hint="eastAsia"/>
+        </w:rPr>
+        <w:t xml:space="preserve"> 경우</w:t>
+      </w:r>
+    </w:p>
+    <w:p>
+      <w:r>
+        <w:t>Hint</w:t>
+      </w:r>
+      <w:r>
+        <w:rPr>
+          <w:rFonts w:hint="eastAsia"/>
+        </w:rPr>
+        <w:t>를 넣으면 입력 전에 가표시를 할 수 있다.</w:t>
+      </w:r>
+    </w:p>
+    <w:p/>
+    <w:p>
+      <w:r>
+        <w:t>Button</w:t>
+      </w:r>
+    </w:p>
+    <w:p>
+      <w:r>
+        <w:t>Text</w:t>
+      </w:r>
+      <w:r>
+        <w:rPr>
+          <w:rFonts w:hint="eastAsia"/>
+        </w:rPr>
+        <w:t>로 버튼의 텍스트를 정할 수 있다.</w:t>
+      </w:r>
+    </w:p>
+    <w:p>
+      <w:r>
+        <w:t xml:space="preserve">Id </w:t>
+      </w:r>
+      <w:proofErr w:type="spellStart"/>
+      <w:r>
+        <w:rPr>
+          <w:rFonts w:hint="eastAsia"/>
+        </w:rPr>
+        <w:t>엔터</w:t>
+      </w:r>
+      <w:proofErr w:type="spellEnd"/>
+      <w:r>
+        <w:rPr>
+          <w:rFonts w:hint="eastAsia"/>
+        </w:rPr>
+        <w:t xml:space="preserve"> </w:t>
+      </w:r>
+      <w:proofErr w:type="spellStart"/>
+      <w:r>
+        <w:rPr>
+          <w:rFonts w:hint="eastAsia"/>
+        </w:rPr>
+        <w:t>엔터</w:t>
+      </w:r>
+      <w:proofErr w:type="spellEnd"/>
+      <w:r>
+        <w:rPr>
+          <w:rFonts w:hint="eastAsia"/>
+        </w:rPr>
+        <w:t xml:space="preserve"> 한 뒤 </w:t>
+      </w:r>
+      <w:r>
+        <w:t>/</w:t>
+      </w:r>
+      <w:r>
+        <w:rPr>
+          <w:rFonts w:hint="eastAsia"/>
+        </w:rPr>
+        <w:t xml:space="preserve">뒤에 원하는 아이디 </w:t>
+      </w:r>
+      <w:proofErr w:type="spellStart"/>
+      <w:r>
+        <w:rPr>
+          <w:rFonts w:hint="eastAsia"/>
+        </w:rPr>
+        <w:t>값을지정할</w:t>
+      </w:r>
+      <w:proofErr w:type="spellEnd"/>
+      <w:r>
+        <w:rPr>
+          <w:rFonts w:hint="eastAsia"/>
+        </w:rPr>
+        <w:t xml:space="preserve"> 수 있다.</w:t>
+      </w:r>
+    </w:p>
+    <w:p>
+      <w:pPr>
+        <w:pBdr>
+          <w:bottom w:val="single" w:sz="6" w:space="1" w:color="auto"/>
+        </w:pBdr>
+      </w:pPr>
+    </w:p>
+    <w:p>
+      <w:r>
+        <w:t>main</w:t>
+      </w:r>
+      <w:r>
+        <w:rPr>
+          <w:rFonts w:hint="eastAsia"/>
+        </w:rPr>
+        <w:t>에서 사용하기</w:t>
+      </w:r>
+    </w:p>
+    <w:p>
+      <w:pPr>
+        <w:widowControl/>
+        <w:shd w:val="clear" w:color="auto" w:fill="2B2B2B"/>
+        <w:tabs>
+          <w:tab w:val="left" w:pos="916"/>
+          <w:tab w:val="left" w:pos="1832"/>
+          <w:tab w:val="left" w:pos="2748"/>
+          <w:tab w:val="left" w:pos="3664"/>
+          <w:tab w:val="left" w:pos="4580"/>
+          <w:tab w:val="left" w:pos="5496"/>
+          <w:tab w:val="left" w:pos="6412"/>
+          <w:tab w:val="left" w:pos="7328"/>
+          <w:tab w:val="left" w:pos="8244"/>
+          <w:tab w:val="left" w:pos="9160"/>
+          <w:tab w:val="left" w:pos="10076"/>
+          <w:tab w:val="left" w:pos="10992"/>
+          <w:tab w:val="left" w:pos="11908"/>
+          <w:tab w:val="left" w:pos="12824"/>
+          <w:tab w:val="left" w:pos="13740"/>
+          <w:tab w:val="left" w:pos="14656"/>
+        </w:tabs>
+        <w:wordWrap/>
+        <w:autoSpaceDE/>
+        <w:autoSpaceDN/>
+        <w:spacing w:after="0" w:line="240" w:lineRule="auto"/>
+        <w:jc w:val="left"/>
+        <w:rPr>
+          <w:rFonts w:ascii="Consolas" w:eastAsia="굴림체" w:hAnsi="Consolas" w:cs="굴림체"/>
+          <w:color w:val="A9B7C6"/>
+          <w:kern w:val="0"/>
+          <w:szCs w:val="20"/>
+        </w:rPr>
+      </w:pPr>
+      <w:proofErr w:type="spellStart"/>
+      <w:r>
+        <w:rPr>
+          <w:rFonts w:ascii="Consolas" w:eastAsia="굴림체" w:hAnsi="Consolas" w:cs="굴림체"/>
+          <w:color w:val="9876AA"/>
+          <w:kern w:val="0"/>
+          <w:szCs w:val="20"/>
+        </w:rPr>
+        <w:t>et_id</w:t>
+      </w:r>
+      <w:proofErr w:type="spellEnd"/>
+      <w:r>
+        <w:rPr>
+          <w:rFonts w:ascii="Consolas" w:eastAsia="굴림체" w:hAnsi="Consolas" w:cs="굴림체"/>
+          <w:color w:val="9876AA"/>
+          <w:kern w:val="0"/>
+          <w:szCs w:val="20"/>
+        </w:rPr>
+        <w:t xml:space="preserve"> </w:t>
+      </w:r>
+      <w:r>
+        <w:rPr>
+          <w:rFonts w:ascii="Consolas" w:eastAsia="굴림체" w:hAnsi="Consolas" w:cs="굴림체"/>
+          <w:color w:val="A9B7C6"/>
+          <w:kern w:val="0"/>
+          <w:szCs w:val="20"/>
+        </w:rPr>
+        <w:t xml:space="preserve">= </w:t>
+      </w:r>
+      <w:proofErr w:type="spellStart"/>
+      <w:r>
+        <w:rPr>
+          <w:rFonts w:ascii="Consolas" w:eastAsia="굴림체" w:hAnsi="Consolas" w:cs="굴림체"/>
+          <w:color w:val="A9B7C6"/>
+          <w:kern w:val="0"/>
+          <w:szCs w:val="20"/>
+        </w:rPr>
+        <w:t>findViewById</w:t>
+      </w:r>
+      <w:proofErr w:type="spellEnd"/>
+      <w:r>
+        <w:rPr>
+          <w:rFonts w:ascii="Consolas" w:eastAsia="굴림체" w:hAnsi="Consolas" w:cs="굴림체"/>
+          <w:color w:val="A9B7C6"/>
+          <w:kern w:val="0"/>
+          <w:szCs w:val="20"/>
+        </w:rPr>
+        <w:t>(</w:t>
+      </w:r>
+      <w:proofErr w:type="spellStart"/>
+      <w:proofErr w:type="gramStart"/>
+      <w:r>
+        <w:rPr>
+          <w:rFonts w:ascii="Consolas" w:eastAsia="굴림체" w:hAnsi="Consolas" w:cs="굴림체"/>
+          <w:color w:val="A9B7C6"/>
+          <w:kern w:val="0"/>
+          <w:szCs w:val="20"/>
+        </w:rPr>
+        <w:t>R.id.</w:t>
+      </w:r>
+      <w:r>
+        <w:rPr>
+          <w:rFonts w:ascii="Consolas" w:eastAsia="굴림체" w:hAnsi="Consolas" w:cs="굴림체"/>
+          <w:i/>
+          <w:iCs/>
+          <w:color w:val="9876AA"/>
+          <w:kern w:val="0"/>
+          <w:szCs w:val="20"/>
+        </w:rPr>
+        <w:t>et</w:t>
+      </w:r>
+      <w:proofErr w:type="gramEnd"/>
+      <w:r>
+        <w:rPr>
+          <w:rFonts w:ascii="Consolas" w:eastAsia="굴림체" w:hAnsi="Consolas" w:cs="굴림체"/>
+          <w:i/>
+          <w:iCs/>
+          <w:color w:val="9876AA"/>
+          <w:kern w:val="0"/>
+          <w:szCs w:val="20"/>
+        </w:rPr>
+        <w:t>_id</w:t>
+      </w:r>
+      <w:proofErr w:type="spellEnd"/>
+      <w:r>
+        <w:rPr>
+          <w:rFonts w:ascii="Consolas" w:eastAsia="굴림체" w:hAnsi="Consolas" w:cs="굴림체"/>
+          <w:color w:val="A9B7C6"/>
+          <w:kern w:val="0"/>
+          <w:szCs w:val="20"/>
+        </w:rPr>
+        <w:t>)</w:t>
+      </w:r>
+      <w:r>
+        <w:rPr>
+          <w:rFonts w:ascii="Consolas" w:eastAsia="굴림체" w:hAnsi="Consolas" w:cs="굴림체"/>
+          <w:color w:val="CC7832"/>
+          <w:kern w:val="0"/>
+          <w:szCs w:val="20"/>
+        </w:rPr>
+        <w:t>;</w:t>
+      </w:r>
+      <w:r>
+        <w:rPr>
+          <w:rFonts w:ascii="Consolas" w:eastAsia="굴림체" w:hAnsi="Consolas" w:cs="굴림체"/>
+          <w:color w:val="CC7832"/>
+          <w:kern w:val="0"/>
+          <w:szCs w:val="20"/>
+        </w:rPr>
+        <w:br/>
+      </w:r>
+      <w:r>
+        <w:rPr>
+          <w:rFonts w:ascii="Consolas" w:eastAsia="굴림체" w:hAnsi="Consolas" w:cs="굴림체"/>
+          <w:color w:val="808080"/>
+          <w:kern w:val="0"/>
+          <w:szCs w:val="20"/>
+        </w:rPr>
+        <w:t>//</w:t>
+      </w:r>
+      <w:r>
+        <w:rPr>
+          <w:rFonts w:ascii="굴림체" w:eastAsia="굴림체" w:hAnsi="굴림체" w:cs="굴림체" w:hint="eastAsia"/>
+          <w:color w:val="808080"/>
+          <w:kern w:val="0"/>
+          <w:szCs w:val="20"/>
+        </w:rPr>
+        <w:t>아이디를 통해 불러옴</w:t>
+      </w:r>
+      <w:r>
+        <w:rPr>
+          <w:rFonts w:ascii="굴림체" w:eastAsia="굴림체" w:hAnsi="굴림체" w:cs="굴림체" w:hint="eastAsia"/>
+          <w:color w:val="808080"/>
+          <w:kern w:val="0"/>
+          <w:szCs w:val="20"/>
+        </w:rPr>
+        <w:br/>
+      </w:r>
+      <w:proofErr w:type="spellStart"/>
+      <w:r>
+        <w:rPr>
+          <w:rFonts w:ascii="Consolas" w:eastAsia="굴림체" w:hAnsi="Consolas" w:cs="굴림체"/>
+          <w:color w:val="9876AA"/>
+          <w:kern w:val="0"/>
+          <w:szCs w:val="20"/>
+        </w:rPr>
+        <w:t>btn_test</w:t>
+      </w:r>
+      <w:proofErr w:type="spellEnd"/>
+      <w:r>
+        <w:rPr>
+          <w:rFonts w:ascii="Consolas" w:eastAsia="굴림체" w:hAnsi="Consolas" w:cs="굴림체"/>
+          <w:color w:val="9876AA"/>
+          <w:kern w:val="0"/>
+          <w:szCs w:val="20"/>
+        </w:rPr>
+        <w:t xml:space="preserve"> </w:t>
+      </w:r>
+      <w:r>
+        <w:rPr>
+          <w:rFonts w:ascii="Consolas" w:eastAsia="굴림체" w:hAnsi="Consolas" w:cs="굴림체"/>
+          <w:color w:val="A9B7C6"/>
+          <w:kern w:val="0"/>
+          <w:szCs w:val="20"/>
+        </w:rPr>
+        <w:t xml:space="preserve">= </w:t>
+      </w:r>
+      <w:proofErr w:type="spellStart"/>
+      <w:r>
+        <w:rPr>
+          <w:rFonts w:ascii="Consolas" w:eastAsia="굴림체" w:hAnsi="Consolas" w:cs="굴림체"/>
+          <w:color w:val="A9B7C6"/>
+          <w:kern w:val="0"/>
+          <w:szCs w:val="20"/>
+        </w:rPr>
+        <w:t>findViewById</w:t>
+      </w:r>
+      <w:proofErr w:type="spellEnd"/>
+      <w:r>
+        <w:rPr>
+          <w:rFonts w:ascii="Consolas" w:eastAsia="굴림체" w:hAnsi="Consolas" w:cs="굴림체"/>
+          <w:color w:val="A9B7C6"/>
+          <w:kern w:val="0"/>
+          <w:szCs w:val="20"/>
+        </w:rPr>
+        <w:t>(</w:t>
+      </w:r>
+      <w:proofErr w:type="spellStart"/>
+      <w:r>
+        <w:rPr>
+          <w:rFonts w:ascii="Consolas" w:eastAsia="굴림체" w:hAnsi="Consolas" w:cs="굴림체"/>
+          <w:color w:val="A9B7C6"/>
+          <w:kern w:val="0"/>
+          <w:szCs w:val="20"/>
+        </w:rPr>
+        <w:t>R.id.</w:t>
+      </w:r>
+      <w:r>
+        <w:rPr>
+          <w:rFonts w:ascii="Consolas" w:eastAsia="굴림체" w:hAnsi="Consolas" w:cs="굴림체"/>
+          <w:i/>
+          <w:iCs/>
+          <w:color w:val="9876AA"/>
+          <w:kern w:val="0"/>
+          <w:szCs w:val="20"/>
+        </w:rPr>
+        <w:t>btn_test</w:t>
+      </w:r>
+      <w:proofErr w:type="spellEnd"/>
+      <w:r>
+        <w:rPr>
+          <w:rFonts w:ascii="Consolas" w:eastAsia="굴림체" w:hAnsi="Consolas" w:cs="굴림체"/>
+          <w:color w:val="A9B7C6"/>
+          <w:kern w:val="0"/>
+          <w:szCs w:val="20"/>
+        </w:rPr>
+        <w:t>)</w:t>
+      </w:r>
+      <w:r>
+        <w:rPr>
+          <w:rFonts w:ascii="Consolas" w:eastAsia="굴림체" w:hAnsi="Consolas" w:cs="굴림체"/>
+          <w:color w:val="CC7832"/>
+          <w:kern w:val="0"/>
+          <w:szCs w:val="20"/>
+        </w:rPr>
+        <w:t>;</w:t>
+      </w:r>
+      <w:r>
+        <w:rPr>
+          <w:rFonts w:ascii="Consolas" w:eastAsia="굴림체" w:hAnsi="Consolas" w:cs="굴림체"/>
+          <w:color w:val="CC7832"/>
+          <w:kern w:val="0"/>
+          <w:szCs w:val="20"/>
+        </w:rPr>
+        <w:br/>
+      </w:r>
+      <w:r>
+        <w:rPr>
+          <w:rFonts w:ascii="Consolas" w:eastAsia="굴림체" w:hAnsi="Consolas" w:cs="굴림체"/>
+          <w:color w:val="CC7832"/>
+          <w:kern w:val="0"/>
+          <w:szCs w:val="20"/>
+        </w:rPr>
+        <w:br/>
+      </w:r>
+      <w:r>
+        <w:rPr>
+          <w:rFonts w:ascii="Consolas" w:eastAsia="굴림체" w:hAnsi="Consolas" w:cs="굴림체"/>
+          <w:color w:val="808080"/>
+          <w:kern w:val="0"/>
+          <w:szCs w:val="20"/>
+        </w:rPr>
+        <w:t>//</w:t>
+      </w:r>
+      <w:r>
+        <w:rPr>
+          <w:rFonts w:ascii="굴림체" w:eastAsia="굴림체" w:hAnsi="굴림체" w:cs="굴림체" w:hint="eastAsia"/>
+          <w:color w:val="808080"/>
+          <w:kern w:val="0"/>
+          <w:szCs w:val="20"/>
+        </w:rPr>
+        <w:t>버튼 클릭시의 처리</w:t>
+      </w:r>
+      <w:r>
+        <w:rPr>
+          <w:rFonts w:ascii="굴림체" w:eastAsia="굴림체" w:hAnsi="굴림체" w:cs="굴림체" w:hint="eastAsia"/>
+          <w:color w:val="808080"/>
+          <w:kern w:val="0"/>
+          <w:szCs w:val="20"/>
+        </w:rPr>
+        <w:br/>
+      </w:r>
+      <w:proofErr w:type="spellStart"/>
+      <w:r>
+        <w:rPr>
+          <w:rFonts w:ascii="Consolas" w:eastAsia="굴림체" w:hAnsi="Consolas" w:cs="굴림체"/>
+          <w:color w:val="9876AA"/>
+          <w:kern w:val="0"/>
+          <w:szCs w:val="20"/>
+        </w:rPr>
+        <w:t>btn_test</w:t>
+      </w:r>
+      <w:r>
+        <w:rPr>
+          <w:rFonts w:ascii="Consolas" w:eastAsia="굴림체" w:hAnsi="Consolas" w:cs="굴림체"/>
+          <w:color w:val="A9B7C6"/>
+          <w:kern w:val="0"/>
+          <w:szCs w:val="20"/>
+        </w:rPr>
+        <w:t>.setOnClickListener</w:t>
+      </w:r>
+      <w:proofErr w:type="spellEnd"/>
+      <w:r>
+        <w:rPr>
+          <w:rFonts w:ascii="Consolas" w:eastAsia="굴림체" w:hAnsi="Consolas" w:cs="굴림체"/>
+          <w:color w:val="A9B7C6"/>
+          <w:kern w:val="0"/>
+          <w:szCs w:val="20"/>
+        </w:rPr>
+        <w:t>(</w:t>
+      </w:r>
+      <w:r>
+        <w:rPr>
+          <w:rFonts w:ascii="Consolas" w:eastAsia="굴림체" w:hAnsi="Consolas" w:cs="굴림체"/>
+          <w:color w:val="CC7832"/>
+          <w:kern w:val="0"/>
+          <w:szCs w:val="20"/>
+        </w:rPr>
+        <w:t xml:space="preserve">new </w:t>
+      </w:r>
+      <w:proofErr w:type="spellStart"/>
+      <w:r>
+        <w:rPr>
+          <w:rFonts w:ascii="Consolas" w:eastAsia="굴림체" w:hAnsi="Consolas" w:cs="굴림체"/>
+          <w:color w:val="A9B7C6"/>
+          <w:kern w:val="0"/>
+          <w:szCs w:val="20"/>
+        </w:rPr>
+        <w:t>View.OnClickListener</w:t>
+      </w:r>
+      <w:proofErr w:type="spellEnd"/>
+      <w:r>
+        <w:rPr>
+          <w:rFonts w:ascii="Consolas" w:eastAsia="굴림체" w:hAnsi="Consolas" w:cs="굴림체"/>
+          <w:color w:val="A9B7C6"/>
+          <w:kern w:val="0"/>
+          <w:szCs w:val="20"/>
+        </w:rPr>
+        <w:t>() {</w:t>
+      </w:r>
+      <w:r>
+        <w:rPr>
+          <w:rFonts w:ascii="Consolas" w:eastAsia="굴림체" w:hAnsi="Consolas" w:cs="굴림체"/>
+          <w:color w:val="A9B7C6"/>
+          <w:kern w:val="0"/>
+          <w:szCs w:val="20"/>
+        </w:rPr>
+        <w:br/>
+        <w:t xml:space="preserve">    </w:t>
+      </w:r>
+      <w:r>
+        <w:rPr>
+          <w:rFonts w:ascii="Consolas" w:eastAsia="굴림체" w:hAnsi="Consolas" w:cs="굴림체"/>
+          <w:color w:val="BBB529"/>
+          <w:kern w:val="0"/>
+          <w:szCs w:val="20"/>
+        </w:rPr>
+        <w:t>@Override</w:t>
+      </w:r>
+      <w:r>
+        <w:rPr>
+          <w:rFonts w:ascii="Consolas" w:eastAsia="굴림체" w:hAnsi="Consolas" w:cs="굴림체"/>
+          <w:color w:val="BBB529"/>
+          <w:kern w:val="0"/>
+          <w:szCs w:val="20"/>
+        </w:rPr>
+        <w:br/>
+        <w:t xml:space="preserve">    </w:t>
+      </w:r>
+      <w:r>
+        <w:rPr>
+          <w:rFonts w:ascii="Consolas" w:eastAsia="굴림체" w:hAnsi="Consolas" w:cs="굴림체"/>
+          <w:color w:val="CC7832"/>
+          <w:kern w:val="0"/>
+          <w:szCs w:val="20"/>
+        </w:rPr>
+        <w:t xml:space="preserve">public void </w:t>
+      </w:r>
+      <w:proofErr w:type="spellStart"/>
+      <w:r>
+        <w:rPr>
+          <w:rFonts w:ascii="Consolas" w:eastAsia="굴림체" w:hAnsi="Consolas" w:cs="굴림체"/>
+          <w:color w:val="FFC66D"/>
+          <w:kern w:val="0"/>
+          <w:szCs w:val="20"/>
+        </w:rPr>
+        <w:t>onClick</w:t>
+      </w:r>
+      <w:proofErr w:type="spellEnd"/>
+      <w:r>
+        <w:rPr>
+          <w:rFonts w:ascii="Consolas" w:eastAsia="굴림체" w:hAnsi="Consolas" w:cs="굴림체"/>
+          <w:color w:val="A9B7C6"/>
+          <w:kern w:val="0"/>
+          <w:szCs w:val="20"/>
+        </w:rPr>
+        <w:t>(View v) {</w:t>
+      </w:r>
+      <w:r>
+        <w:rPr>
+          <w:rFonts w:ascii="Consolas" w:eastAsia="굴림체" w:hAnsi="Consolas" w:cs="굴림체"/>
+          <w:color w:val="A9B7C6"/>
+          <w:kern w:val="0"/>
+          <w:szCs w:val="20"/>
+        </w:rPr>
+        <w:br/>
+        <w:t xml:space="preserve">        </w:t>
+      </w:r>
+      <w:r>
+        <w:rPr>
+          <w:rFonts w:ascii="Consolas" w:eastAsia="굴림체" w:hAnsi="Consolas" w:cs="굴림체"/>
+          <w:color w:val="808080"/>
+          <w:kern w:val="0"/>
+          <w:szCs w:val="20"/>
+        </w:rPr>
+        <w:t>//</w:t>
+      </w:r>
+      <w:r>
+        <w:rPr>
+          <w:rFonts w:ascii="굴림체" w:eastAsia="굴림체" w:hAnsi="굴림체" w:cs="굴림체" w:hint="eastAsia"/>
+          <w:color w:val="808080"/>
+          <w:kern w:val="0"/>
+          <w:szCs w:val="20"/>
+        </w:rPr>
+        <w:t>버튼의 텍스트를</w:t>
+      </w:r>
+      <w:r>
+        <w:rPr>
+          <w:rFonts w:ascii="Consolas" w:eastAsia="굴림체" w:hAnsi="Consolas" w:cs="굴림체"/>
+          <w:color w:val="808080"/>
+          <w:kern w:val="0"/>
+          <w:szCs w:val="20"/>
+        </w:rPr>
+        <w:t xml:space="preserve"> </w:t>
+      </w:r>
+      <w:proofErr w:type="spellStart"/>
+      <w:r>
+        <w:rPr>
+          <w:rFonts w:ascii="Consolas" w:eastAsia="굴림체" w:hAnsi="Consolas" w:cs="굴림체"/>
+          <w:color w:val="808080"/>
+          <w:kern w:val="0"/>
+          <w:szCs w:val="20"/>
+        </w:rPr>
+        <w:t>edittext</w:t>
+      </w:r>
+      <w:proofErr w:type="spellEnd"/>
+      <w:r>
+        <w:rPr>
+          <w:rFonts w:ascii="Consolas" w:eastAsia="굴림체" w:hAnsi="Consolas" w:cs="굴림체"/>
+          <w:color w:val="808080"/>
+          <w:kern w:val="0"/>
+          <w:szCs w:val="20"/>
+        </w:rPr>
+        <w:t xml:space="preserve"> </w:t>
+      </w:r>
+      <w:r>
+        <w:rPr>
+          <w:rFonts w:ascii="굴림체" w:eastAsia="굴림체" w:hAnsi="굴림체" w:cs="굴림체" w:hint="eastAsia"/>
+          <w:color w:val="808080"/>
+          <w:kern w:val="0"/>
+          <w:szCs w:val="20"/>
+        </w:rPr>
+        <w:t>의 글씨를 가져와서 버튼의 글자로 지정</w:t>
+      </w:r>
+      <w:r>
+        <w:rPr>
+          <w:rFonts w:ascii="굴림체" w:eastAsia="굴림체" w:hAnsi="굴림체" w:cs="굴림체" w:hint="eastAsia"/>
+          <w:color w:val="808080"/>
+          <w:kern w:val="0"/>
+          <w:szCs w:val="20"/>
+        </w:rPr>
+        <w:br/>
+        <w:t xml:space="preserve">        </w:t>
+      </w:r>
+      <w:proofErr w:type="spellStart"/>
+      <w:r>
+        <w:rPr>
+          <w:rFonts w:ascii="Consolas" w:eastAsia="굴림체" w:hAnsi="Consolas" w:cs="굴림체"/>
+          <w:color w:val="9876AA"/>
+          <w:kern w:val="0"/>
+          <w:szCs w:val="20"/>
+        </w:rPr>
+        <w:t>btn_test</w:t>
+      </w:r>
+      <w:r>
+        <w:rPr>
+          <w:rFonts w:ascii="Consolas" w:eastAsia="굴림체" w:hAnsi="Consolas" w:cs="굴림체"/>
+          <w:color w:val="A9B7C6"/>
+          <w:kern w:val="0"/>
+          <w:szCs w:val="20"/>
+        </w:rPr>
+        <w:t>.setText</w:t>
+      </w:r>
+      <w:proofErr w:type="spellEnd"/>
+      <w:r>
+        <w:rPr>
+          <w:rFonts w:ascii="Consolas" w:eastAsia="굴림체" w:hAnsi="Consolas" w:cs="굴림체"/>
+          <w:color w:val="A9B7C6"/>
+          <w:kern w:val="0"/>
+          <w:szCs w:val="20"/>
+        </w:rPr>
+        <w:t>(</w:t>
+      </w:r>
+      <w:proofErr w:type="spellStart"/>
+      <w:r>
+        <w:rPr>
+          <w:rFonts w:ascii="Consolas" w:eastAsia="굴림체" w:hAnsi="Consolas" w:cs="굴림체"/>
+          <w:color w:val="9876AA"/>
+          <w:kern w:val="0"/>
+          <w:szCs w:val="20"/>
+        </w:rPr>
+        <w:t>et_id</w:t>
+      </w:r>
+      <w:r>
+        <w:rPr>
+          <w:rFonts w:ascii="Consolas" w:eastAsia="굴림체" w:hAnsi="Consolas" w:cs="굴림체"/>
+          <w:color w:val="A9B7C6"/>
+          <w:kern w:val="0"/>
+          <w:szCs w:val="20"/>
+        </w:rPr>
+        <w:t>.getText</w:t>
+      </w:r>
+      <w:proofErr w:type="spellEnd"/>
+      <w:r>
+        <w:rPr>
+          <w:rFonts w:ascii="Consolas" w:eastAsia="굴림체" w:hAnsi="Consolas" w:cs="굴림체"/>
+          <w:color w:val="A9B7C6"/>
+          <w:kern w:val="0"/>
+          <w:szCs w:val="20"/>
+        </w:rPr>
+        <w:t>())</w:t>
+      </w:r>
+      <w:r>
+        <w:rPr>
+          <w:rFonts w:ascii="Consolas" w:eastAsia="굴림체" w:hAnsi="Consolas" w:cs="굴림체"/>
+          <w:color w:val="CC7832"/>
+          <w:kern w:val="0"/>
+          <w:szCs w:val="20"/>
+        </w:rPr>
+        <w:t>;</w:t>
+      </w:r>
+      <w:r>
+        <w:rPr>
+          <w:rFonts w:ascii="Consolas" w:eastAsia="굴림체" w:hAnsi="Consolas" w:cs="굴림체"/>
+          <w:color w:val="CC7832"/>
+          <w:kern w:val="0"/>
+          <w:szCs w:val="20"/>
+        </w:rPr>
+        <w:br/>
+      </w:r>
+      <w:r>
+        <w:rPr>
+          <w:rFonts w:ascii="Consolas" w:eastAsia="굴림체" w:hAnsi="Consolas" w:cs="굴림체"/>
+          <w:color w:val="CC7832"/>
+          <w:kern w:val="0"/>
+          <w:szCs w:val="20"/>
+        </w:rPr>
+        <w:lastRenderedPageBreak/>
+        <w:br/>
+        <w:t xml:space="preserve">        </w:t>
+      </w:r>
+      <w:r>
+        <w:rPr>
+          <w:rFonts w:ascii="Consolas" w:eastAsia="굴림체" w:hAnsi="Consolas" w:cs="굴림체"/>
+          <w:color w:val="808080"/>
+          <w:kern w:val="0"/>
+          <w:szCs w:val="20"/>
+        </w:rPr>
+        <w:t>//</w:t>
+      </w:r>
+      <w:proofErr w:type="spellStart"/>
+      <w:r>
+        <w:rPr>
+          <w:rFonts w:ascii="Consolas" w:eastAsia="굴림체" w:hAnsi="Consolas" w:cs="굴림체"/>
+          <w:color w:val="808080"/>
+          <w:kern w:val="0"/>
+          <w:szCs w:val="20"/>
+        </w:rPr>
+        <w:t>edittext</w:t>
+      </w:r>
+      <w:proofErr w:type="spellEnd"/>
+      <w:r>
+        <w:rPr>
+          <w:rFonts w:ascii="굴림체" w:eastAsia="굴림체" w:hAnsi="굴림체" w:cs="굴림체" w:hint="eastAsia"/>
+          <w:color w:val="808080"/>
+          <w:kern w:val="0"/>
+          <w:szCs w:val="20"/>
+        </w:rPr>
+        <w:t>창의 글자를 바꿈</w:t>
+      </w:r>
+      <w:r>
+        <w:rPr>
+          <w:rFonts w:ascii="굴림체" w:eastAsia="굴림체" w:hAnsi="굴림체" w:cs="굴림체" w:hint="eastAsia"/>
+          <w:color w:val="808080"/>
+          <w:kern w:val="0"/>
+          <w:szCs w:val="20"/>
+        </w:rPr>
+        <w:br/>
+        <w:t xml:space="preserve">       </w:t>
+      </w:r>
+      <w:proofErr w:type="spellStart"/>
+      <w:r>
+        <w:rPr>
+          <w:rFonts w:ascii="Consolas" w:eastAsia="굴림체" w:hAnsi="Consolas" w:cs="굴림체"/>
+          <w:color w:val="9876AA"/>
+          <w:kern w:val="0"/>
+          <w:szCs w:val="20"/>
+        </w:rPr>
+        <w:t>et_id</w:t>
+      </w:r>
+      <w:r>
+        <w:rPr>
+          <w:rFonts w:ascii="Consolas" w:eastAsia="굴림체" w:hAnsi="Consolas" w:cs="굴림체"/>
+          <w:color w:val="A9B7C6"/>
+          <w:kern w:val="0"/>
+          <w:szCs w:val="20"/>
+        </w:rPr>
+        <w:t>.setText</w:t>
+      </w:r>
+      <w:proofErr w:type="spellEnd"/>
+      <w:r>
+        <w:rPr>
+          <w:rFonts w:ascii="Consolas" w:eastAsia="굴림체" w:hAnsi="Consolas" w:cs="굴림체"/>
+          <w:color w:val="A9B7C6"/>
+          <w:kern w:val="0"/>
+          <w:szCs w:val="20"/>
+        </w:rPr>
+        <w:t>(</w:t>
+      </w:r>
+      <w:r>
+        <w:rPr>
+          <w:rFonts w:ascii="Consolas" w:eastAsia="굴림체" w:hAnsi="Consolas" w:cs="굴림체"/>
+          <w:color w:val="6A8759"/>
+          <w:kern w:val="0"/>
+          <w:szCs w:val="20"/>
+        </w:rPr>
+        <w:t>"</w:t>
+      </w:r>
+      <w:r>
+        <w:rPr>
+          <w:rFonts w:ascii="굴림체" w:eastAsia="굴림체" w:hAnsi="굴림체" w:cs="굴림체" w:hint="eastAsia"/>
+          <w:color w:val="6A8759"/>
+          <w:kern w:val="0"/>
+          <w:szCs w:val="20"/>
+        </w:rPr>
+        <w:t>입력됨</w:t>
+      </w:r>
+      <w:r>
+        <w:rPr>
+          <w:rFonts w:ascii="Consolas" w:eastAsia="굴림체" w:hAnsi="Consolas" w:cs="굴림체"/>
+          <w:color w:val="6A8759"/>
+          <w:kern w:val="0"/>
+          <w:szCs w:val="20"/>
+        </w:rPr>
+        <w:t>"</w:t>
+      </w:r>
+      <w:r>
+        <w:rPr>
+          <w:rFonts w:ascii="Consolas" w:eastAsia="굴림체" w:hAnsi="Consolas" w:cs="굴림체"/>
+          <w:color w:val="A9B7C6"/>
+          <w:kern w:val="0"/>
+          <w:szCs w:val="20"/>
+        </w:rPr>
+        <w:t>)</w:t>
+      </w:r>
+      <w:r>
+        <w:rPr>
+          <w:rFonts w:ascii="Consolas" w:eastAsia="굴림체" w:hAnsi="Consolas" w:cs="굴림체"/>
+          <w:color w:val="CC7832"/>
+          <w:kern w:val="0"/>
+          <w:szCs w:val="20"/>
+        </w:rPr>
+        <w:t>;</w:t>
+      </w:r>
+      <w:r>
+        <w:rPr>
+          <w:rFonts w:ascii="Consolas" w:eastAsia="굴림체" w:hAnsi="Consolas" w:cs="굴림체"/>
+          <w:color w:val="CC7832"/>
+          <w:kern w:val="0"/>
+          <w:szCs w:val="20"/>
+        </w:rPr>
+        <w:br/>
+        <w:t xml:space="preserve">    </w:t>
+      </w:r>
+      <w:r>
+        <w:rPr>
+          <w:rFonts w:ascii="Consolas" w:eastAsia="굴림체" w:hAnsi="Consolas" w:cs="굴림체"/>
+          <w:color w:val="A9B7C6"/>
+          <w:kern w:val="0"/>
+          <w:szCs w:val="20"/>
+        </w:rPr>
+        <w:t>}</w:t>
+      </w:r>
+      <w:r>
+        <w:rPr>
+          <w:rFonts w:ascii="Consolas" w:eastAsia="굴림체" w:hAnsi="Consolas" w:cs="굴림체"/>
+          <w:color w:val="A9B7C6"/>
+          <w:kern w:val="0"/>
+          <w:szCs w:val="20"/>
+        </w:rPr>
+        <w:br/>
+        <w:t>})</w:t>
+      </w:r>
+      <w:r>
+        <w:rPr>
+          <w:rFonts w:ascii="Consolas" w:eastAsia="굴림체" w:hAnsi="Consolas" w:cs="굴림체"/>
+          <w:color w:val="CC7832"/>
+          <w:kern w:val="0"/>
+          <w:szCs w:val="20"/>
+        </w:rPr>
+        <w:t>;</w:t>
+      </w:r>
+    </w:p>
+    <w:p/>
+    <w:p>
+      <w:pPr>
+        <w:rPr>
+          <w:rFonts w:hint="eastAsia"/>
+        </w:rPr>
+      </w:pPr>
     </w:p>
     <w:sectPr>
       <w:pgSz w:w="11906" w:h="16838"/>
@@ -1451,18 +2322,18 @@
 </file>
 
 <file path=customXml/item2.xml><?xml version="1.0" encoding="utf-8"?>
+<p:properties xmlns:p="http://schemas.microsoft.com/office/2006/metadata/properties" xmlns:xsi="http://www.w3.org/2001/XMLSchema-instance" xmlns:pc="http://schemas.microsoft.com/office/infopath/2007/PartnerControls">
+  <documentManagement/>
+</p:properties>
+</file>
+
+<file path=customXml/item3.xml><?xml version="1.0" encoding="utf-8"?>
 <?mso-contentType ?>
 <FormTemplates xmlns="http://schemas.microsoft.com/sharepoint/v3/contenttype/forms">
   <Display>DocumentLibraryForm</Display>
   <Edit>DocumentLibraryForm</Edit>
   <New>DocumentLibraryForm</New>
 </FormTemplates>
-</file>
-
-<file path=customXml/item3.xml><?xml version="1.0" encoding="utf-8"?>
-<p:properties xmlns:p="http://schemas.microsoft.com/office/2006/metadata/properties" xmlns:xsi="http://www.w3.org/2001/XMLSchema-instance" xmlns:pc="http://schemas.microsoft.com/office/infopath/2007/PartnerControls">
-  <documentManagement/>
-</p:properties>
 </file>
 
 <file path=customXml/itemProps1.xml><?xml version="1.0" encoding="utf-8"?>
@@ -1484,25 +2355,18 @@
 </file>
 
 <file path=customXml/itemProps2.xml><?xml version="1.0" encoding="utf-8"?>
+<ds:datastoreItem xmlns:ds="http://schemas.openxmlformats.org/officeDocument/2006/customXml" ds:itemID="{DDF83D67-564D-43A0-A030-0BC6057B0252}">
+  <ds:schemaRefs>
+    <ds:schemaRef ds:uri="http://schemas.microsoft.com/office/2006/metadata/properties"/>
+    <ds:schemaRef ds:uri="http://schemas.microsoft.com/office/infopath/2007/PartnerControls"/>
+  </ds:schemaRefs>
+</ds:datastoreItem>
+</file>
+
+<file path=customXml/itemProps3.xml><?xml version="1.0" encoding="utf-8"?>
 <ds:datastoreItem xmlns:ds="http://schemas.openxmlformats.org/officeDocument/2006/customXml" ds:itemID="{4DF6C084-6131-4759-AD9B-51331FBBFFE3}">
   <ds:schemaRefs>
     <ds:schemaRef ds:uri="http://schemas.microsoft.com/sharepoint/v3/contenttype/forms"/>
   </ds:schemaRefs>
 </ds:datastoreItem>
-</file>
-
-<file path=customXml/itemProps3.xml><?xml version="1.0" encoding="utf-8"?>
-<ds:datastoreItem xmlns:ds="http://schemas.openxmlformats.org/officeDocument/2006/customXml" ds:itemID="{DDF83D67-564D-43A0-A030-0BC6057B0252}">
-  <ds:schemaRefs>
-    <ds:schemaRef ds:uri="http://purl.org/dc/elements/1.1/"/>
-    <ds:schemaRef ds:uri="http://purl.org/dc/terms/"/>
-    <ds:schemaRef ds:uri="http://schemas.openxmlformats.org/package/2006/metadata/core-properties"/>
-    <ds:schemaRef ds:uri="1ef39cbd-11d1-4658-8938-3c9994333408"/>
-    <ds:schemaRef ds:uri="http://www.w3.org/XML/1998/namespace"/>
-    <ds:schemaRef ds:uri="http://schemas.microsoft.com/office/2006/documentManagement/types"/>
-    <ds:schemaRef ds:uri="http://schemas.microsoft.com/office/2006/metadata/properties"/>
-    <ds:schemaRef ds:uri="http://schemas.microsoft.com/office/infopath/2007/PartnerControls"/>
-    <ds:schemaRef ds:uri="http://purl.org/dc/dcmitype/"/>
-  </ds:schemaRefs>
-</ds:datastoreItem>
 </file>
</xml_diff>

<commit_message>
navigation menu bar 예제
</commit_message>
<xml_diff>
--- a/2019ver.docx
+++ b/2019ver.docx
@@ -5319,11 +5319,317 @@
       </w:r>
     </w:p>
     <w:p>
+      <w:pPr>
+        <w:pBdr>
+          <w:bottom w:val="single" w:sz="6" w:space="1" w:color="auto"/>
+        </w:pBdr>
+      </w:pPr>
       <w:r>
         <w:rPr>
           <w:rFonts w:hint="eastAsia"/>
         </w:rPr>
         <w:t>이와 같은 방식도 가능하다.</w:t>
+      </w:r>
+    </w:p>
+    <w:p>
+      <w:r>
+        <w:t>Navigation menu bar</w:t>
+      </w:r>
+    </w:p>
+    <w:p>
+      <w:r>
+        <w:rPr>
+          <w:rFonts w:hint="eastAsia"/>
+        </w:rPr>
+        <w:t>프로젝트 생성시</w:t>
+      </w:r>
+    </w:p>
+    <w:p>
+      <w:r>
+        <w:t>Navigation drawer activity</w:t>
+      </w:r>
+      <w:r>
+        <w:rPr>
+          <w:rFonts w:hint="eastAsia"/>
+        </w:rPr>
+        <w:t>를 선택한다</w:t>
+      </w:r>
+    </w:p>
+    <w:p>
+      <w:r>
+        <w:rPr>
+          <w:rFonts w:hint="eastAsia"/>
+        </w:rPr>
+        <w:t>버전의 차이로 예제처럼 하려면</w:t>
+      </w:r>
+    </w:p>
+    <w:p>
+      <w:pPr>
+        <w:pStyle w:val="HTML"/>
+        <w:shd w:val="clear" w:color="auto" w:fill="2B2B2B"/>
+        <w:rPr>
+          <w:rFonts w:ascii="Consolas" w:hAnsi="Consolas"/>
+          <w:color w:val="A9B7C6"/>
+          <w:sz w:val="20"/>
+          <w:szCs w:val="20"/>
+        </w:rPr>
+      </w:pPr>
+      <w:r>
+        <w:rPr>
+          <w:rFonts w:ascii="Consolas" w:hAnsi="Consolas"/>
+          <w:color w:val="CC7832"/>
+          <w:sz w:val="20"/>
+          <w:szCs w:val="20"/>
+        </w:rPr>
+        <w:t xml:space="preserve">implements </w:t>
+      </w:r>
+      <w:proofErr w:type="spellStart"/>
+      <w:r>
+        <w:rPr>
+          <w:rFonts w:ascii="Consolas" w:hAnsi="Consolas"/>
+          <w:color w:val="A9B7C6"/>
+          <w:sz w:val="20"/>
+          <w:szCs w:val="20"/>
+        </w:rPr>
+        <w:t>NavigationView.OnNavigationItemSelectedListener</w:t>
+      </w:r>
+      <w:proofErr w:type="spellEnd"/>
+    </w:p>
+    <w:p>
+      <w:proofErr w:type="spellStart"/>
+      <w:r>
+        <w:rPr>
+          <w:rFonts w:hint="eastAsia"/>
+        </w:rPr>
+        <w:t>를</w:t>
+      </w:r>
+      <w:proofErr w:type="spellEnd"/>
+      <w:r>
+        <w:rPr>
+          <w:rFonts w:hint="eastAsia"/>
+        </w:rPr>
+        <w:t xml:space="preserve"> </w:t>
+      </w:r>
+      <w:proofErr w:type="spellStart"/>
+      <w:r>
+        <w:rPr>
+          <w:rFonts w:hint="eastAsia"/>
+        </w:rPr>
+        <w:t>추가한뒤</w:t>
+      </w:r>
+      <w:proofErr w:type="spellEnd"/>
+      <w:r>
+        <w:rPr>
+          <w:rFonts w:hint="eastAsia"/>
+        </w:rPr>
+        <w:t xml:space="preserve"> 메소드를 상속받고</w:t>
+      </w:r>
+    </w:p>
+    <w:p/>
+    <w:p>
+      <w:pPr>
+        <w:pStyle w:val="HTML"/>
+        <w:shd w:val="clear" w:color="auto" w:fill="2B2B2B"/>
+        <w:rPr>
+          <w:rFonts w:ascii="Consolas" w:hAnsi="Consolas"/>
+          <w:color w:val="A9B7C6"/>
+          <w:sz w:val="20"/>
+          <w:szCs w:val="20"/>
+        </w:rPr>
+      </w:pPr>
+      <w:r>
+        <w:rPr>
+          <w:rFonts w:ascii="Consolas" w:hAnsi="Consolas"/>
+          <w:color w:val="BBB529"/>
+          <w:sz w:val="20"/>
+          <w:szCs w:val="20"/>
+        </w:rPr>
+        <w:t>@Override</w:t>
+      </w:r>
+      <w:r>
+        <w:rPr>
+          <w:rFonts w:ascii="Consolas" w:hAnsi="Consolas"/>
+          <w:color w:val="BBB529"/>
+          <w:sz w:val="20"/>
+          <w:szCs w:val="20"/>
+        </w:rPr>
+        <w:br/>
+      </w:r>
+      <w:r>
+        <w:rPr>
+          <w:rFonts w:ascii="Consolas" w:hAnsi="Consolas"/>
+          <w:color w:val="CC7832"/>
+          <w:sz w:val="20"/>
+          <w:szCs w:val="20"/>
+        </w:rPr>
+        <w:t xml:space="preserve">public </w:t>
+      </w:r>
+      <w:proofErr w:type="spellStart"/>
+      <w:r>
+        <w:rPr>
+          <w:rFonts w:ascii="Consolas" w:hAnsi="Consolas"/>
+          <w:color w:val="CC7832"/>
+          <w:sz w:val="20"/>
+          <w:szCs w:val="20"/>
+        </w:rPr>
+        <w:t>boolean</w:t>
+      </w:r>
+      <w:proofErr w:type="spellEnd"/>
+      <w:r>
+        <w:rPr>
+          <w:rFonts w:ascii="Consolas" w:hAnsi="Consolas"/>
+          <w:color w:val="CC7832"/>
+          <w:sz w:val="20"/>
+          <w:szCs w:val="20"/>
+        </w:rPr>
+        <w:t xml:space="preserve"> </w:t>
+      </w:r>
+      <w:proofErr w:type="spellStart"/>
+      <w:proofErr w:type="gramStart"/>
+      <w:r>
+        <w:rPr>
+          <w:rFonts w:ascii="Consolas" w:hAnsi="Consolas"/>
+          <w:color w:val="FFC66D"/>
+          <w:sz w:val="20"/>
+          <w:szCs w:val="20"/>
+        </w:rPr>
+        <w:t>onOptionsItemSelected</w:t>
+      </w:r>
+      <w:proofErr w:type="spellEnd"/>
+      <w:r>
+        <w:rPr>
+          <w:rFonts w:ascii="Consolas" w:hAnsi="Consolas"/>
+          <w:color w:val="A9B7C6"/>
+          <w:sz w:val="20"/>
+          <w:szCs w:val="20"/>
+        </w:rPr>
+        <w:t>(</w:t>
+      </w:r>
+      <w:proofErr w:type="gramEnd"/>
+      <w:r>
+        <w:rPr>
+          <w:rFonts w:ascii="Consolas" w:hAnsi="Consolas"/>
+          <w:color w:val="BBB529"/>
+          <w:sz w:val="20"/>
+          <w:szCs w:val="20"/>
+        </w:rPr>
+        <w:t xml:space="preserve">@NonNull </w:t>
+      </w:r>
+      <w:proofErr w:type="spellStart"/>
+      <w:r>
+        <w:rPr>
+          <w:rFonts w:ascii="Consolas" w:hAnsi="Consolas"/>
+          <w:color w:val="A9B7C6"/>
+          <w:sz w:val="20"/>
+          <w:szCs w:val="20"/>
+        </w:rPr>
+        <w:t>MenuItem</w:t>
+      </w:r>
+      <w:proofErr w:type="spellEnd"/>
+      <w:r>
+        <w:rPr>
+          <w:rFonts w:ascii="Consolas" w:hAnsi="Consolas"/>
+          <w:color w:val="A9B7C6"/>
+          <w:sz w:val="20"/>
+          <w:szCs w:val="20"/>
+        </w:rPr>
+        <w:t xml:space="preserve"> item) {</w:t>
+      </w:r>
+      <w:r>
+        <w:rPr>
+          <w:rFonts w:ascii="Consolas" w:hAnsi="Consolas"/>
+          <w:color w:val="A9B7C6"/>
+          <w:sz w:val="20"/>
+          <w:szCs w:val="20"/>
+        </w:rPr>
+        <w:br/>
+        <w:t xml:space="preserve">    </w:t>
+      </w:r>
+      <w:r>
+        <w:rPr>
+          <w:rFonts w:ascii="Consolas" w:hAnsi="Consolas"/>
+          <w:color w:val="CC7832"/>
+          <w:sz w:val="20"/>
+          <w:szCs w:val="20"/>
+        </w:rPr>
+        <w:t xml:space="preserve">return </w:t>
+      </w:r>
+      <w:proofErr w:type="spellStart"/>
+      <w:r>
+        <w:rPr>
+          <w:rFonts w:ascii="Consolas" w:hAnsi="Consolas"/>
+          <w:color w:val="CC7832"/>
+          <w:sz w:val="20"/>
+          <w:szCs w:val="20"/>
+        </w:rPr>
+        <w:t>super</w:t>
+      </w:r>
+      <w:r>
+        <w:rPr>
+          <w:rFonts w:ascii="Consolas" w:hAnsi="Consolas"/>
+          <w:color w:val="A9B7C6"/>
+          <w:sz w:val="20"/>
+          <w:szCs w:val="20"/>
+        </w:rPr>
+        <w:t>.onOptionsItemSelected</w:t>
+      </w:r>
+      <w:proofErr w:type="spellEnd"/>
+      <w:r>
+        <w:rPr>
+          <w:rFonts w:ascii="Consolas" w:hAnsi="Consolas"/>
+          <w:color w:val="A9B7C6"/>
+          <w:sz w:val="20"/>
+          <w:szCs w:val="20"/>
+        </w:rPr>
+        <w:t>(item)</w:t>
+      </w:r>
+      <w:r>
+        <w:rPr>
+          <w:rFonts w:ascii="Consolas" w:hAnsi="Consolas"/>
+          <w:color w:val="CC7832"/>
+          <w:sz w:val="20"/>
+          <w:szCs w:val="20"/>
+        </w:rPr>
+        <w:t>;</w:t>
+      </w:r>
+      <w:r>
+        <w:rPr>
+          <w:rFonts w:ascii="Consolas" w:hAnsi="Consolas"/>
+          <w:color w:val="CC7832"/>
+          <w:sz w:val="20"/>
+          <w:szCs w:val="20"/>
+        </w:rPr>
+        <w:br/>
+      </w:r>
+      <w:r>
+        <w:rPr>
+          <w:rFonts w:ascii="Consolas" w:hAnsi="Consolas"/>
+          <w:color w:val="A9B7C6"/>
+          <w:sz w:val="20"/>
+          <w:szCs w:val="20"/>
+        </w:rPr>
+        <w:t>}</w:t>
+      </w:r>
+    </w:p>
+    <w:p>
+      <w:pPr>
+        <w:pBdr>
+          <w:bottom w:val="single" w:sz="6" w:space="1" w:color="auto"/>
+        </w:pBdr>
+      </w:pPr>
+      <w:proofErr w:type="spellStart"/>
+      <w:r>
+        <w:rPr>
+          <w:rFonts w:hint="eastAsia"/>
+        </w:rPr>
+        <w:t>를</w:t>
+      </w:r>
+      <w:proofErr w:type="spellEnd"/>
+      <w:r>
+        <w:rPr>
+          <w:rFonts w:hint="eastAsia"/>
+        </w:rPr>
+        <w:t xml:space="preserve"> 추가한다.</w:t>
       </w:r>
     </w:p>
     <w:p/>

</xml_diff>

<commit_message>
navigation menu bar custom 예제
</commit_message>
<xml_diff>
--- a/2019ver.docx
+++ b/2019ver.docx
@@ -1483,11 +1483,6 @@
     </w:p>
     <w:p/>
     <w:p>
-      <w:pPr>
-        <w:rPr>
-          <w:rFonts w:hint="eastAsia"/>
-        </w:rPr>
-      </w:pPr>
       <w:r>
         <w:rPr>
           <w:rFonts w:hint="eastAsia"/>
@@ -3346,11 +3341,6 @@
       </w:r>
     </w:p>
     <w:p>
-      <w:pPr>
-        <w:rPr>
-          <w:rFonts w:hint="eastAsia"/>
-        </w:rPr>
-      </w:pPr>
       <w:proofErr w:type="spellStart"/>
       <w:proofErr w:type="gramStart"/>
       <w:r>
@@ -5664,11 +5654,6 @@
       </w:r>
     </w:p>
     <w:p>
-      <w:pPr>
-        <w:rPr>
-          <w:rFonts w:hint="eastAsia"/>
-        </w:rPr>
-      </w:pPr>
       <w:proofErr w:type="spellStart"/>
       <w:r>
         <w:rPr>
@@ -5712,13 +5697,7 @@
         <w:t>에 설정하는 경우</w:t>
       </w:r>
     </w:p>
-    <w:p>
-      <w:pPr>
-        <w:rPr>
-          <w:rFonts w:hint="eastAsia"/>
-        </w:rPr>
-      </w:pPr>
-    </w:p>
+    <w:p/>
     <w:p>
       <w:pPr>
         <w:pStyle w:val="HTML"/>
@@ -6382,11 +6361,6 @@
       </w:r>
     </w:p>
     <w:p>
-      <w:pPr>
-        <w:rPr>
-          <w:rFonts w:hint="eastAsia"/>
-        </w:rPr>
-      </w:pPr>
       <w:proofErr w:type="spellStart"/>
       <w:r>
         <w:rPr>
@@ -8861,6 +8835,3422 @@
           <w:bottom w:val="single" w:sz="6" w:space="1" w:color="auto"/>
         </w:pBdr>
       </w:pPr>
+    </w:p>
+    <w:p/>
+    <w:p>
+      <w:r>
+        <w:lastRenderedPageBreak/>
+        <w:t>Navigation menu bar custom</w:t>
+      </w:r>
+    </w:p>
+    <w:p>
+      <w:r>
+        <w:rPr>
+          <w:rFonts w:hint="eastAsia"/>
+        </w:rPr>
+        <w:t xml:space="preserve">생성시 </w:t>
+      </w:r>
+      <w:r>
+        <w:t>empty</w:t>
+      </w:r>
+      <w:r>
+        <w:rPr>
+          <w:rFonts w:hint="eastAsia"/>
+        </w:rPr>
+        <w:t>로 생성</w:t>
+      </w:r>
+    </w:p>
+    <w:p>
+      <w:r>
+        <w:rPr>
+          <w:rFonts w:hint="eastAsia"/>
+        </w:rPr>
+        <w:t xml:space="preserve">레이아웃을 </w:t>
+      </w:r>
+      <w:r>
+        <w:t>Drawer</w:t>
+      </w:r>
+      <w:r>
+        <w:rPr>
+          <w:rFonts w:hint="eastAsia"/>
+        </w:rPr>
+        <w:t>로 수정한다.</w:t>
+      </w:r>
+    </w:p>
+    <w:p>
+      <w:r>
+        <w:rPr>
+          <w:rFonts w:hint="eastAsia"/>
+        </w:rPr>
+        <w:t xml:space="preserve">아이디를 지정한 뒤 안에 </w:t>
+      </w:r>
+      <w:proofErr w:type="spellStart"/>
+      <w:r>
+        <w:t>Linear</w:t>
+      </w:r>
+      <w:r>
+        <w:rPr>
+          <w:rFonts w:hint="eastAsia"/>
+        </w:rPr>
+        <w:t>L</w:t>
+      </w:r>
+      <w:r>
+        <w:t>ayout</w:t>
+      </w:r>
+      <w:proofErr w:type="spellEnd"/>
+      <w:r>
+        <w:rPr>
+          <w:rFonts w:hint="eastAsia"/>
+        </w:rPr>
+        <w:t>을 만들어 그 안에 내용을 채운다.</w:t>
+      </w:r>
+    </w:p>
+    <w:p/>
+    <w:p>
+      <w:proofErr w:type="spellStart"/>
+      <w:r>
+        <w:rPr>
+          <w:rFonts w:hint="eastAsia"/>
+        </w:rPr>
+        <w:t>L</w:t>
+      </w:r>
+      <w:r>
+        <w:t>inearLayout</w:t>
+      </w:r>
+      <w:proofErr w:type="spellEnd"/>
+      <w:r>
+        <w:rPr>
+          <w:rFonts w:hint="eastAsia"/>
+        </w:rPr>
+        <w:t xml:space="preserve">과 </w:t>
+      </w:r>
+      <w:proofErr w:type="spellStart"/>
+      <w:r>
+        <w:t>DrawerLayout</w:t>
+      </w:r>
+      <w:proofErr w:type="spellEnd"/>
+      <w:r>
+        <w:rPr>
+          <w:rFonts w:hint="eastAsia"/>
+        </w:rPr>
+        <w:t>사이에</w:t>
+      </w:r>
+    </w:p>
+    <w:p>
+      <w:pPr>
+        <w:rPr>
+          <w:rFonts w:hint="eastAsia"/>
+        </w:rPr>
+      </w:pPr>
+      <w:r>
+        <w:t>Include layout</w:t>
+      </w:r>
+      <w:r>
+        <w:rPr>
+          <w:rFonts w:hint="eastAsia"/>
+        </w:rPr>
+        <w:t>으로 이하에서 생성할 레이아웃의 파일명을 넣는다.</w:t>
+      </w:r>
+    </w:p>
+    <w:p>
+      <w:pPr>
+        <w:widowControl/>
+        <w:shd w:val="clear" w:color="auto" w:fill="2B2B2B"/>
+        <w:tabs>
+          <w:tab w:val="left" w:pos="916"/>
+          <w:tab w:val="left" w:pos="1832"/>
+          <w:tab w:val="left" w:pos="2748"/>
+          <w:tab w:val="left" w:pos="3664"/>
+          <w:tab w:val="left" w:pos="4580"/>
+          <w:tab w:val="left" w:pos="5496"/>
+          <w:tab w:val="left" w:pos="6412"/>
+          <w:tab w:val="left" w:pos="7328"/>
+          <w:tab w:val="left" w:pos="8244"/>
+          <w:tab w:val="left" w:pos="9160"/>
+          <w:tab w:val="left" w:pos="10076"/>
+          <w:tab w:val="left" w:pos="10992"/>
+          <w:tab w:val="left" w:pos="11908"/>
+          <w:tab w:val="left" w:pos="12824"/>
+          <w:tab w:val="left" w:pos="13740"/>
+          <w:tab w:val="left" w:pos="14656"/>
+        </w:tabs>
+        <w:wordWrap/>
+        <w:autoSpaceDE/>
+        <w:autoSpaceDN/>
+        <w:spacing w:after="0" w:line="240" w:lineRule="auto"/>
+        <w:jc w:val="left"/>
+        <w:rPr>
+          <w:rFonts w:ascii="Consolas" w:eastAsia="굴림체" w:hAnsi="Consolas" w:cs="굴림체"/>
+          <w:color w:val="A9B7C6"/>
+          <w:kern w:val="0"/>
+          <w:szCs w:val="20"/>
+        </w:rPr>
+      </w:pPr>
+      <w:r>
+        <w:rPr>
+          <w:rFonts w:ascii="Consolas" w:eastAsia="굴림체" w:hAnsi="Consolas" w:cs="굴림체"/>
+          <w:color w:val="E8BF6A"/>
+          <w:kern w:val="0"/>
+          <w:szCs w:val="20"/>
+        </w:rPr>
+        <w:t>&lt;</w:t>
+      </w:r>
+      <w:proofErr w:type="spellStart"/>
+      <w:r>
+        <w:rPr>
+          <w:rFonts w:ascii="Consolas" w:eastAsia="굴림체" w:hAnsi="Consolas" w:cs="굴림체"/>
+          <w:color w:val="E8BF6A"/>
+          <w:kern w:val="0"/>
+          <w:szCs w:val="20"/>
+        </w:rPr>
+        <w:t>androidx.drawerlayout.widget.DrawerLayout</w:t>
+      </w:r>
+      <w:proofErr w:type="spellEnd"/>
+      <w:r>
+        <w:rPr>
+          <w:rFonts w:ascii="Consolas" w:eastAsia="굴림체" w:hAnsi="Consolas" w:cs="굴림체"/>
+          <w:color w:val="E8BF6A"/>
+          <w:kern w:val="0"/>
+          <w:szCs w:val="20"/>
+        </w:rPr>
+        <w:t xml:space="preserve"> </w:t>
+      </w:r>
+      <w:proofErr w:type="spellStart"/>
+      <w:r>
+        <w:rPr>
+          <w:rFonts w:ascii="Consolas" w:eastAsia="굴림체" w:hAnsi="Consolas" w:cs="굴림체"/>
+          <w:color w:val="BABABA"/>
+          <w:kern w:val="0"/>
+          <w:szCs w:val="20"/>
+        </w:rPr>
+        <w:t>xmlns:</w:t>
+      </w:r>
+      <w:r>
+        <w:rPr>
+          <w:rFonts w:ascii="Consolas" w:eastAsia="굴림체" w:hAnsi="Consolas" w:cs="굴림체"/>
+          <w:color w:val="9876AA"/>
+          <w:kern w:val="0"/>
+          <w:szCs w:val="20"/>
+        </w:rPr>
+        <w:t>android</w:t>
+      </w:r>
+      <w:proofErr w:type="spellEnd"/>
+      <w:r>
+        <w:rPr>
+          <w:rFonts w:ascii="Consolas" w:eastAsia="굴림체" w:hAnsi="Consolas" w:cs="굴림체"/>
+          <w:color w:val="6A8759"/>
+          <w:kern w:val="0"/>
+          <w:szCs w:val="20"/>
+        </w:rPr>
+        <w:t>="http://schemas.android.com/</w:t>
+      </w:r>
+      <w:proofErr w:type="spellStart"/>
+      <w:r>
+        <w:rPr>
+          <w:rFonts w:ascii="Consolas" w:eastAsia="굴림체" w:hAnsi="Consolas" w:cs="굴림체"/>
+          <w:color w:val="6A8759"/>
+          <w:kern w:val="0"/>
+          <w:szCs w:val="20"/>
+        </w:rPr>
+        <w:t>apk</w:t>
+      </w:r>
+      <w:proofErr w:type="spellEnd"/>
+      <w:r>
+        <w:rPr>
+          <w:rFonts w:ascii="Consolas" w:eastAsia="굴림체" w:hAnsi="Consolas" w:cs="굴림체"/>
+          <w:color w:val="6A8759"/>
+          <w:kern w:val="0"/>
+          <w:szCs w:val="20"/>
+        </w:rPr>
+        <w:t>/res/android"</w:t>
+      </w:r>
+      <w:r>
+        <w:rPr>
+          <w:rFonts w:ascii="Consolas" w:eastAsia="굴림체" w:hAnsi="Consolas" w:cs="굴림체"/>
+          <w:color w:val="6A8759"/>
+          <w:kern w:val="0"/>
+          <w:szCs w:val="20"/>
+        </w:rPr>
+        <w:br/>
+        <w:t xml:space="preserve">    </w:t>
+      </w:r>
+      <w:proofErr w:type="spellStart"/>
+      <w:r>
+        <w:rPr>
+          <w:rFonts w:ascii="Consolas" w:eastAsia="굴림체" w:hAnsi="Consolas" w:cs="굴림체"/>
+          <w:color w:val="BABABA"/>
+          <w:kern w:val="0"/>
+          <w:szCs w:val="20"/>
+        </w:rPr>
+        <w:t>xmlns:</w:t>
+      </w:r>
+      <w:r>
+        <w:rPr>
+          <w:rFonts w:ascii="Consolas" w:eastAsia="굴림체" w:hAnsi="Consolas" w:cs="굴림체"/>
+          <w:color w:val="9876AA"/>
+          <w:kern w:val="0"/>
+          <w:szCs w:val="20"/>
+        </w:rPr>
+        <w:t>app</w:t>
+      </w:r>
+      <w:proofErr w:type="spellEnd"/>
+      <w:r>
+        <w:rPr>
+          <w:rFonts w:ascii="Consolas" w:eastAsia="굴림체" w:hAnsi="Consolas" w:cs="굴림체"/>
+          <w:color w:val="6A8759"/>
+          <w:kern w:val="0"/>
+          <w:szCs w:val="20"/>
+        </w:rPr>
+        <w:t>="http://schemas.android.com/</w:t>
+      </w:r>
+      <w:proofErr w:type="spellStart"/>
+      <w:r>
+        <w:rPr>
+          <w:rFonts w:ascii="Consolas" w:eastAsia="굴림체" w:hAnsi="Consolas" w:cs="굴림체"/>
+          <w:color w:val="6A8759"/>
+          <w:kern w:val="0"/>
+          <w:szCs w:val="20"/>
+        </w:rPr>
+        <w:t>apk</w:t>
+      </w:r>
+      <w:proofErr w:type="spellEnd"/>
+      <w:r>
+        <w:rPr>
+          <w:rFonts w:ascii="Consolas" w:eastAsia="굴림체" w:hAnsi="Consolas" w:cs="굴림체"/>
+          <w:color w:val="6A8759"/>
+          <w:kern w:val="0"/>
+          <w:szCs w:val="20"/>
+        </w:rPr>
+        <w:t>/res-auto"</w:t>
+      </w:r>
+      <w:r>
+        <w:rPr>
+          <w:rFonts w:ascii="Consolas" w:eastAsia="굴림체" w:hAnsi="Consolas" w:cs="굴림체"/>
+          <w:color w:val="6A8759"/>
+          <w:kern w:val="0"/>
+          <w:szCs w:val="20"/>
+        </w:rPr>
+        <w:br/>
+        <w:t xml:space="preserve">    </w:t>
+      </w:r>
+      <w:proofErr w:type="spellStart"/>
+      <w:r>
+        <w:rPr>
+          <w:rFonts w:ascii="Consolas" w:eastAsia="굴림체" w:hAnsi="Consolas" w:cs="굴림체"/>
+          <w:color w:val="BABABA"/>
+          <w:kern w:val="0"/>
+          <w:szCs w:val="20"/>
+        </w:rPr>
+        <w:t>xmlns:</w:t>
+      </w:r>
+      <w:r>
+        <w:rPr>
+          <w:rFonts w:ascii="Consolas" w:eastAsia="굴림체" w:hAnsi="Consolas" w:cs="굴림체"/>
+          <w:color w:val="9876AA"/>
+          <w:kern w:val="0"/>
+          <w:szCs w:val="20"/>
+        </w:rPr>
+        <w:t>tools</w:t>
+      </w:r>
+      <w:proofErr w:type="spellEnd"/>
+      <w:r>
+        <w:rPr>
+          <w:rFonts w:ascii="Consolas" w:eastAsia="굴림체" w:hAnsi="Consolas" w:cs="굴림체"/>
+          <w:color w:val="6A8759"/>
+          <w:kern w:val="0"/>
+          <w:szCs w:val="20"/>
+        </w:rPr>
+        <w:t>="http://schemas.android.com/tools"</w:t>
+      </w:r>
+      <w:r>
+        <w:rPr>
+          <w:rFonts w:ascii="Consolas" w:eastAsia="굴림체" w:hAnsi="Consolas" w:cs="굴림체"/>
+          <w:color w:val="6A8759"/>
+          <w:kern w:val="0"/>
+          <w:szCs w:val="20"/>
+        </w:rPr>
+        <w:br/>
+        <w:t xml:space="preserve">    </w:t>
+      </w:r>
+      <w:proofErr w:type="spellStart"/>
+      <w:r>
+        <w:rPr>
+          <w:rFonts w:ascii="Consolas" w:eastAsia="굴림체" w:hAnsi="Consolas" w:cs="굴림체"/>
+          <w:color w:val="9876AA"/>
+          <w:kern w:val="0"/>
+          <w:szCs w:val="20"/>
+        </w:rPr>
+        <w:t>android</w:t>
+      </w:r>
+      <w:r>
+        <w:rPr>
+          <w:rFonts w:ascii="Consolas" w:eastAsia="굴림체" w:hAnsi="Consolas" w:cs="굴림체"/>
+          <w:color w:val="BABABA"/>
+          <w:kern w:val="0"/>
+          <w:szCs w:val="20"/>
+        </w:rPr>
+        <w:t>:layout_width</w:t>
+      </w:r>
+      <w:proofErr w:type="spellEnd"/>
+      <w:r>
+        <w:rPr>
+          <w:rFonts w:ascii="Consolas" w:eastAsia="굴림체" w:hAnsi="Consolas" w:cs="굴림체"/>
+          <w:color w:val="6A8759"/>
+          <w:kern w:val="0"/>
+          <w:szCs w:val="20"/>
+        </w:rPr>
+        <w:t>="</w:t>
+      </w:r>
+      <w:proofErr w:type="spellStart"/>
+      <w:r>
+        <w:rPr>
+          <w:rFonts w:ascii="Consolas" w:eastAsia="굴림체" w:hAnsi="Consolas" w:cs="굴림체"/>
+          <w:color w:val="6A8759"/>
+          <w:kern w:val="0"/>
+          <w:szCs w:val="20"/>
+        </w:rPr>
+        <w:t>match_parent</w:t>
+      </w:r>
+      <w:proofErr w:type="spellEnd"/>
+      <w:r>
+        <w:rPr>
+          <w:rFonts w:ascii="Consolas" w:eastAsia="굴림체" w:hAnsi="Consolas" w:cs="굴림체"/>
+          <w:color w:val="6A8759"/>
+          <w:kern w:val="0"/>
+          <w:szCs w:val="20"/>
+        </w:rPr>
+        <w:t>"</w:t>
+      </w:r>
+      <w:r>
+        <w:rPr>
+          <w:rFonts w:ascii="Consolas" w:eastAsia="굴림체" w:hAnsi="Consolas" w:cs="굴림체"/>
+          <w:color w:val="6A8759"/>
+          <w:kern w:val="0"/>
+          <w:szCs w:val="20"/>
+        </w:rPr>
+        <w:br/>
+        <w:t xml:space="preserve">    </w:t>
+      </w:r>
+      <w:proofErr w:type="spellStart"/>
+      <w:r>
+        <w:rPr>
+          <w:rFonts w:ascii="Consolas" w:eastAsia="굴림체" w:hAnsi="Consolas" w:cs="굴림체"/>
+          <w:color w:val="9876AA"/>
+          <w:kern w:val="0"/>
+          <w:szCs w:val="20"/>
+        </w:rPr>
+        <w:t>android</w:t>
+      </w:r>
+      <w:r>
+        <w:rPr>
+          <w:rFonts w:ascii="Consolas" w:eastAsia="굴림체" w:hAnsi="Consolas" w:cs="굴림체"/>
+          <w:color w:val="BABABA"/>
+          <w:kern w:val="0"/>
+          <w:szCs w:val="20"/>
+        </w:rPr>
+        <w:t>:layout_height</w:t>
+      </w:r>
+      <w:proofErr w:type="spellEnd"/>
+      <w:r>
+        <w:rPr>
+          <w:rFonts w:ascii="Consolas" w:eastAsia="굴림체" w:hAnsi="Consolas" w:cs="굴림체"/>
+          <w:color w:val="6A8759"/>
+          <w:kern w:val="0"/>
+          <w:szCs w:val="20"/>
+        </w:rPr>
+        <w:t>="</w:t>
+      </w:r>
+      <w:proofErr w:type="spellStart"/>
+      <w:r>
+        <w:rPr>
+          <w:rFonts w:ascii="Consolas" w:eastAsia="굴림체" w:hAnsi="Consolas" w:cs="굴림체"/>
+          <w:color w:val="6A8759"/>
+          <w:kern w:val="0"/>
+          <w:szCs w:val="20"/>
+        </w:rPr>
+        <w:t>match_parent</w:t>
+      </w:r>
+      <w:proofErr w:type="spellEnd"/>
+      <w:r>
+        <w:rPr>
+          <w:rFonts w:ascii="Consolas" w:eastAsia="굴림체" w:hAnsi="Consolas" w:cs="굴림체"/>
+          <w:color w:val="6A8759"/>
+          <w:kern w:val="0"/>
+          <w:szCs w:val="20"/>
+        </w:rPr>
+        <w:t>"</w:t>
+      </w:r>
+      <w:r>
+        <w:rPr>
+          <w:rFonts w:ascii="Consolas" w:eastAsia="굴림체" w:hAnsi="Consolas" w:cs="굴림체"/>
+          <w:color w:val="6A8759"/>
+          <w:kern w:val="0"/>
+          <w:szCs w:val="20"/>
+        </w:rPr>
+        <w:br/>
+        <w:t xml:space="preserve">    </w:t>
+      </w:r>
+      <w:proofErr w:type="spellStart"/>
+      <w:r>
+        <w:rPr>
+          <w:rFonts w:ascii="Consolas" w:eastAsia="굴림체" w:hAnsi="Consolas" w:cs="굴림체"/>
+          <w:color w:val="9876AA"/>
+          <w:kern w:val="0"/>
+          <w:szCs w:val="20"/>
+        </w:rPr>
+        <w:t>tools</w:t>
+      </w:r>
+      <w:r>
+        <w:rPr>
+          <w:rFonts w:ascii="Consolas" w:eastAsia="굴림체" w:hAnsi="Consolas" w:cs="굴림체"/>
+          <w:color w:val="BABABA"/>
+          <w:kern w:val="0"/>
+          <w:szCs w:val="20"/>
+        </w:rPr>
+        <w:t>:context</w:t>
+      </w:r>
+      <w:proofErr w:type="spellEnd"/>
+      <w:r>
+        <w:rPr>
+          <w:rFonts w:ascii="Consolas" w:eastAsia="굴림체" w:hAnsi="Consolas" w:cs="굴림체"/>
+          <w:color w:val="6A8759"/>
+          <w:kern w:val="0"/>
+          <w:szCs w:val="20"/>
+        </w:rPr>
+        <w:t>=".</w:t>
+      </w:r>
+      <w:proofErr w:type="spellStart"/>
+      <w:r>
+        <w:rPr>
+          <w:rFonts w:ascii="Consolas" w:eastAsia="굴림체" w:hAnsi="Consolas" w:cs="굴림체"/>
+          <w:color w:val="6A8759"/>
+          <w:kern w:val="0"/>
+          <w:szCs w:val="20"/>
+        </w:rPr>
+        <w:t>MainActivity</w:t>
+      </w:r>
+      <w:proofErr w:type="spellEnd"/>
+      <w:r>
+        <w:rPr>
+          <w:rFonts w:ascii="Consolas" w:eastAsia="굴림체" w:hAnsi="Consolas" w:cs="굴림체"/>
+          <w:color w:val="6A8759"/>
+          <w:kern w:val="0"/>
+          <w:szCs w:val="20"/>
+        </w:rPr>
+        <w:t>"</w:t>
+      </w:r>
+      <w:r>
+        <w:rPr>
+          <w:rFonts w:ascii="Consolas" w:eastAsia="굴림체" w:hAnsi="Consolas" w:cs="굴림체"/>
+          <w:color w:val="6A8759"/>
+          <w:kern w:val="0"/>
+          <w:szCs w:val="20"/>
+        </w:rPr>
+        <w:br/>
+        <w:t xml:space="preserve">    </w:t>
+      </w:r>
+      <w:proofErr w:type="spellStart"/>
+      <w:r>
+        <w:rPr>
+          <w:rFonts w:ascii="Consolas" w:eastAsia="굴림체" w:hAnsi="Consolas" w:cs="굴림체"/>
+          <w:color w:val="9876AA"/>
+          <w:kern w:val="0"/>
+          <w:szCs w:val="20"/>
+        </w:rPr>
+        <w:t>android</w:t>
+      </w:r>
+      <w:r>
+        <w:rPr>
+          <w:rFonts w:ascii="Consolas" w:eastAsia="굴림체" w:hAnsi="Consolas" w:cs="굴림체"/>
+          <w:color w:val="BABABA"/>
+          <w:kern w:val="0"/>
+          <w:szCs w:val="20"/>
+        </w:rPr>
+        <w:t>:id</w:t>
+      </w:r>
+      <w:proofErr w:type="spellEnd"/>
+      <w:r>
+        <w:rPr>
+          <w:rFonts w:ascii="Consolas" w:eastAsia="굴림체" w:hAnsi="Consolas" w:cs="굴림체"/>
+          <w:color w:val="6A8759"/>
+          <w:kern w:val="0"/>
+          <w:szCs w:val="20"/>
+        </w:rPr>
+        <w:t>="@+id/</w:t>
+      </w:r>
+      <w:proofErr w:type="spellStart"/>
+      <w:r>
+        <w:rPr>
+          <w:rFonts w:ascii="Consolas" w:eastAsia="굴림체" w:hAnsi="Consolas" w:cs="굴림체"/>
+          <w:color w:val="6A8759"/>
+          <w:kern w:val="0"/>
+          <w:szCs w:val="20"/>
+        </w:rPr>
+        <w:t>drawer_layout</w:t>
+      </w:r>
+      <w:proofErr w:type="spellEnd"/>
+      <w:r>
+        <w:rPr>
+          <w:rFonts w:ascii="Consolas" w:eastAsia="굴림체" w:hAnsi="Consolas" w:cs="굴림체"/>
+          <w:color w:val="6A8759"/>
+          <w:kern w:val="0"/>
+          <w:szCs w:val="20"/>
+        </w:rPr>
+        <w:t>"</w:t>
+      </w:r>
+      <w:r>
+        <w:rPr>
+          <w:rFonts w:ascii="Consolas" w:eastAsia="굴림체" w:hAnsi="Consolas" w:cs="굴림체"/>
+          <w:color w:val="6A8759"/>
+          <w:kern w:val="0"/>
+          <w:szCs w:val="20"/>
+        </w:rPr>
+        <w:br/>
+        <w:t xml:space="preserve">    </w:t>
+      </w:r>
+      <w:r>
+        <w:rPr>
+          <w:rFonts w:ascii="Consolas" w:eastAsia="굴림체" w:hAnsi="Consolas" w:cs="굴림체"/>
+          <w:color w:val="E8BF6A"/>
+          <w:kern w:val="0"/>
+          <w:szCs w:val="20"/>
+        </w:rPr>
+        <w:t>&gt;</w:t>
+      </w:r>
+      <w:r>
+        <w:rPr>
+          <w:rFonts w:ascii="Consolas" w:eastAsia="굴림체" w:hAnsi="Consolas" w:cs="굴림체"/>
+          <w:color w:val="E8BF6A"/>
+          <w:kern w:val="0"/>
+          <w:szCs w:val="20"/>
+        </w:rPr>
+        <w:br/>
+      </w:r>
+      <w:r>
+        <w:rPr>
+          <w:rFonts w:ascii="Consolas" w:eastAsia="굴림체" w:hAnsi="Consolas" w:cs="굴림체"/>
+          <w:color w:val="E8BF6A"/>
+          <w:kern w:val="0"/>
+          <w:szCs w:val="20"/>
+        </w:rPr>
+        <w:br/>
+        <w:t xml:space="preserve">    &lt;</w:t>
+      </w:r>
+      <w:proofErr w:type="spellStart"/>
+      <w:r>
+        <w:rPr>
+          <w:rFonts w:ascii="Consolas" w:eastAsia="굴림체" w:hAnsi="Consolas" w:cs="굴림체"/>
+          <w:color w:val="E8BF6A"/>
+          <w:kern w:val="0"/>
+          <w:szCs w:val="20"/>
+        </w:rPr>
+        <w:t>LinearLayout</w:t>
+      </w:r>
+      <w:proofErr w:type="spellEnd"/>
+      <w:r>
+        <w:rPr>
+          <w:rFonts w:ascii="Consolas" w:eastAsia="굴림체" w:hAnsi="Consolas" w:cs="굴림체"/>
+          <w:color w:val="E8BF6A"/>
+          <w:kern w:val="0"/>
+          <w:szCs w:val="20"/>
+        </w:rPr>
+        <w:br/>
+        <w:t xml:space="preserve">        </w:t>
+      </w:r>
+      <w:proofErr w:type="spellStart"/>
+      <w:r>
+        <w:rPr>
+          <w:rFonts w:ascii="Consolas" w:eastAsia="굴림체" w:hAnsi="Consolas" w:cs="굴림체"/>
+          <w:color w:val="9876AA"/>
+          <w:kern w:val="0"/>
+          <w:szCs w:val="20"/>
+        </w:rPr>
+        <w:t>android</w:t>
+      </w:r>
+      <w:r>
+        <w:rPr>
+          <w:rFonts w:ascii="Consolas" w:eastAsia="굴림체" w:hAnsi="Consolas" w:cs="굴림체"/>
+          <w:color w:val="BABABA"/>
+          <w:kern w:val="0"/>
+          <w:szCs w:val="20"/>
+        </w:rPr>
+        <w:t>:layout_width</w:t>
+      </w:r>
+      <w:proofErr w:type="spellEnd"/>
+      <w:r>
+        <w:rPr>
+          <w:rFonts w:ascii="Consolas" w:eastAsia="굴림체" w:hAnsi="Consolas" w:cs="굴림체"/>
+          <w:color w:val="6A8759"/>
+          <w:kern w:val="0"/>
+          <w:szCs w:val="20"/>
+        </w:rPr>
+        <w:t>="</w:t>
+      </w:r>
+      <w:proofErr w:type="spellStart"/>
+      <w:r>
+        <w:rPr>
+          <w:rFonts w:ascii="Consolas" w:eastAsia="굴림체" w:hAnsi="Consolas" w:cs="굴림체"/>
+          <w:color w:val="6A8759"/>
+          <w:kern w:val="0"/>
+          <w:szCs w:val="20"/>
+        </w:rPr>
+        <w:t>match_parent</w:t>
+      </w:r>
+      <w:proofErr w:type="spellEnd"/>
+      <w:r>
+        <w:rPr>
+          <w:rFonts w:ascii="Consolas" w:eastAsia="굴림체" w:hAnsi="Consolas" w:cs="굴림체"/>
+          <w:color w:val="6A8759"/>
+          <w:kern w:val="0"/>
+          <w:szCs w:val="20"/>
+        </w:rPr>
+        <w:t>"</w:t>
+      </w:r>
+      <w:r>
+        <w:rPr>
+          <w:rFonts w:ascii="Consolas" w:eastAsia="굴림체" w:hAnsi="Consolas" w:cs="굴림체"/>
+          <w:color w:val="6A8759"/>
+          <w:kern w:val="0"/>
+          <w:szCs w:val="20"/>
+        </w:rPr>
+        <w:br/>
+        <w:t xml:space="preserve">        </w:t>
+      </w:r>
+      <w:proofErr w:type="spellStart"/>
+      <w:r>
+        <w:rPr>
+          <w:rFonts w:ascii="Consolas" w:eastAsia="굴림체" w:hAnsi="Consolas" w:cs="굴림체"/>
+          <w:color w:val="9876AA"/>
+          <w:kern w:val="0"/>
+          <w:szCs w:val="20"/>
+        </w:rPr>
+        <w:t>android</w:t>
+      </w:r>
+      <w:r>
+        <w:rPr>
+          <w:rFonts w:ascii="Consolas" w:eastAsia="굴림체" w:hAnsi="Consolas" w:cs="굴림체"/>
+          <w:color w:val="BABABA"/>
+          <w:kern w:val="0"/>
+          <w:szCs w:val="20"/>
+        </w:rPr>
+        <w:t>:layout_height</w:t>
+      </w:r>
+      <w:proofErr w:type="spellEnd"/>
+      <w:r>
+        <w:rPr>
+          <w:rFonts w:ascii="Consolas" w:eastAsia="굴림체" w:hAnsi="Consolas" w:cs="굴림체"/>
+          <w:color w:val="6A8759"/>
+          <w:kern w:val="0"/>
+          <w:szCs w:val="20"/>
+        </w:rPr>
+        <w:t>="</w:t>
+      </w:r>
+      <w:proofErr w:type="spellStart"/>
+      <w:r>
+        <w:rPr>
+          <w:rFonts w:ascii="Consolas" w:eastAsia="굴림체" w:hAnsi="Consolas" w:cs="굴림체"/>
+          <w:color w:val="6A8759"/>
+          <w:kern w:val="0"/>
+          <w:szCs w:val="20"/>
+        </w:rPr>
+        <w:t>match_parent</w:t>
+      </w:r>
+      <w:proofErr w:type="spellEnd"/>
+      <w:r>
+        <w:rPr>
+          <w:rFonts w:ascii="Consolas" w:eastAsia="굴림체" w:hAnsi="Consolas" w:cs="굴림체"/>
+          <w:color w:val="6A8759"/>
+          <w:kern w:val="0"/>
+          <w:szCs w:val="20"/>
+        </w:rPr>
+        <w:t>"</w:t>
+      </w:r>
+      <w:r>
+        <w:rPr>
+          <w:rFonts w:ascii="Consolas" w:eastAsia="굴림체" w:hAnsi="Consolas" w:cs="굴림체"/>
+          <w:color w:val="E8BF6A"/>
+          <w:kern w:val="0"/>
+          <w:szCs w:val="20"/>
+        </w:rPr>
+        <w:t>&gt;</w:t>
+      </w:r>
+      <w:r>
+        <w:rPr>
+          <w:rFonts w:ascii="Consolas" w:eastAsia="굴림체" w:hAnsi="Consolas" w:cs="굴림체"/>
+          <w:color w:val="E8BF6A"/>
+          <w:kern w:val="0"/>
+          <w:szCs w:val="20"/>
+        </w:rPr>
+        <w:br/>
+      </w:r>
+      <w:r>
+        <w:rPr>
+          <w:rFonts w:ascii="Consolas" w:eastAsia="굴림체" w:hAnsi="Consolas" w:cs="굴림체"/>
+          <w:color w:val="E8BF6A"/>
+          <w:kern w:val="0"/>
+          <w:szCs w:val="20"/>
+        </w:rPr>
+        <w:br/>
+        <w:t xml:space="preserve">        &lt;Button</w:t>
+      </w:r>
+      <w:r>
+        <w:rPr>
+          <w:rFonts w:ascii="Consolas" w:eastAsia="굴림체" w:hAnsi="Consolas" w:cs="굴림체"/>
+          <w:color w:val="E8BF6A"/>
+          <w:kern w:val="0"/>
+          <w:szCs w:val="20"/>
+        </w:rPr>
+        <w:br/>
+        <w:t xml:space="preserve">            </w:t>
+      </w:r>
+      <w:proofErr w:type="spellStart"/>
+      <w:r>
+        <w:rPr>
+          <w:rFonts w:ascii="Consolas" w:eastAsia="굴림체" w:hAnsi="Consolas" w:cs="굴림체"/>
+          <w:color w:val="9876AA"/>
+          <w:kern w:val="0"/>
+          <w:szCs w:val="20"/>
+        </w:rPr>
+        <w:t>android</w:t>
+      </w:r>
+      <w:r>
+        <w:rPr>
+          <w:rFonts w:ascii="Consolas" w:eastAsia="굴림체" w:hAnsi="Consolas" w:cs="굴림체"/>
+          <w:color w:val="BABABA"/>
+          <w:kern w:val="0"/>
+          <w:szCs w:val="20"/>
+        </w:rPr>
+        <w:t>:layout_width</w:t>
+      </w:r>
+      <w:proofErr w:type="spellEnd"/>
+      <w:r>
+        <w:rPr>
+          <w:rFonts w:ascii="Consolas" w:eastAsia="굴림체" w:hAnsi="Consolas" w:cs="굴림체"/>
+          <w:color w:val="6A8759"/>
+          <w:kern w:val="0"/>
+          <w:szCs w:val="20"/>
+        </w:rPr>
+        <w:t>="</w:t>
+      </w:r>
+      <w:proofErr w:type="spellStart"/>
+      <w:r>
+        <w:rPr>
+          <w:rFonts w:ascii="Consolas" w:eastAsia="굴림체" w:hAnsi="Consolas" w:cs="굴림체"/>
+          <w:color w:val="6A8759"/>
+          <w:kern w:val="0"/>
+          <w:szCs w:val="20"/>
+        </w:rPr>
+        <w:t>match_parent</w:t>
+      </w:r>
+      <w:proofErr w:type="spellEnd"/>
+      <w:r>
+        <w:rPr>
+          <w:rFonts w:ascii="Consolas" w:eastAsia="굴림체" w:hAnsi="Consolas" w:cs="굴림체"/>
+          <w:color w:val="6A8759"/>
+          <w:kern w:val="0"/>
+          <w:szCs w:val="20"/>
+        </w:rPr>
+        <w:t>"</w:t>
+      </w:r>
+      <w:r>
+        <w:rPr>
+          <w:rFonts w:ascii="Consolas" w:eastAsia="굴림체" w:hAnsi="Consolas" w:cs="굴림체"/>
+          <w:color w:val="6A8759"/>
+          <w:kern w:val="0"/>
+          <w:szCs w:val="20"/>
+        </w:rPr>
+        <w:br/>
+        <w:t xml:space="preserve">            </w:t>
+      </w:r>
+      <w:proofErr w:type="spellStart"/>
+      <w:r>
+        <w:rPr>
+          <w:rFonts w:ascii="Consolas" w:eastAsia="굴림체" w:hAnsi="Consolas" w:cs="굴림체"/>
+          <w:color w:val="9876AA"/>
+          <w:kern w:val="0"/>
+          <w:szCs w:val="20"/>
+        </w:rPr>
+        <w:t>android</w:t>
+      </w:r>
+      <w:r>
+        <w:rPr>
+          <w:rFonts w:ascii="Consolas" w:eastAsia="굴림체" w:hAnsi="Consolas" w:cs="굴림체"/>
+          <w:color w:val="BABABA"/>
+          <w:kern w:val="0"/>
+          <w:szCs w:val="20"/>
+        </w:rPr>
+        <w:t>:layout_height</w:t>
+      </w:r>
+      <w:proofErr w:type="spellEnd"/>
+      <w:r>
+        <w:rPr>
+          <w:rFonts w:ascii="Consolas" w:eastAsia="굴림체" w:hAnsi="Consolas" w:cs="굴림체"/>
+          <w:color w:val="6A8759"/>
+          <w:kern w:val="0"/>
+          <w:szCs w:val="20"/>
+        </w:rPr>
+        <w:t>="</w:t>
+      </w:r>
+      <w:proofErr w:type="spellStart"/>
+      <w:r>
+        <w:rPr>
+          <w:rFonts w:ascii="Consolas" w:eastAsia="굴림체" w:hAnsi="Consolas" w:cs="굴림체"/>
+          <w:color w:val="6A8759"/>
+          <w:kern w:val="0"/>
+          <w:szCs w:val="20"/>
+        </w:rPr>
+        <w:t>wrap_content</w:t>
+      </w:r>
+      <w:proofErr w:type="spellEnd"/>
+      <w:r>
+        <w:rPr>
+          <w:rFonts w:ascii="Consolas" w:eastAsia="굴림체" w:hAnsi="Consolas" w:cs="굴림체"/>
+          <w:color w:val="6A8759"/>
+          <w:kern w:val="0"/>
+          <w:szCs w:val="20"/>
+        </w:rPr>
+        <w:t>"</w:t>
+      </w:r>
+      <w:r>
+        <w:rPr>
+          <w:rFonts w:ascii="Consolas" w:eastAsia="굴림체" w:hAnsi="Consolas" w:cs="굴림체"/>
+          <w:color w:val="6A8759"/>
+          <w:kern w:val="0"/>
+          <w:szCs w:val="20"/>
+        </w:rPr>
+        <w:br/>
+        <w:t xml:space="preserve">            </w:t>
+      </w:r>
+      <w:proofErr w:type="spellStart"/>
+      <w:r>
+        <w:rPr>
+          <w:rFonts w:ascii="Consolas" w:eastAsia="굴림체" w:hAnsi="Consolas" w:cs="굴림체"/>
+          <w:color w:val="9876AA"/>
+          <w:kern w:val="0"/>
+          <w:szCs w:val="20"/>
+        </w:rPr>
+        <w:t>android</w:t>
+      </w:r>
+      <w:r>
+        <w:rPr>
+          <w:rFonts w:ascii="Consolas" w:eastAsia="굴림체" w:hAnsi="Consolas" w:cs="굴림체"/>
+          <w:color w:val="BABABA"/>
+          <w:kern w:val="0"/>
+          <w:szCs w:val="20"/>
+        </w:rPr>
+        <w:t>:text</w:t>
+      </w:r>
+      <w:proofErr w:type="spellEnd"/>
+      <w:r>
+        <w:rPr>
+          <w:rFonts w:ascii="Consolas" w:eastAsia="굴림체" w:hAnsi="Consolas" w:cs="굴림체"/>
+          <w:color w:val="6A8759"/>
+          <w:kern w:val="0"/>
+          <w:szCs w:val="20"/>
+        </w:rPr>
+        <w:t>="</w:t>
+      </w:r>
+      <w:r>
+        <w:rPr>
+          <w:rFonts w:ascii="굴림체" w:eastAsia="굴림체" w:hAnsi="굴림체" w:cs="굴림체" w:hint="eastAsia"/>
+          <w:color w:val="6A8759"/>
+          <w:kern w:val="0"/>
+          <w:szCs w:val="20"/>
+        </w:rPr>
+        <w:t>열림</w:t>
+      </w:r>
+      <w:r>
+        <w:rPr>
+          <w:rFonts w:ascii="Consolas" w:eastAsia="굴림체" w:hAnsi="Consolas" w:cs="굴림체"/>
+          <w:color w:val="6A8759"/>
+          <w:kern w:val="0"/>
+          <w:szCs w:val="20"/>
+        </w:rPr>
+        <w:t>"</w:t>
+      </w:r>
+      <w:r>
+        <w:rPr>
+          <w:rFonts w:ascii="Consolas" w:eastAsia="굴림체" w:hAnsi="Consolas" w:cs="굴림체"/>
+          <w:color w:val="6A8759"/>
+          <w:kern w:val="0"/>
+          <w:szCs w:val="20"/>
+        </w:rPr>
+        <w:br/>
+        <w:t xml:space="preserve">            </w:t>
+      </w:r>
+      <w:proofErr w:type="spellStart"/>
+      <w:r>
+        <w:rPr>
+          <w:rFonts w:ascii="Consolas" w:eastAsia="굴림체" w:hAnsi="Consolas" w:cs="굴림체"/>
+          <w:color w:val="9876AA"/>
+          <w:kern w:val="0"/>
+          <w:szCs w:val="20"/>
+        </w:rPr>
+        <w:t>android</w:t>
+      </w:r>
+      <w:r>
+        <w:rPr>
+          <w:rFonts w:ascii="Consolas" w:eastAsia="굴림체" w:hAnsi="Consolas" w:cs="굴림체"/>
+          <w:color w:val="BABABA"/>
+          <w:kern w:val="0"/>
+          <w:szCs w:val="20"/>
+        </w:rPr>
+        <w:t>:id</w:t>
+      </w:r>
+      <w:proofErr w:type="spellEnd"/>
+      <w:r>
+        <w:rPr>
+          <w:rFonts w:ascii="Consolas" w:eastAsia="굴림체" w:hAnsi="Consolas" w:cs="굴림체"/>
+          <w:color w:val="6A8759"/>
+          <w:kern w:val="0"/>
+          <w:szCs w:val="20"/>
+        </w:rPr>
+        <w:t>="@+id/</w:t>
+      </w:r>
+      <w:proofErr w:type="spellStart"/>
+      <w:r>
+        <w:rPr>
+          <w:rFonts w:ascii="Consolas" w:eastAsia="굴림체" w:hAnsi="Consolas" w:cs="굴림체"/>
+          <w:color w:val="6A8759"/>
+          <w:kern w:val="0"/>
+          <w:szCs w:val="20"/>
+        </w:rPr>
+        <w:t>btn_open</w:t>
+      </w:r>
+      <w:proofErr w:type="spellEnd"/>
+      <w:r>
+        <w:rPr>
+          <w:rFonts w:ascii="Consolas" w:eastAsia="굴림체" w:hAnsi="Consolas" w:cs="굴림체"/>
+          <w:color w:val="6A8759"/>
+          <w:kern w:val="0"/>
+          <w:szCs w:val="20"/>
+        </w:rPr>
+        <w:t>"</w:t>
+      </w:r>
+      <w:r>
+        <w:rPr>
+          <w:rFonts w:ascii="Consolas" w:eastAsia="굴림체" w:hAnsi="Consolas" w:cs="굴림체"/>
+          <w:color w:val="E8BF6A"/>
+          <w:kern w:val="0"/>
+          <w:szCs w:val="20"/>
+        </w:rPr>
+        <w:t>/&gt;</w:t>
+      </w:r>
+      <w:r>
+        <w:rPr>
+          <w:rFonts w:ascii="Consolas" w:eastAsia="굴림체" w:hAnsi="Consolas" w:cs="굴림체"/>
+          <w:color w:val="E8BF6A"/>
+          <w:kern w:val="0"/>
+          <w:szCs w:val="20"/>
+        </w:rPr>
+        <w:br/>
+        <w:t xml:space="preserve">    &lt;/</w:t>
+      </w:r>
+      <w:proofErr w:type="spellStart"/>
+      <w:r>
+        <w:rPr>
+          <w:rFonts w:ascii="Consolas" w:eastAsia="굴림체" w:hAnsi="Consolas" w:cs="굴림체"/>
+          <w:color w:val="E8BF6A"/>
+          <w:kern w:val="0"/>
+          <w:szCs w:val="20"/>
+        </w:rPr>
+        <w:t>LinearLayout</w:t>
+      </w:r>
+      <w:proofErr w:type="spellEnd"/>
+      <w:r>
+        <w:rPr>
+          <w:rFonts w:ascii="Consolas" w:eastAsia="굴림체" w:hAnsi="Consolas" w:cs="굴림체"/>
+          <w:color w:val="E8BF6A"/>
+          <w:kern w:val="0"/>
+          <w:szCs w:val="20"/>
+        </w:rPr>
+        <w:t>&gt;</w:t>
+      </w:r>
+      <w:r>
+        <w:rPr>
+          <w:rFonts w:ascii="Consolas" w:eastAsia="굴림체" w:hAnsi="Consolas" w:cs="굴림체"/>
+          <w:color w:val="E8BF6A"/>
+          <w:kern w:val="0"/>
+          <w:szCs w:val="20"/>
+        </w:rPr>
+        <w:br/>
+        <w:t xml:space="preserve">    &lt;include </w:t>
+      </w:r>
+      <w:r>
+        <w:rPr>
+          <w:rFonts w:ascii="Consolas" w:eastAsia="굴림체" w:hAnsi="Consolas" w:cs="굴림체"/>
+          <w:color w:val="BABABA"/>
+          <w:kern w:val="0"/>
+          <w:szCs w:val="20"/>
+        </w:rPr>
+        <w:t xml:space="preserve">layout </w:t>
+      </w:r>
+      <w:r>
+        <w:rPr>
+          <w:rFonts w:ascii="Consolas" w:eastAsia="굴림체" w:hAnsi="Consolas" w:cs="굴림체"/>
+          <w:color w:val="6A8759"/>
+          <w:kern w:val="0"/>
+          <w:szCs w:val="20"/>
+        </w:rPr>
+        <w:t>= "@layout/</w:t>
+      </w:r>
+      <w:proofErr w:type="spellStart"/>
+      <w:r>
+        <w:rPr>
+          <w:rFonts w:ascii="Consolas" w:eastAsia="굴림체" w:hAnsi="Consolas" w:cs="굴림체"/>
+          <w:color w:val="6A8759"/>
+          <w:kern w:val="0"/>
+          <w:szCs w:val="20"/>
+        </w:rPr>
+        <w:t>activity_drawer</w:t>
+      </w:r>
+      <w:proofErr w:type="spellEnd"/>
+      <w:r>
+        <w:rPr>
+          <w:rFonts w:ascii="Consolas" w:eastAsia="굴림체" w:hAnsi="Consolas" w:cs="굴림체"/>
+          <w:color w:val="6A8759"/>
+          <w:kern w:val="0"/>
+          <w:szCs w:val="20"/>
+        </w:rPr>
+        <w:t>"</w:t>
+      </w:r>
+      <w:r>
+        <w:rPr>
+          <w:rFonts w:ascii="Consolas" w:eastAsia="굴림체" w:hAnsi="Consolas" w:cs="굴림체"/>
+          <w:color w:val="E8BF6A"/>
+          <w:kern w:val="0"/>
+          <w:szCs w:val="20"/>
+        </w:rPr>
+        <w:t>/&gt;</w:t>
+      </w:r>
+      <w:r>
+        <w:rPr>
+          <w:rFonts w:ascii="Consolas" w:eastAsia="굴림체" w:hAnsi="Consolas" w:cs="굴림체"/>
+          <w:color w:val="E8BF6A"/>
+          <w:kern w:val="0"/>
+          <w:szCs w:val="20"/>
+        </w:rPr>
+        <w:br/>
+      </w:r>
+      <w:r>
+        <w:rPr>
+          <w:rFonts w:ascii="Consolas" w:eastAsia="굴림체" w:hAnsi="Consolas" w:cs="굴림체"/>
+          <w:color w:val="E8BF6A"/>
+          <w:kern w:val="0"/>
+          <w:szCs w:val="20"/>
+        </w:rPr>
+        <w:br/>
+        <w:t>&lt;/</w:t>
+      </w:r>
+      <w:proofErr w:type="spellStart"/>
+      <w:r>
+        <w:rPr>
+          <w:rFonts w:ascii="Consolas" w:eastAsia="굴림체" w:hAnsi="Consolas" w:cs="굴림체"/>
+          <w:color w:val="E8BF6A"/>
+          <w:kern w:val="0"/>
+          <w:szCs w:val="20"/>
+        </w:rPr>
+        <w:t>androidx.drawerlayout.widget.DrawerLayout</w:t>
+      </w:r>
+      <w:proofErr w:type="spellEnd"/>
+      <w:r>
+        <w:rPr>
+          <w:rFonts w:ascii="Consolas" w:eastAsia="굴림체" w:hAnsi="Consolas" w:cs="굴림체"/>
+          <w:color w:val="E8BF6A"/>
+          <w:kern w:val="0"/>
+          <w:szCs w:val="20"/>
+        </w:rPr>
+        <w:t>&gt;</w:t>
+      </w:r>
+    </w:p>
+    <w:p>
+      <w:r>
+        <w:t>Include</w:t>
+      </w:r>
+      <w:r>
+        <w:rPr>
+          <w:rFonts w:hint="eastAsia"/>
+        </w:rPr>
+        <w:t xml:space="preserve">는 지금 </w:t>
+      </w:r>
+      <w:r>
+        <w:t>activity</w:t>
+      </w:r>
+      <w:r>
+        <w:rPr>
+          <w:rFonts w:hint="eastAsia"/>
+        </w:rPr>
+        <w:t>위에 해당 레이아웃을 포함시키겠다는 의미이다.</w:t>
+      </w:r>
+    </w:p>
+    <w:p>
+      <w:pPr>
+        <w:rPr>
+          <w:rFonts w:hint="eastAsia"/>
+        </w:rPr>
+      </w:pPr>
+      <w:r>
+        <w:rPr>
+          <w:rFonts w:hint="eastAsia"/>
+        </w:rPr>
+        <w:t xml:space="preserve">즉 해당 </w:t>
+      </w:r>
+      <w:r>
+        <w:t>activity</w:t>
+      </w:r>
+      <w:r>
+        <w:rPr>
+          <w:rFonts w:hint="eastAsia"/>
+        </w:rPr>
+        <w:t>위에 다른 화면을 사용하겠다는 의미로 볼 수 있다.</w:t>
+      </w:r>
+    </w:p>
+    <w:p>
+      <w:pPr>
+        <w:rPr>
+          <w:rFonts w:hint="eastAsia"/>
+        </w:rPr>
+      </w:pPr>
+    </w:p>
+    <w:p>
+      <w:r>
+        <w:rPr>
+          <w:rFonts w:hint="eastAsia"/>
+        </w:rPr>
+        <w:t xml:space="preserve">이후 </w:t>
+      </w:r>
+      <w:r>
+        <w:t>layout</w:t>
+      </w:r>
+      <w:r>
+        <w:rPr>
+          <w:rFonts w:hint="eastAsia"/>
+        </w:rPr>
+        <w:t>폴더에 레이아웃을 하나 추가한다.</w:t>
+      </w:r>
+    </w:p>
+    <w:p>
+      <w:r>
+        <w:rPr>
+          <w:rFonts w:hint="eastAsia"/>
+        </w:rPr>
+        <w:t xml:space="preserve">전체 화면을 덮지 않도록 </w:t>
+      </w:r>
+      <w:r>
+        <w:t>width</w:t>
+      </w:r>
+      <w:r>
+        <w:rPr>
+          <w:rFonts w:hint="eastAsia"/>
+        </w:rPr>
+        <w:t>를 조절한다.</w:t>
+      </w:r>
+    </w:p>
+    <w:p>
+      <w:r>
+        <w:rPr>
+          <w:rFonts w:hint="eastAsia"/>
+        </w:rPr>
+        <w:t xml:space="preserve">왼쪽 정렬을 위해 </w:t>
+      </w:r>
+      <w:proofErr w:type="spellStart"/>
+      <w:r>
+        <w:t>latout_gravity</w:t>
+      </w:r>
+      <w:proofErr w:type="spellEnd"/>
+      <w:r>
+        <w:rPr>
+          <w:rFonts w:hint="eastAsia"/>
+        </w:rPr>
+        <w:t xml:space="preserve">를 </w:t>
+      </w:r>
+      <w:r>
+        <w:t>start</w:t>
+      </w:r>
+      <w:r>
+        <w:rPr>
+          <w:rFonts w:hint="eastAsia"/>
+        </w:rPr>
+        <w:t>로 지정하고,</w:t>
+      </w:r>
+      <w:r>
+        <w:t xml:space="preserve"> </w:t>
+      </w:r>
+      <w:r>
+        <w:rPr>
+          <w:rFonts w:hint="eastAsia"/>
+        </w:rPr>
+        <w:t>아이디를 지정한다.</w:t>
+      </w:r>
+    </w:p>
+    <w:p>
+      <w:r>
+        <w:rPr>
+          <w:rFonts w:hint="eastAsia"/>
+        </w:rPr>
+        <w:t>이후 내용을 채운다.</w:t>
+      </w:r>
+    </w:p>
+    <w:p/>
+    <w:p>
+      <w:r>
+        <w:rPr>
+          <w:rFonts w:hint="eastAsia"/>
+        </w:rPr>
+        <w:lastRenderedPageBreak/>
+        <w:t xml:space="preserve">메인 파일에서 메인 화면인 </w:t>
+      </w:r>
+      <w:r>
+        <w:t>drawer</w:t>
+      </w:r>
+      <w:r>
+        <w:rPr>
+          <w:rFonts w:hint="eastAsia"/>
+        </w:rPr>
+        <w:t>레이아웃의 아이디를 가져온다.</w:t>
+      </w:r>
+    </w:p>
+    <w:p>
+      <w:r>
+        <w:rPr>
+          <w:rFonts w:hint="eastAsia"/>
+        </w:rPr>
+        <w:t>V</w:t>
+      </w:r>
+      <w:r>
+        <w:t xml:space="preserve">iew </w:t>
+      </w:r>
+      <w:r>
+        <w:rPr>
+          <w:rFonts w:hint="eastAsia"/>
+        </w:rPr>
+        <w:t>형태로 겹쳐질 레이아웃의 아이디를 가져온다.</w:t>
+      </w:r>
+    </w:p>
+    <w:p>
+      <w:pPr>
+        <w:widowControl/>
+        <w:shd w:val="clear" w:color="auto" w:fill="2B2B2B"/>
+        <w:tabs>
+          <w:tab w:val="left" w:pos="916"/>
+          <w:tab w:val="left" w:pos="1832"/>
+          <w:tab w:val="left" w:pos="2748"/>
+          <w:tab w:val="left" w:pos="3664"/>
+          <w:tab w:val="left" w:pos="4580"/>
+          <w:tab w:val="left" w:pos="5496"/>
+          <w:tab w:val="left" w:pos="6412"/>
+          <w:tab w:val="left" w:pos="7328"/>
+          <w:tab w:val="left" w:pos="8244"/>
+          <w:tab w:val="left" w:pos="9160"/>
+          <w:tab w:val="left" w:pos="10076"/>
+          <w:tab w:val="left" w:pos="10992"/>
+          <w:tab w:val="left" w:pos="11908"/>
+          <w:tab w:val="left" w:pos="12824"/>
+          <w:tab w:val="left" w:pos="13740"/>
+          <w:tab w:val="left" w:pos="14656"/>
+        </w:tabs>
+        <w:wordWrap/>
+        <w:autoSpaceDE/>
+        <w:autoSpaceDN/>
+        <w:spacing w:after="0" w:line="240" w:lineRule="auto"/>
+        <w:jc w:val="left"/>
+        <w:rPr>
+          <w:rFonts w:ascii="Consolas" w:eastAsia="굴림체" w:hAnsi="Consolas" w:cs="굴림체"/>
+          <w:color w:val="A9B7C6"/>
+          <w:kern w:val="0"/>
+          <w:szCs w:val="20"/>
+        </w:rPr>
+      </w:pPr>
+      <w:r>
+        <w:rPr>
+          <w:rFonts w:ascii="Consolas" w:eastAsia="굴림체" w:hAnsi="Consolas" w:cs="굴림체"/>
+          <w:color w:val="CC7832"/>
+          <w:kern w:val="0"/>
+          <w:szCs w:val="20"/>
+        </w:rPr>
+        <w:t xml:space="preserve">private </w:t>
+      </w:r>
+      <w:proofErr w:type="spellStart"/>
+      <w:r>
+        <w:rPr>
+          <w:rFonts w:ascii="Consolas" w:eastAsia="굴림체" w:hAnsi="Consolas" w:cs="굴림체"/>
+          <w:color w:val="A9B7C6"/>
+          <w:kern w:val="0"/>
+          <w:szCs w:val="20"/>
+        </w:rPr>
+        <w:t>DrawerLayout</w:t>
+      </w:r>
+      <w:proofErr w:type="spellEnd"/>
+      <w:r>
+        <w:rPr>
+          <w:rFonts w:ascii="Consolas" w:eastAsia="굴림체" w:hAnsi="Consolas" w:cs="굴림체"/>
+          <w:color w:val="A9B7C6"/>
+          <w:kern w:val="0"/>
+          <w:szCs w:val="20"/>
+        </w:rPr>
+        <w:t xml:space="preserve"> </w:t>
+      </w:r>
+      <w:proofErr w:type="spellStart"/>
+      <w:r>
+        <w:rPr>
+          <w:rFonts w:ascii="Consolas" w:eastAsia="굴림체" w:hAnsi="Consolas" w:cs="굴림체"/>
+          <w:color w:val="9876AA"/>
+          <w:kern w:val="0"/>
+          <w:szCs w:val="20"/>
+        </w:rPr>
+        <w:t>drawerLayout</w:t>
+      </w:r>
+      <w:proofErr w:type="spellEnd"/>
+      <w:r>
+        <w:rPr>
+          <w:rFonts w:ascii="Consolas" w:eastAsia="굴림체" w:hAnsi="Consolas" w:cs="굴림체"/>
+          <w:color w:val="CC7832"/>
+          <w:kern w:val="0"/>
+          <w:szCs w:val="20"/>
+        </w:rPr>
+        <w:t>;</w:t>
+      </w:r>
+      <w:r>
+        <w:rPr>
+          <w:rFonts w:ascii="Consolas" w:eastAsia="굴림체" w:hAnsi="Consolas" w:cs="굴림체"/>
+          <w:color w:val="CC7832"/>
+          <w:kern w:val="0"/>
+          <w:szCs w:val="20"/>
+        </w:rPr>
+        <w:br/>
+        <w:t xml:space="preserve">private </w:t>
+      </w:r>
+      <w:r>
+        <w:rPr>
+          <w:rFonts w:ascii="Consolas" w:eastAsia="굴림체" w:hAnsi="Consolas" w:cs="굴림체"/>
+          <w:color w:val="A9B7C6"/>
+          <w:kern w:val="0"/>
+          <w:szCs w:val="20"/>
+        </w:rPr>
+        <w:t xml:space="preserve">View </w:t>
+      </w:r>
+      <w:proofErr w:type="spellStart"/>
+      <w:proofErr w:type="gramStart"/>
+      <w:r>
+        <w:rPr>
+          <w:rFonts w:ascii="Consolas" w:eastAsia="굴림체" w:hAnsi="Consolas" w:cs="굴림체"/>
+          <w:color w:val="9876AA"/>
+          <w:kern w:val="0"/>
+          <w:szCs w:val="20"/>
+        </w:rPr>
+        <w:t>drawerview</w:t>
+      </w:r>
+      <w:proofErr w:type="spellEnd"/>
+      <w:r>
+        <w:rPr>
+          <w:rFonts w:ascii="Consolas" w:eastAsia="굴림체" w:hAnsi="Consolas" w:cs="굴림체"/>
+          <w:color w:val="CC7832"/>
+          <w:kern w:val="0"/>
+          <w:szCs w:val="20"/>
+        </w:rPr>
+        <w:t>;</w:t>
+      </w:r>
+      <w:proofErr w:type="gramEnd"/>
+    </w:p>
+    <w:p>
+      <w:pPr>
+        <w:widowControl/>
+        <w:shd w:val="clear" w:color="auto" w:fill="2B2B2B"/>
+        <w:tabs>
+          <w:tab w:val="left" w:pos="916"/>
+          <w:tab w:val="left" w:pos="1832"/>
+          <w:tab w:val="left" w:pos="2748"/>
+          <w:tab w:val="left" w:pos="3664"/>
+          <w:tab w:val="left" w:pos="4580"/>
+          <w:tab w:val="left" w:pos="5496"/>
+          <w:tab w:val="left" w:pos="6412"/>
+          <w:tab w:val="left" w:pos="7328"/>
+          <w:tab w:val="left" w:pos="8244"/>
+          <w:tab w:val="left" w:pos="9160"/>
+          <w:tab w:val="left" w:pos="10076"/>
+          <w:tab w:val="left" w:pos="10992"/>
+          <w:tab w:val="left" w:pos="11908"/>
+          <w:tab w:val="left" w:pos="12824"/>
+          <w:tab w:val="left" w:pos="13740"/>
+          <w:tab w:val="left" w:pos="14656"/>
+        </w:tabs>
+        <w:wordWrap/>
+        <w:autoSpaceDE/>
+        <w:autoSpaceDN/>
+        <w:spacing w:after="0" w:line="240" w:lineRule="auto"/>
+        <w:jc w:val="left"/>
+        <w:rPr>
+          <w:rFonts w:ascii="Consolas" w:eastAsia="굴림체" w:hAnsi="Consolas" w:cs="굴림체"/>
+          <w:color w:val="A9B7C6"/>
+          <w:kern w:val="0"/>
+          <w:szCs w:val="20"/>
+        </w:rPr>
+      </w:pPr>
+      <w:proofErr w:type="spellStart"/>
+      <w:r>
+        <w:rPr>
+          <w:rFonts w:ascii="Consolas" w:eastAsia="굴림체" w:hAnsi="Consolas" w:cs="굴림체"/>
+          <w:color w:val="9876AA"/>
+          <w:kern w:val="0"/>
+          <w:szCs w:val="20"/>
+        </w:rPr>
+        <w:t>drawerLayout</w:t>
+      </w:r>
+      <w:proofErr w:type="spellEnd"/>
+      <w:r>
+        <w:rPr>
+          <w:rFonts w:ascii="Consolas" w:eastAsia="굴림체" w:hAnsi="Consolas" w:cs="굴림체"/>
+          <w:color w:val="9876AA"/>
+          <w:kern w:val="0"/>
+          <w:szCs w:val="20"/>
+        </w:rPr>
+        <w:t xml:space="preserve"> </w:t>
+      </w:r>
+      <w:r>
+        <w:rPr>
+          <w:rFonts w:ascii="Consolas" w:eastAsia="굴림체" w:hAnsi="Consolas" w:cs="굴림체"/>
+          <w:color w:val="A9B7C6"/>
+          <w:kern w:val="0"/>
+          <w:szCs w:val="20"/>
+        </w:rPr>
+        <w:t xml:space="preserve">= </w:t>
+      </w:r>
+      <w:proofErr w:type="spellStart"/>
+      <w:r>
+        <w:rPr>
+          <w:rFonts w:ascii="Consolas" w:eastAsia="굴림체" w:hAnsi="Consolas" w:cs="굴림체"/>
+          <w:color w:val="A9B7C6"/>
+          <w:kern w:val="0"/>
+          <w:szCs w:val="20"/>
+        </w:rPr>
+        <w:t>findViewById</w:t>
+      </w:r>
+      <w:proofErr w:type="spellEnd"/>
+      <w:r>
+        <w:rPr>
+          <w:rFonts w:ascii="Consolas" w:eastAsia="굴림체" w:hAnsi="Consolas" w:cs="굴림체"/>
+          <w:color w:val="A9B7C6"/>
+          <w:kern w:val="0"/>
+          <w:szCs w:val="20"/>
+        </w:rPr>
+        <w:t>(</w:t>
+      </w:r>
+      <w:proofErr w:type="spellStart"/>
+      <w:r>
+        <w:rPr>
+          <w:rFonts w:ascii="Consolas" w:eastAsia="굴림체" w:hAnsi="Consolas" w:cs="굴림체"/>
+          <w:color w:val="A9B7C6"/>
+          <w:kern w:val="0"/>
+          <w:szCs w:val="20"/>
+        </w:rPr>
+        <w:t>R.</w:t>
+      </w:r>
+      <w:proofErr w:type="gramStart"/>
+      <w:r>
+        <w:rPr>
+          <w:rFonts w:ascii="Consolas" w:eastAsia="굴림체" w:hAnsi="Consolas" w:cs="굴림체"/>
+          <w:color w:val="A9B7C6"/>
+          <w:kern w:val="0"/>
+          <w:szCs w:val="20"/>
+        </w:rPr>
+        <w:t>id.</w:t>
+      </w:r>
+      <w:r>
+        <w:rPr>
+          <w:rFonts w:ascii="Consolas" w:eastAsia="굴림체" w:hAnsi="Consolas" w:cs="굴림체"/>
+          <w:i/>
+          <w:iCs/>
+          <w:color w:val="9876AA"/>
+          <w:kern w:val="0"/>
+          <w:szCs w:val="20"/>
+        </w:rPr>
+        <w:t>drawer</w:t>
+      </w:r>
+      <w:proofErr w:type="gramEnd"/>
+      <w:r>
+        <w:rPr>
+          <w:rFonts w:ascii="Consolas" w:eastAsia="굴림체" w:hAnsi="Consolas" w:cs="굴림체"/>
+          <w:i/>
+          <w:iCs/>
+          <w:color w:val="9876AA"/>
+          <w:kern w:val="0"/>
+          <w:szCs w:val="20"/>
+        </w:rPr>
+        <w:t>_layout</w:t>
+      </w:r>
+      <w:proofErr w:type="spellEnd"/>
+      <w:r>
+        <w:rPr>
+          <w:rFonts w:ascii="Consolas" w:eastAsia="굴림체" w:hAnsi="Consolas" w:cs="굴림체"/>
+          <w:color w:val="A9B7C6"/>
+          <w:kern w:val="0"/>
+          <w:szCs w:val="20"/>
+        </w:rPr>
+        <w:t>)</w:t>
+      </w:r>
+      <w:r>
+        <w:rPr>
+          <w:rFonts w:ascii="Consolas" w:eastAsia="굴림체" w:hAnsi="Consolas" w:cs="굴림체"/>
+          <w:color w:val="CC7832"/>
+          <w:kern w:val="0"/>
+          <w:szCs w:val="20"/>
+        </w:rPr>
+        <w:t>;</w:t>
+      </w:r>
+      <w:r>
+        <w:rPr>
+          <w:rFonts w:ascii="Consolas" w:eastAsia="굴림체" w:hAnsi="Consolas" w:cs="굴림체"/>
+          <w:color w:val="CC7832"/>
+          <w:kern w:val="0"/>
+          <w:szCs w:val="20"/>
+        </w:rPr>
+        <w:br/>
+      </w:r>
+      <w:proofErr w:type="spellStart"/>
+      <w:r>
+        <w:rPr>
+          <w:rFonts w:ascii="Consolas" w:eastAsia="굴림체" w:hAnsi="Consolas" w:cs="굴림체"/>
+          <w:color w:val="9876AA"/>
+          <w:kern w:val="0"/>
+          <w:szCs w:val="20"/>
+        </w:rPr>
+        <w:t>drawerview</w:t>
+      </w:r>
+      <w:proofErr w:type="spellEnd"/>
+      <w:r>
+        <w:rPr>
+          <w:rFonts w:ascii="Consolas" w:eastAsia="굴림체" w:hAnsi="Consolas" w:cs="굴림체"/>
+          <w:color w:val="9876AA"/>
+          <w:kern w:val="0"/>
+          <w:szCs w:val="20"/>
+        </w:rPr>
+        <w:t xml:space="preserve"> </w:t>
+      </w:r>
+      <w:r>
+        <w:rPr>
+          <w:rFonts w:ascii="Consolas" w:eastAsia="굴림체" w:hAnsi="Consolas" w:cs="굴림체"/>
+          <w:color w:val="A9B7C6"/>
+          <w:kern w:val="0"/>
+          <w:szCs w:val="20"/>
+        </w:rPr>
+        <w:t xml:space="preserve">= </w:t>
+      </w:r>
+      <w:proofErr w:type="spellStart"/>
+      <w:r>
+        <w:rPr>
+          <w:rFonts w:ascii="Consolas" w:eastAsia="굴림체" w:hAnsi="Consolas" w:cs="굴림체"/>
+          <w:color w:val="A9B7C6"/>
+          <w:kern w:val="0"/>
+          <w:szCs w:val="20"/>
+        </w:rPr>
+        <w:t>findViewById</w:t>
+      </w:r>
+      <w:proofErr w:type="spellEnd"/>
+      <w:r>
+        <w:rPr>
+          <w:rFonts w:ascii="Consolas" w:eastAsia="굴림체" w:hAnsi="Consolas" w:cs="굴림체"/>
+          <w:color w:val="A9B7C6"/>
+          <w:kern w:val="0"/>
+          <w:szCs w:val="20"/>
+        </w:rPr>
+        <w:t>(</w:t>
+      </w:r>
+      <w:proofErr w:type="spellStart"/>
+      <w:r>
+        <w:rPr>
+          <w:rFonts w:ascii="Consolas" w:eastAsia="굴림체" w:hAnsi="Consolas" w:cs="굴림체"/>
+          <w:color w:val="A9B7C6"/>
+          <w:kern w:val="0"/>
+          <w:szCs w:val="20"/>
+        </w:rPr>
+        <w:t>R.id.</w:t>
+      </w:r>
+      <w:r>
+        <w:rPr>
+          <w:rFonts w:ascii="Consolas" w:eastAsia="굴림체" w:hAnsi="Consolas" w:cs="굴림체"/>
+          <w:i/>
+          <w:iCs/>
+          <w:color w:val="9876AA"/>
+          <w:kern w:val="0"/>
+          <w:szCs w:val="20"/>
+        </w:rPr>
+        <w:t>drawer</w:t>
+      </w:r>
+      <w:proofErr w:type="spellEnd"/>
+      <w:r>
+        <w:rPr>
+          <w:rFonts w:ascii="Consolas" w:eastAsia="굴림체" w:hAnsi="Consolas" w:cs="굴림체"/>
+          <w:color w:val="A9B7C6"/>
+          <w:kern w:val="0"/>
+          <w:szCs w:val="20"/>
+        </w:rPr>
+        <w:t>)</w:t>
+      </w:r>
+      <w:r>
+        <w:rPr>
+          <w:rFonts w:ascii="Consolas" w:eastAsia="굴림체" w:hAnsi="Consolas" w:cs="굴림체"/>
+          <w:color w:val="CC7832"/>
+          <w:kern w:val="0"/>
+          <w:szCs w:val="20"/>
+        </w:rPr>
+        <w:t>;</w:t>
+      </w:r>
+    </w:p>
+    <w:p/>
+    <w:p>
+      <w:r>
+        <w:rPr>
+          <w:rFonts w:hint="eastAsia"/>
+        </w:rPr>
+        <w:t>버튼이 눌렸을 때 현재 레이아웃(</w:t>
+      </w:r>
+      <w:proofErr w:type="spellStart"/>
+      <w:r>
+        <w:rPr>
+          <w:rFonts w:hint="eastAsia"/>
+        </w:rPr>
+        <w:t>d</w:t>
+      </w:r>
+      <w:r>
+        <w:t>rawerlayout</w:t>
+      </w:r>
+      <w:proofErr w:type="spellEnd"/>
+      <w:r>
+        <w:t>)</w:t>
+      </w:r>
+      <w:r>
+        <w:rPr>
+          <w:rFonts w:hint="eastAsia"/>
+        </w:rPr>
+        <w:t>에 특정 레이아웃(</w:t>
+      </w:r>
+      <w:proofErr w:type="spellStart"/>
+      <w:r>
+        <w:t>drawer</w:t>
+      </w:r>
+      <w:r>
+        <w:rPr>
+          <w:rFonts w:hint="eastAsia"/>
+        </w:rPr>
+        <w:t>v</w:t>
+      </w:r>
+      <w:r>
+        <w:t>iew</w:t>
+      </w:r>
+      <w:proofErr w:type="spellEnd"/>
+      <w:r>
+        <w:t>)</w:t>
+      </w:r>
+      <w:r>
+        <w:rPr>
+          <w:rFonts w:hint="eastAsia"/>
+        </w:rPr>
+        <w:t>을 불러오기</w:t>
+      </w:r>
+    </w:p>
+    <w:p>
+      <w:pPr>
+        <w:widowControl/>
+        <w:shd w:val="clear" w:color="auto" w:fill="2B2B2B"/>
+        <w:tabs>
+          <w:tab w:val="left" w:pos="916"/>
+          <w:tab w:val="left" w:pos="1832"/>
+          <w:tab w:val="left" w:pos="2748"/>
+          <w:tab w:val="left" w:pos="3664"/>
+          <w:tab w:val="left" w:pos="4580"/>
+          <w:tab w:val="left" w:pos="5496"/>
+          <w:tab w:val="left" w:pos="6412"/>
+          <w:tab w:val="left" w:pos="7328"/>
+          <w:tab w:val="left" w:pos="8244"/>
+          <w:tab w:val="left" w:pos="9160"/>
+          <w:tab w:val="left" w:pos="10076"/>
+          <w:tab w:val="left" w:pos="10992"/>
+          <w:tab w:val="left" w:pos="11908"/>
+          <w:tab w:val="left" w:pos="12824"/>
+          <w:tab w:val="left" w:pos="13740"/>
+          <w:tab w:val="left" w:pos="14656"/>
+        </w:tabs>
+        <w:wordWrap/>
+        <w:autoSpaceDE/>
+        <w:autoSpaceDN/>
+        <w:spacing w:after="0" w:line="240" w:lineRule="auto"/>
+        <w:jc w:val="left"/>
+        <w:rPr>
+          <w:rFonts w:ascii="Consolas" w:eastAsia="굴림체" w:hAnsi="Consolas" w:cs="굴림체"/>
+          <w:color w:val="A9B7C6"/>
+          <w:kern w:val="0"/>
+          <w:szCs w:val="20"/>
+        </w:rPr>
+      </w:pPr>
+      <w:proofErr w:type="spellStart"/>
+      <w:r>
+        <w:rPr>
+          <w:rFonts w:ascii="Consolas" w:eastAsia="굴림체" w:hAnsi="Consolas" w:cs="굴림체"/>
+          <w:color w:val="A9B7C6"/>
+          <w:kern w:val="0"/>
+          <w:szCs w:val="20"/>
+        </w:rPr>
+        <w:t>btn_</w:t>
+      </w:r>
+      <w:proofErr w:type="gramStart"/>
+      <w:r>
+        <w:rPr>
+          <w:rFonts w:ascii="Consolas" w:eastAsia="굴림체" w:hAnsi="Consolas" w:cs="굴림체"/>
+          <w:color w:val="A9B7C6"/>
+          <w:kern w:val="0"/>
+          <w:szCs w:val="20"/>
+        </w:rPr>
+        <w:t>open.setOnClickListener</w:t>
+      </w:r>
+      <w:proofErr w:type="spellEnd"/>
+      <w:proofErr w:type="gramEnd"/>
+      <w:r>
+        <w:rPr>
+          <w:rFonts w:ascii="Consolas" w:eastAsia="굴림체" w:hAnsi="Consolas" w:cs="굴림체"/>
+          <w:color w:val="A9B7C6"/>
+          <w:kern w:val="0"/>
+          <w:szCs w:val="20"/>
+        </w:rPr>
+        <w:t>(</w:t>
+      </w:r>
+      <w:r>
+        <w:rPr>
+          <w:rFonts w:ascii="Consolas" w:eastAsia="굴림체" w:hAnsi="Consolas" w:cs="굴림체"/>
+          <w:color w:val="CC7832"/>
+          <w:kern w:val="0"/>
+          <w:szCs w:val="20"/>
+        </w:rPr>
+        <w:t xml:space="preserve">new </w:t>
+      </w:r>
+      <w:proofErr w:type="spellStart"/>
+      <w:r>
+        <w:rPr>
+          <w:rFonts w:ascii="Consolas" w:eastAsia="굴림체" w:hAnsi="Consolas" w:cs="굴림체"/>
+          <w:color w:val="A9B7C6"/>
+          <w:kern w:val="0"/>
+          <w:szCs w:val="20"/>
+        </w:rPr>
+        <w:t>View.OnClickListener</w:t>
+      </w:r>
+      <w:proofErr w:type="spellEnd"/>
+      <w:r>
+        <w:rPr>
+          <w:rFonts w:ascii="Consolas" w:eastAsia="굴림체" w:hAnsi="Consolas" w:cs="굴림체"/>
+          <w:color w:val="A9B7C6"/>
+          <w:kern w:val="0"/>
+          <w:szCs w:val="20"/>
+        </w:rPr>
+        <w:t>() {</w:t>
+      </w:r>
+      <w:r>
+        <w:rPr>
+          <w:rFonts w:ascii="Consolas" w:eastAsia="굴림체" w:hAnsi="Consolas" w:cs="굴림체"/>
+          <w:color w:val="A9B7C6"/>
+          <w:kern w:val="0"/>
+          <w:szCs w:val="20"/>
+        </w:rPr>
+        <w:br/>
+        <w:t xml:space="preserve">    </w:t>
+      </w:r>
+      <w:r>
+        <w:rPr>
+          <w:rFonts w:ascii="Consolas" w:eastAsia="굴림체" w:hAnsi="Consolas" w:cs="굴림체"/>
+          <w:color w:val="BBB529"/>
+          <w:kern w:val="0"/>
+          <w:szCs w:val="20"/>
+        </w:rPr>
+        <w:t>@Override</w:t>
+      </w:r>
+      <w:r>
+        <w:rPr>
+          <w:rFonts w:ascii="Consolas" w:eastAsia="굴림체" w:hAnsi="Consolas" w:cs="굴림체"/>
+          <w:color w:val="BBB529"/>
+          <w:kern w:val="0"/>
+          <w:szCs w:val="20"/>
+        </w:rPr>
+        <w:br/>
+        <w:t xml:space="preserve">    </w:t>
+      </w:r>
+      <w:r>
+        <w:rPr>
+          <w:rFonts w:ascii="Consolas" w:eastAsia="굴림체" w:hAnsi="Consolas" w:cs="굴림체"/>
+          <w:color w:val="CC7832"/>
+          <w:kern w:val="0"/>
+          <w:szCs w:val="20"/>
+        </w:rPr>
+        <w:t xml:space="preserve">public void </w:t>
+      </w:r>
+      <w:proofErr w:type="spellStart"/>
+      <w:r>
+        <w:rPr>
+          <w:rFonts w:ascii="Consolas" w:eastAsia="굴림체" w:hAnsi="Consolas" w:cs="굴림체"/>
+          <w:color w:val="FFC66D"/>
+          <w:kern w:val="0"/>
+          <w:szCs w:val="20"/>
+        </w:rPr>
+        <w:t>onClick</w:t>
+      </w:r>
+      <w:proofErr w:type="spellEnd"/>
+      <w:r>
+        <w:rPr>
+          <w:rFonts w:ascii="Consolas" w:eastAsia="굴림체" w:hAnsi="Consolas" w:cs="굴림체"/>
+          <w:color w:val="A9B7C6"/>
+          <w:kern w:val="0"/>
+          <w:szCs w:val="20"/>
+        </w:rPr>
+        <w:t>(View v) {</w:t>
+      </w:r>
+      <w:r>
+        <w:rPr>
+          <w:rFonts w:ascii="Consolas" w:eastAsia="굴림체" w:hAnsi="Consolas" w:cs="굴림체"/>
+          <w:color w:val="A9B7C6"/>
+          <w:kern w:val="0"/>
+          <w:szCs w:val="20"/>
+        </w:rPr>
+        <w:br/>
+        <w:t xml:space="preserve">        </w:t>
+      </w:r>
+      <w:proofErr w:type="spellStart"/>
+      <w:r>
+        <w:rPr>
+          <w:rFonts w:ascii="Consolas" w:eastAsia="굴림체" w:hAnsi="Consolas" w:cs="굴림체"/>
+          <w:color w:val="9876AA"/>
+          <w:kern w:val="0"/>
+          <w:szCs w:val="20"/>
+        </w:rPr>
+        <w:t>drawerLayout</w:t>
+      </w:r>
+      <w:r>
+        <w:rPr>
+          <w:rFonts w:ascii="Consolas" w:eastAsia="굴림체" w:hAnsi="Consolas" w:cs="굴림체"/>
+          <w:color w:val="A9B7C6"/>
+          <w:kern w:val="0"/>
+          <w:szCs w:val="20"/>
+        </w:rPr>
+        <w:t>.openDrawer</w:t>
+      </w:r>
+      <w:proofErr w:type="spellEnd"/>
+      <w:r>
+        <w:rPr>
+          <w:rFonts w:ascii="Consolas" w:eastAsia="굴림체" w:hAnsi="Consolas" w:cs="굴림체"/>
+          <w:color w:val="A9B7C6"/>
+          <w:kern w:val="0"/>
+          <w:szCs w:val="20"/>
+        </w:rPr>
+        <w:t>(</w:t>
+      </w:r>
+      <w:proofErr w:type="spellStart"/>
+      <w:r>
+        <w:rPr>
+          <w:rFonts w:ascii="Consolas" w:eastAsia="굴림체" w:hAnsi="Consolas" w:cs="굴림체"/>
+          <w:color w:val="9876AA"/>
+          <w:kern w:val="0"/>
+          <w:szCs w:val="20"/>
+        </w:rPr>
+        <w:t>drawerview</w:t>
+      </w:r>
+      <w:proofErr w:type="spellEnd"/>
+      <w:r>
+        <w:rPr>
+          <w:rFonts w:ascii="Consolas" w:eastAsia="굴림체" w:hAnsi="Consolas" w:cs="굴림체"/>
+          <w:color w:val="A9B7C6"/>
+          <w:kern w:val="0"/>
+          <w:szCs w:val="20"/>
+        </w:rPr>
+        <w:t>)</w:t>
+      </w:r>
+      <w:r>
+        <w:rPr>
+          <w:rFonts w:ascii="Consolas" w:eastAsia="굴림체" w:hAnsi="Consolas" w:cs="굴림체"/>
+          <w:color w:val="CC7832"/>
+          <w:kern w:val="0"/>
+          <w:szCs w:val="20"/>
+        </w:rPr>
+        <w:t>;</w:t>
+      </w:r>
+      <w:r>
+        <w:rPr>
+          <w:rFonts w:ascii="Consolas" w:eastAsia="굴림체" w:hAnsi="Consolas" w:cs="굴림체"/>
+          <w:color w:val="CC7832"/>
+          <w:kern w:val="0"/>
+          <w:szCs w:val="20"/>
+        </w:rPr>
+        <w:br/>
+        <w:t xml:space="preserve">    </w:t>
+      </w:r>
+      <w:r>
+        <w:rPr>
+          <w:rFonts w:ascii="Consolas" w:eastAsia="굴림체" w:hAnsi="Consolas" w:cs="굴림체"/>
+          <w:color w:val="A9B7C6"/>
+          <w:kern w:val="0"/>
+          <w:szCs w:val="20"/>
+        </w:rPr>
+        <w:t>}</w:t>
+      </w:r>
+      <w:r>
+        <w:rPr>
+          <w:rFonts w:ascii="Consolas" w:eastAsia="굴림체" w:hAnsi="Consolas" w:cs="굴림체"/>
+          <w:color w:val="A9B7C6"/>
+          <w:kern w:val="0"/>
+          <w:szCs w:val="20"/>
+        </w:rPr>
+        <w:br/>
+        <w:t>})</w:t>
+      </w:r>
+      <w:r>
+        <w:rPr>
+          <w:rFonts w:ascii="Consolas" w:eastAsia="굴림체" w:hAnsi="Consolas" w:cs="굴림체"/>
+          <w:color w:val="CC7832"/>
+          <w:kern w:val="0"/>
+          <w:szCs w:val="20"/>
+        </w:rPr>
+        <w:t>;</w:t>
+      </w:r>
+    </w:p>
+    <w:p/>
+    <w:p>
+      <w:pPr>
+        <w:rPr>
+          <w:rFonts w:hint="eastAsia"/>
+        </w:rPr>
+      </w:pPr>
+      <w:r>
+        <w:rPr>
+          <w:rFonts w:hint="eastAsia"/>
+        </w:rPr>
+        <w:t xml:space="preserve">버튼이 눌렸을 때 </w:t>
+      </w:r>
+      <w:r>
+        <w:rPr>
+          <w:rFonts w:hint="eastAsia"/>
+        </w:rPr>
+        <w:t>레이아웃 닫기</w:t>
+      </w:r>
+    </w:p>
+    <w:p>
+      <w:pPr>
+        <w:widowControl/>
+        <w:shd w:val="clear" w:color="auto" w:fill="2B2B2B"/>
+        <w:tabs>
+          <w:tab w:val="left" w:pos="916"/>
+          <w:tab w:val="left" w:pos="1832"/>
+          <w:tab w:val="left" w:pos="2748"/>
+          <w:tab w:val="left" w:pos="3664"/>
+          <w:tab w:val="left" w:pos="4580"/>
+          <w:tab w:val="left" w:pos="5496"/>
+          <w:tab w:val="left" w:pos="6412"/>
+          <w:tab w:val="left" w:pos="7328"/>
+          <w:tab w:val="left" w:pos="8244"/>
+          <w:tab w:val="left" w:pos="9160"/>
+          <w:tab w:val="left" w:pos="10076"/>
+          <w:tab w:val="left" w:pos="10992"/>
+          <w:tab w:val="left" w:pos="11908"/>
+          <w:tab w:val="left" w:pos="12824"/>
+          <w:tab w:val="left" w:pos="13740"/>
+          <w:tab w:val="left" w:pos="14656"/>
+        </w:tabs>
+        <w:wordWrap/>
+        <w:autoSpaceDE/>
+        <w:autoSpaceDN/>
+        <w:spacing w:after="0" w:line="240" w:lineRule="auto"/>
+        <w:jc w:val="left"/>
+        <w:rPr>
+          <w:rFonts w:ascii="Consolas" w:eastAsia="굴림체" w:hAnsi="Consolas" w:cs="굴림체"/>
+          <w:color w:val="A9B7C6"/>
+          <w:kern w:val="0"/>
+          <w:szCs w:val="20"/>
+        </w:rPr>
+      </w:pPr>
+      <w:r>
+        <w:rPr>
+          <w:rFonts w:ascii="Consolas" w:eastAsia="굴림체" w:hAnsi="Consolas" w:cs="굴림체"/>
+          <w:color w:val="A9B7C6"/>
+          <w:kern w:val="0"/>
+          <w:szCs w:val="20"/>
+        </w:rPr>
+        <w:t xml:space="preserve">Button </w:t>
+      </w:r>
+      <w:proofErr w:type="spellStart"/>
+      <w:r>
+        <w:rPr>
+          <w:rFonts w:ascii="Consolas" w:eastAsia="굴림체" w:hAnsi="Consolas" w:cs="굴림체"/>
+          <w:color w:val="A9B7C6"/>
+          <w:kern w:val="0"/>
+          <w:szCs w:val="20"/>
+        </w:rPr>
+        <w:t>btn_close</w:t>
+      </w:r>
+      <w:proofErr w:type="spellEnd"/>
+      <w:r>
+        <w:rPr>
+          <w:rFonts w:ascii="Consolas" w:eastAsia="굴림체" w:hAnsi="Consolas" w:cs="굴림체"/>
+          <w:color w:val="A9B7C6"/>
+          <w:kern w:val="0"/>
+          <w:szCs w:val="20"/>
+        </w:rPr>
+        <w:t xml:space="preserve"> = </w:t>
+      </w:r>
+      <w:proofErr w:type="spellStart"/>
+      <w:proofErr w:type="gramStart"/>
+      <w:r>
+        <w:rPr>
+          <w:rFonts w:ascii="Consolas" w:eastAsia="굴림체" w:hAnsi="Consolas" w:cs="굴림체"/>
+          <w:color w:val="A9B7C6"/>
+          <w:kern w:val="0"/>
+          <w:szCs w:val="20"/>
+        </w:rPr>
+        <w:t>findViewById</w:t>
+      </w:r>
+      <w:proofErr w:type="spellEnd"/>
+      <w:r>
+        <w:rPr>
+          <w:rFonts w:ascii="Consolas" w:eastAsia="굴림체" w:hAnsi="Consolas" w:cs="굴림체"/>
+          <w:color w:val="A9B7C6"/>
+          <w:kern w:val="0"/>
+          <w:szCs w:val="20"/>
+        </w:rPr>
+        <w:t>(</w:t>
+      </w:r>
+      <w:proofErr w:type="spellStart"/>
+      <w:proofErr w:type="gramEnd"/>
+      <w:r>
+        <w:rPr>
+          <w:rFonts w:ascii="Consolas" w:eastAsia="굴림체" w:hAnsi="Consolas" w:cs="굴림체"/>
+          <w:color w:val="A9B7C6"/>
+          <w:kern w:val="0"/>
+          <w:szCs w:val="20"/>
+        </w:rPr>
+        <w:t>R.id.</w:t>
+      </w:r>
+      <w:r>
+        <w:rPr>
+          <w:rFonts w:ascii="Consolas" w:eastAsia="굴림체" w:hAnsi="Consolas" w:cs="굴림체"/>
+          <w:i/>
+          <w:iCs/>
+          <w:color w:val="9876AA"/>
+          <w:kern w:val="0"/>
+          <w:szCs w:val="20"/>
+        </w:rPr>
+        <w:t>btn_close</w:t>
+      </w:r>
+      <w:proofErr w:type="spellEnd"/>
+      <w:r>
+        <w:rPr>
+          <w:rFonts w:ascii="Consolas" w:eastAsia="굴림체" w:hAnsi="Consolas" w:cs="굴림체"/>
+          <w:color w:val="A9B7C6"/>
+          <w:kern w:val="0"/>
+          <w:szCs w:val="20"/>
+        </w:rPr>
+        <w:t>)</w:t>
+      </w:r>
+      <w:r>
+        <w:rPr>
+          <w:rFonts w:ascii="Consolas" w:eastAsia="굴림체" w:hAnsi="Consolas" w:cs="굴림체"/>
+          <w:color w:val="CC7832"/>
+          <w:kern w:val="0"/>
+          <w:szCs w:val="20"/>
+        </w:rPr>
+        <w:t>;</w:t>
+      </w:r>
+      <w:r>
+        <w:rPr>
+          <w:rFonts w:ascii="Consolas" w:eastAsia="굴림체" w:hAnsi="Consolas" w:cs="굴림체"/>
+          <w:color w:val="CC7832"/>
+          <w:kern w:val="0"/>
+          <w:szCs w:val="20"/>
+        </w:rPr>
+        <w:br/>
+      </w:r>
+      <w:proofErr w:type="spellStart"/>
+      <w:r>
+        <w:rPr>
+          <w:rFonts w:ascii="Consolas" w:eastAsia="굴림체" w:hAnsi="Consolas" w:cs="굴림체"/>
+          <w:color w:val="A9B7C6"/>
+          <w:kern w:val="0"/>
+          <w:szCs w:val="20"/>
+        </w:rPr>
+        <w:t>btn_close.setOnClickListener</w:t>
+      </w:r>
+      <w:proofErr w:type="spellEnd"/>
+      <w:r>
+        <w:rPr>
+          <w:rFonts w:ascii="Consolas" w:eastAsia="굴림체" w:hAnsi="Consolas" w:cs="굴림체"/>
+          <w:color w:val="A9B7C6"/>
+          <w:kern w:val="0"/>
+          <w:szCs w:val="20"/>
+        </w:rPr>
+        <w:t>(</w:t>
+      </w:r>
+      <w:r>
+        <w:rPr>
+          <w:rFonts w:ascii="Consolas" w:eastAsia="굴림체" w:hAnsi="Consolas" w:cs="굴림체"/>
+          <w:color w:val="CC7832"/>
+          <w:kern w:val="0"/>
+          <w:szCs w:val="20"/>
+        </w:rPr>
+        <w:t xml:space="preserve">new </w:t>
+      </w:r>
+      <w:proofErr w:type="spellStart"/>
+      <w:r>
+        <w:rPr>
+          <w:rFonts w:ascii="Consolas" w:eastAsia="굴림체" w:hAnsi="Consolas" w:cs="굴림체"/>
+          <w:color w:val="A9B7C6"/>
+          <w:kern w:val="0"/>
+          <w:szCs w:val="20"/>
+        </w:rPr>
+        <w:t>View.OnClickListener</w:t>
+      </w:r>
+      <w:proofErr w:type="spellEnd"/>
+      <w:r>
+        <w:rPr>
+          <w:rFonts w:ascii="Consolas" w:eastAsia="굴림체" w:hAnsi="Consolas" w:cs="굴림체"/>
+          <w:color w:val="A9B7C6"/>
+          <w:kern w:val="0"/>
+          <w:szCs w:val="20"/>
+        </w:rPr>
+        <w:t>() {</w:t>
+      </w:r>
+      <w:r>
+        <w:rPr>
+          <w:rFonts w:ascii="Consolas" w:eastAsia="굴림체" w:hAnsi="Consolas" w:cs="굴림체"/>
+          <w:color w:val="A9B7C6"/>
+          <w:kern w:val="0"/>
+          <w:szCs w:val="20"/>
+        </w:rPr>
+        <w:br/>
+        <w:t xml:space="preserve">    </w:t>
+      </w:r>
+      <w:r>
+        <w:rPr>
+          <w:rFonts w:ascii="Consolas" w:eastAsia="굴림체" w:hAnsi="Consolas" w:cs="굴림체"/>
+          <w:color w:val="BBB529"/>
+          <w:kern w:val="0"/>
+          <w:szCs w:val="20"/>
+        </w:rPr>
+        <w:t>@Override</w:t>
+      </w:r>
+      <w:r>
+        <w:rPr>
+          <w:rFonts w:ascii="Consolas" w:eastAsia="굴림체" w:hAnsi="Consolas" w:cs="굴림체"/>
+          <w:color w:val="BBB529"/>
+          <w:kern w:val="0"/>
+          <w:szCs w:val="20"/>
+        </w:rPr>
+        <w:br/>
+        <w:t xml:space="preserve">    </w:t>
+      </w:r>
+      <w:r>
+        <w:rPr>
+          <w:rFonts w:ascii="Consolas" w:eastAsia="굴림체" w:hAnsi="Consolas" w:cs="굴림체"/>
+          <w:color w:val="CC7832"/>
+          <w:kern w:val="0"/>
+          <w:szCs w:val="20"/>
+        </w:rPr>
+        <w:t xml:space="preserve">public void </w:t>
+      </w:r>
+      <w:proofErr w:type="spellStart"/>
+      <w:r>
+        <w:rPr>
+          <w:rFonts w:ascii="Consolas" w:eastAsia="굴림체" w:hAnsi="Consolas" w:cs="굴림체"/>
+          <w:color w:val="FFC66D"/>
+          <w:kern w:val="0"/>
+          <w:szCs w:val="20"/>
+        </w:rPr>
+        <w:t>onClick</w:t>
+      </w:r>
+      <w:proofErr w:type="spellEnd"/>
+      <w:r>
+        <w:rPr>
+          <w:rFonts w:ascii="Consolas" w:eastAsia="굴림체" w:hAnsi="Consolas" w:cs="굴림체"/>
+          <w:color w:val="A9B7C6"/>
+          <w:kern w:val="0"/>
+          <w:szCs w:val="20"/>
+        </w:rPr>
+        <w:t>(View v) {</w:t>
+      </w:r>
+      <w:r>
+        <w:rPr>
+          <w:rFonts w:ascii="Consolas" w:eastAsia="굴림체" w:hAnsi="Consolas" w:cs="굴림체"/>
+          <w:color w:val="A9B7C6"/>
+          <w:kern w:val="0"/>
+          <w:szCs w:val="20"/>
+        </w:rPr>
+        <w:br/>
+        <w:t xml:space="preserve">        </w:t>
+      </w:r>
+      <w:proofErr w:type="spellStart"/>
+      <w:r>
+        <w:rPr>
+          <w:rFonts w:ascii="Consolas" w:eastAsia="굴림체" w:hAnsi="Consolas" w:cs="굴림체"/>
+          <w:color w:val="9876AA"/>
+          <w:kern w:val="0"/>
+          <w:szCs w:val="20"/>
+        </w:rPr>
+        <w:t>drawerLayout</w:t>
+      </w:r>
+      <w:r>
+        <w:rPr>
+          <w:rFonts w:ascii="Consolas" w:eastAsia="굴림체" w:hAnsi="Consolas" w:cs="굴림체"/>
+          <w:color w:val="A9B7C6"/>
+          <w:kern w:val="0"/>
+          <w:szCs w:val="20"/>
+        </w:rPr>
+        <w:t>.closeDrawers</w:t>
+      </w:r>
+      <w:proofErr w:type="spellEnd"/>
+      <w:r>
+        <w:rPr>
+          <w:rFonts w:ascii="Consolas" w:eastAsia="굴림체" w:hAnsi="Consolas" w:cs="굴림체"/>
+          <w:color w:val="A9B7C6"/>
+          <w:kern w:val="0"/>
+          <w:szCs w:val="20"/>
+        </w:rPr>
+        <w:t>()</w:t>
+      </w:r>
+      <w:r>
+        <w:rPr>
+          <w:rFonts w:ascii="Consolas" w:eastAsia="굴림체" w:hAnsi="Consolas" w:cs="굴림체"/>
+          <w:color w:val="CC7832"/>
+          <w:kern w:val="0"/>
+          <w:szCs w:val="20"/>
+        </w:rPr>
+        <w:t>;</w:t>
+      </w:r>
+      <w:r>
+        <w:rPr>
+          <w:rFonts w:ascii="Consolas" w:eastAsia="굴림체" w:hAnsi="Consolas" w:cs="굴림체"/>
+          <w:color w:val="CC7832"/>
+          <w:kern w:val="0"/>
+          <w:szCs w:val="20"/>
+        </w:rPr>
+        <w:br/>
+        <w:t xml:space="preserve">    </w:t>
+      </w:r>
+      <w:r>
+        <w:rPr>
+          <w:rFonts w:ascii="Consolas" w:eastAsia="굴림체" w:hAnsi="Consolas" w:cs="굴림체"/>
+          <w:color w:val="A9B7C6"/>
+          <w:kern w:val="0"/>
+          <w:szCs w:val="20"/>
+        </w:rPr>
+        <w:t>}</w:t>
+      </w:r>
+      <w:r>
+        <w:rPr>
+          <w:rFonts w:ascii="Consolas" w:eastAsia="굴림체" w:hAnsi="Consolas" w:cs="굴림체"/>
+          <w:color w:val="A9B7C6"/>
+          <w:kern w:val="0"/>
+          <w:szCs w:val="20"/>
+        </w:rPr>
+        <w:br/>
+        <w:t>})</w:t>
+      </w:r>
+      <w:r>
+        <w:rPr>
+          <w:rFonts w:ascii="Consolas" w:eastAsia="굴림체" w:hAnsi="Consolas" w:cs="굴림체"/>
+          <w:color w:val="CC7832"/>
+          <w:kern w:val="0"/>
+          <w:szCs w:val="20"/>
+        </w:rPr>
+        <w:t>;</w:t>
+      </w:r>
+    </w:p>
+    <w:p/>
+    <w:p>
+      <w:pPr>
+        <w:widowControl/>
+        <w:shd w:val="clear" w:color="auto" w:fill="2B2B2B"/>
+        <w:tabs>
+          <w:tab w:val="left" w:pos="916"/>
+          <w:tab w:val="left" w:pos="1832"/>
+          <w:tab w:val="left" w:pos="2748"/>
+          <w:tab w:val="left" w:pos="3664"/>
+          <w:tab w:val="left" w:pos="4580"/>
+          <w:tab w:val="left" w:pos="5496"/>
+          <w:tab w:val="left" w:pos="6412"/>
+          <w:tab w:val="left" w:pos="7328"/>
+          <w:tab w:val="left" w:pos="8244"/>
+          <w:tab w:val="left" w:pos="9160"/>
+          <w:tab w:val="left" w:pos="10076"/>
+          <w:tab w:val="left" w:pos="10992"/>
+          <w:tab w:val="left" w:pos="11908"/>
+          <w:tab w:val="left" w:pos="12824"/>
+          <w:tab w:val="left" w:pos="13740"/>
+          <w:tab w:val="left" w:pos="14656"/>
+        </w:tabs>
+        <w:wordWrap/>
+        <w:autoSpaceDE/>
+        <w:autoSpaceDN/>
+        <w:spacing w:after="0" w:line="240" w:lineRule="auto"/>
+        <w:jc w:val="left"/>
+        <w:rPr>
+          <w:rFonts w:ascii="Consolas" w:eastAsia="굴림체" w:hAnsi="Consolas" w:cs="굴림체"/>
+          <w:color w:val="A9B7C6"/>
+          <w:kern w:val="0"/>
+          <w:szCs w:val="20"/>
+        </w:rPr>
+      </w:pPr>
+      <w:proofErr w:type="spellStart"/>
+      <w:r>
+        <w:rPr>
+          <w:rFonts w:ascii="Consolas" w:eastAsia="굴림체" w:hAnsi="Consolas" w:cs="굴림체"/>
+          <w:color w:val="9876AA"/>
+          <w:kern w:val="0"/>
+          <w:szCs w:val="20"/>
+        </w:rPr>
+        <w:t>drawerLayout</w:t>
+      </w:r>
+      <w:r>
+        <w:rPr>
+          <w:rFonts w:ascii="Consolas" w:eastAsia="굴림체" w:hAnsi="Consolas" w:cs="굴림체"/>
+          <w:color w:val="A9B7C6"/>
+          <w:kern w:val="0"/>
+          <w:szCs w:val="20"/>
+        </w:rPr>
+        <w:t>.setDrawerListener</w:t>
+      </w:r>
+      <w:proofErr w:type="spellEnd"/>
+      <w:r>
+        <w:rPr>
+          <w:rFonts w:ascii="Consolas" w:eastAsia="굴림체" w:hAnsi="Consolas" w:cs="굴림체"/>
+          <w:color w:val="A9B7C6"/>
+          <w:kern w:val="0"/>
+          <w:szCs w:val="20"/>
+        </w:rPr>
+        <w:t>(</w:t>
+      </w:r>
+      <w:proofErr w:type="spellStart"/>
+      <w:r>
+        <w:rPr>
+          <w:rFonts w:ascii="Consolas" w:eastAsia="굴림체" w:hAnsi="Consolas" w:cs="굴림체"/>
+          <w:color w:val="9876AA"/>
+          <w:kern w:val="0"/>
+          <w:szCs w:val="20"/>
+        </w:rPr>
+        <w:t>listner</w:t>
+      </w:r>
+      <w:proofErr w:type="spellEnd"/>
+      <w:r>
+        <w:rPr>
+          <w:rFonts w:ascii="Consolas" w:eastAsia="굴림체" w:hAnsi="Consolas" w:cs="굴림체"/>
+          <w:color w:val="A9B7C6"/>
+          <w:kern w:val="0"/>
+          <w:szCs w:val="20"/>
+        </w:rPr>
+        <w:t>)</w:t>
+      </w:r>
+      <w:r>
+        <w:rPr>
+          <w:rFonts w:ascii="Consolas" w:eastAsia="굴림체" w:hAnsi="Consolas" w:cs="굴림체"/>
+          <w:color w:val="CC7832"/>
+          <w:kern w:val="0"/>
+          <w:szCs w:val="20"/>
+        </w:rPr>
+        <w:t>;</w:t>
+      </w:r>
+      <w:r>
+        <w:rPr>
+          <w:rFonts w:ascii="Consolas" w:eastAsia="굴림체" w:hAnsi="Consolas" w:cs="굴림체"/>
+          <w:color w:val="CC7832"/>
+          <w:kern w:val="0"/>
+          <w:szCs w:val="20"/>
+        </w:rPr>
+        <w:br/>
+      </w:r>
+      <w:proofErr w:type="spellStart"/>
+      <w:proofErr w:type="gramStart"/>
+      <w:r>
+        <w:rPr>
+          <w:rFonts w:ascii="Consolas" w:eastAsia="굴림체" w:hAnsi="Consolas" w:cs="굴림체"/>
+          <w:color w:val="9876AA"/>
+          <w:kern w:val="0"/>
+          <w:szCs w:val="20"/>
+        </w:rPr>
+        <w:t>drawerview</w:t>
+      </w:r>
+      <w:r>
+        <w:rPr>
+          <w:rFonts w:ascii="Consolas" w:eastAsia="굴림체" w:hAnsi="Consolas" w:cs="굴림체"/>
+          <w:color w:val="A9B7C6"/>
+          <w:kern w:val="0"/>
+          <w:szCs w:val="20"/>
+        </w:rPr>
+        <w:t>.setOnTouchListener</w:t>
+      </w:r>
+      <w:proofErr w:type="spellEnd"/>
+      <w:proofErr w:type="gramEnd"/>
+      <w:r>
+        <w:rPr>
+          <w:rFonts w:ascii="Consolas" w:eastAsia="굴림체" w:hAnsi="Consolas" w:cs="굴림체"/>
+          <w:color w:val="A9B7C6"/>
+          <w:kern w:val="0"/>
+          <w:szCs w:val="20"/>
+        </w:rPr>
+        <w:t>(</w:t>
+      </w:r>
+      <w:r>
+        <w:rPr>
+          <w:rFonts w:ascii="Consolas" w:eastAsia="굴림체" w:hAnsi="Consolas" w:cs="굴림체"/>
+          <w:color w:val="CC7832"/>
+          <w:kern w:val="0"/>
+          <w:szCs w:val="20"/>
+        </w:rPr>
+        <w:t xml:space="preserve">new </w:t>
+      </w:r>
+      <w:proofErr w:type="spellStart"/>
+      <w:r>
+        <w:rPr>
+          <w:rFonts w:ascii="Consolas" w:eastAsia="굴림체" w:hAnsi="Consolas" w:cs="굴림체"/>
+          <w:color w:val="A9B7C6"/>
+          <w:kern w:val="0"/>
+          <w:szCs w:val="20"/>
+        </w:rPr>
+        <w:t>View.OnTouchListener</w:t>
+      </w:r>
+      <w:proofErr w:type="spellEnd"/>
+      <w:r>
+        <w:rPr>
+          <w:rFonts w:ascii="Consolas" w:eastAsia="굴림체" w:hAnsi="Consolas" w:cs="굴림체"/>
+          <w:color w:val="A9B7C6"/>
+          <w:kern w:val="0"/>
+          <w:szCs w:val="20"/>
+        </w:rPr>
+        <w:t>() {</w:t>
+      </w:r>
+      <w:r>
+        <w:rPr>
+          <w:rFonts w:ascii="Consolas" w:eastAsia="굴림체" w:hAnsi="Consolas" w:cs="굴림체"/>
+          <w:color w:val="A9B7C6"/>
+          <w:kern w:val="0"/>
+          <w:szCs w:val="20"/>
+        </w:rPr>
+        <w:br/>
+        <w:t xml:space="preserve">    </w:t>
+      </w:r>
+      <w:r>
+        <w:rPr>
+          <w:rFonts w:ascii="Consolas" w:eastAsia="굴림체" w:hAnsi="Consolas" w:cs="굴림체"/>
+          <w:color w:val="BBB529"/>
+          <w:kern w:val="0"/>
+          <w:szCs w:val="20"/>
+        </w:rPr>
+        <w:t>@Override</w:t>
+      </w:r>
+      <w:r>
+        <w:rPr>
+          <w:rFonts w:ascii="Consolas" w:eastAsia="굴림체" w:hAnsi="Consolas" w:cs="굴림체"/>
+          <w:color w:val="BBB529"/>
+          <w:kern w:val="0"/>
+          <w:szCs w:val="20"/>
+        </w:rPr>
+        <w:br/>
+        <w:t xml:space="preserve">    </w:t>
+      </w:r>
+      <w:r>
+        <w:rPr>
+          <w:rFonts w:ascii="Consolas" w:eastAsia="굴림체" w:hAnsi="Consolas" w:cs="굴림체"/>
+          <w:color w:val="CC7832"/>
+          <w:kern w:val="0"/>
+          <w:szCs w:val="20"/>
+        </w:rPr>
+        <w:t xml:space="preserve">public </w:t>
+      </w:r>
+      <w:proofErr w:type="spellStart"/>
+      <w:r>
+        <w:rPr>
+          <w:rFonts w:ascii="Consolas" w:eastAsia="굴림체" w:hAnsi="Consolas" w:cs="굴림체"/>
+          <w:color w:val="CC7832"/>
+          <w:kern w:val="0"/>
+          <w:szCs w:val="20"/>
+        </w:rPr>
+        <w:t>boolean</w:t>
+      </w:r>
+      <w:proofErr w:type="spellEnd"/>
+      <w:r>
+        <w:rPr>
+          <w:rFonts w:ascii="Consolas" w:eastAsia="굴림체" w:hAnsi="Consolas" w:cs="굴림체"/>
+          <w:color w:val="CC7832"/>
+          <w:kern w:val="0"/>
+          <w:szCs w:val="20"/>
+        </w:rPr>
+        <w:t xml:space="preserve"> </w:t>
+      </w:r>
+      <w:proofErr w:type="spellStart"/>
+      <w:r>
+        <w:rPr>
+          <w:rFonts w:ascii="Consolas" w:eastAsia="굴림체" w:hAnsi="Consolas" w:cs="굴림체"/>
+          <w:color w:val="FFC66D"/>
+          <w:kern w:val="0"/>
+          <w:szCs w:val="20"/>
+        </w:rPr>
+        <w:t>onTouch</w:t>
+      </w:r>
+      <w:proofErr w:type="spellEnd"/>
+      <w:r>
+        <w:rPr>
+          <w:rFonts w:ascii="Consolas" w:eastAsia="굴림체" w:hAnsi="Consolas" w:cs="굴림체"/>
+          <w:color w:val="A9B7C6"/>
+          <w:kern w:val="0"/>
+          <w:szCs w:val="20"/>
+        </w:rPr>
+        <w:t>(View v</w:t>
+      </w:r>
+      <w:r>
+        <w:rPr>
+          <w:rFonts w:ascii="Consolas" w:eastAsia="굴림체" w:hAnsi="Consolas" w:cs="굴림체"/>
+          <w:color w:val="CC7832"/>
+          <w:kern w:val="0"/>
+          <w:szCs w:val="20"/>
+        </w:rPr>
+        <w:t xml:space="preserve">, </w:t>
+      </w:r>
+      <w:proofErr w:type="spellStart"/>
+      <w:r>
+        <w:rPr>
+          <w:rFonts w:ascii="Consolas" w:eastAsia="굴림체" w:hAnsi="Consolas" w:cs="굴림체"/>
+          <w:color w:val="A9B7C6"/>
+          <w:kern w:val="0"/>
+          <w:szCs w:val="20"/>
+        </w:rPr>
+        <w:t>MotionEvent</w:t>
+      </w:r>
+      <w:proofErr w:type="spellEnd"/>
+      <w:r>
+        <w:rPr>
+          <w:rFonts w:ascii="Consolas" w:eastAsia="굴림체" w:hAnsi="Consolas" w:cs="굴림체"/>
+          <w:color w:val="A9B7C6"/>
+          <w:kern w:val="0"/>
+          <w:szCs w:val="20"/>
+        </w:rPr>
+        <w:t xml:space="preserve"> event) {</w:t>
+      </w:r>
+      <w:r>
+        <w:rPr>
+          <w:rFonts w:ascii="Consolas" w:eastAsia="굴림체" w:hAnsi="Consolas" w:cs="굴림체"/>
+          <w:color w:val="A9B7C6"/>
+          <w:kern w:val="0"/>
+          <w:szCs w:val="20"/>
+        </w:rPr>
+        <w:br/>
+        <w:t xml:space="preserve">        </w:t>
+      </w:r>
+      <w:r>
+        <w:rPr>
+          <w:rFonts w:ascii="Consolas" w:eastAsia="굴림체" w:hAnsi="Consolas" w:cs="굴림체"/>
+          <w:color w:val="CC7832"/>
+          <w:kern w:val="0"/>
+          <w:szCs w:val="20"/>
+        </w:rPr>
+        <w:t>return false;</w:t>
+      </w:r>
+      <w:r>
+        <w:rPr>
+          <w:rFonts w:ascii="Consolas" w:eastAsia="굴림체" w:hAnsi="Consolas" w:cs="굴림체"/>
+          <w:color w:val="CC7832"/>
+          <w:kern w:val="0"/>
+          <w:szCs w:val="20"/>
+        </w:rPr>
+        <w:br/>
+        <w:t xml:space="preserve">    </w:t>
+      </w:r>
+      <w:r>
+        <w:rPr>
+          <w:rFonts w:ascii="Consolas" w:eastAsia="굴림체" w:hAnsi="Consolas" w:cs="굴림체"/>
+          <w:color w:val="A9B7C6"/>
+          <w:kern w:val="0"/>
+          <w:szCs w:val="20"/>
+        </w:rPr>
+        <w:t>}</w:t>
+      </w:r>
+      <w:r>
+        <w:rPr>
+          <w:rFonts w:ascii="Consolas" w:eastAsia="굴림체" w:hAnsi="Consolas" w:cs="굴림체"/>
+          <w:color w:val="A9B7C6"/>
+          <w:kern w:val="0"/>
+          <w:szCs w:val="20"/>
+        </w:rPr>
+        <w:br/>
+        <w:t>})</w:t>
+      </w:r>
+      <w:r>
+        <w:rPr>
+          <w:rFonts w:ascii="Consolas" w:eastAsia="굴림체" w:hAnsi="Consolas" w:cs="굴림체"/>
+          <w:color w:val="CC7832"/>
+          <w:kern w:val="0"/>
+          <w:szCs w:val="20"/>
+        </w:rPr>
+        <w:t>;</w:t>
+      </w:r>
+    </w:p>
+    <w:p>
+      <w:r>
+        <w:rPr>
+          <w:rFonts w:hint="eastAsia"/>
+        </w:rPr>
+        <w:t xml:space="preserve">레이아웃 </w:t>
+      </w:r>
+      <w:proofErr w:type="spellStart"/>
+      <w:r>
+        <w:rPr>
+          <w:rFonts w:hint="eastAsia"/>
+        </w:rPr>
+        <w:t>상태값을</w:t>
+      </w:r>
+      <w:proofErr w:type="spellEnd"/>
+      <w:r>
+        <w:rPr>
+          <w:rFonts w:hint="eastAsia"/>
+        </w:rPr>
+        <w:t xml:space="preserve"> 받아오는 </w:t>
+      </w:r>
+      <w:proofErr w:type="spellStart"/>
+      <w:proofErr w:type="gramStart"/>
+      <w:r>
+        <w:rPr>
+          <w:rFonts w:hint="eastAsia"/>
+        </w:rPr>
+        <w:t>리스너</w:t>
+      </w:r>
+      <w:proofErr w:type="spellEnd"/>
+      <w:r>
+        <w:rPr>
+          <w:rFonts w:hint="eastAsia"/>
+        </w:rPr>
+        <w:t>?와</w:t>
+      </w:r>
+      <w:proofErr w:type="gramEnd"/>
+      <w:r>
+        <w:rPr>
+          <w:rFonts w:hint="eastAsia"/>
+        </w:rPr>
+        <w:t xml:space="preserve"> </w:t>
+      </w:r>
+      <w:proofErr w:type="spellStart"/>
+      <w:r>
+        <w:rPr>
+          <w:rFonts w:hint="eastAsia"/>
+        </w:rPr>
+        <w:t>오버레이된</w:t>
+      </w:r>
+      <w:proofErr w:type="spellEnd"/>
+      <w:r>
+        <w:rPr>
+          <w:rFonts w:hint="eastAsia"/>
+        </w:rPr>
+        <w:t xml:space="preserve"> 레이아웃에 터치이벤트를 처리하는 </w:t>
+      </w:r>
+      <w:proofErr w:type="spellStart"/>
+      <w:r>
+        <w:rPr>
+          <w:rFonts w:hint="eastAsia"/>
+        </w:rPr>
+        <w:t>리스너이다</w:t>
+      </w:r>
+      <w:proofErr w:type="spellEnd"/>
+      <w:r>
+        <w:rPr>
+          <w:rFonts w:hint="eastAsia"/>
+        </w:rPr>
+        <w:t>.</w:t>
+      </w:r>
+    </w:p>
+    <w:p/>
+    <w:p>
+      <w:r>
+        <w:rPr>
+          <w:rFonts w:hint="eastAsia"/>
+        </w:rPr>
+        <w:t xml:space="preserve">위의 </w:t>
+      </w:r>
+      <w:proofErr w:type="spellStart"/>
+      <w:r>
+        <w:t>setDrawerListtner</w:t>
+      </w:r>
+      <w:proofErr w:type="spellEnd"/>
+      <w:r>
+        <w:rPr>
+          <w:rFonts w:hint="eastAsia"/>
+        </w:rPr>
+        <w:t>는 따로 함수를 정의해야 하는데</w:t>
+      </w:r>
+    </w:p>
+    <w:p>
+      <w:pPr>
+        <w:widowControl/>
+        <w:shd w:val="clear" w:color="auto" w:fill="2B2B2B"/>
+        <w:tabs>
+          <w:tab w:val="left" w:pos="916"/>
+          <w:tab w:val="left" w:pos="1832"/>
+          <w:tab w:val="left" w:pos="2748"/>
+          <w:tab w:val="left" w:pos="3664"/>
+          <w:tab w:val="left" w:pos="4580"/>
+          <w:tab w:val="left" w:pos="5496"/>
+          <w:tab w:val="left" w:pos="6412"/>
+          <w:tab w:val="left" w:pos="7328"/>
+          <w:tab w:val="left" w:pos="8244"/>
+          <w:tab w:val="left" w:pos="9160"/>
+          <w:tab w:val="left" w:pos="10076"/>
+          <w:tab w:val="left" w:pos="10992"/>
+          <w:tab w:val="left" w:pos="11908"/>
+          <w:tab w:val="left" w:pos="12824"/>
+          <w:tab w:val="left" w:pos="13740"/>
+          <w:tab w:val="left" w:pos="14656"/>
+        </w:tabs>
+        <w:wordWrap/>
+        <w:autoSpaceDE/>
+        <w:autoSpaceDN/>
+        <w:spacing w:after="0" w:line="240" w:lineRule="auto"/>
+        <w:jc w:val="left"/>
+        <w:rPr>
+          <w:rFonts w:ascii="Consolas" w:eastAsia="굴림체" w:hAnsi="Consolas" w:cs="굴림체"/>
+          <w:color w:val="A9B7C6"/>
+          <w:kern w:val="0"/>
+          <w:szCs w:val="20"/>
+        </w:rPr>
+      </w:pPr>
+      <w:proofErr w:type="spellStart"/>
+      <w:r>
+        <w:rPr>
+          <w:rFonts w:ascii="Consolas" w:eastAsia="굴림체" w:hAnsi="Consolas" w:cs="굴림체"/>
+          <w:color w:val="A9B7C6"/>
+          <w:kern w:val="0"/>
+          <w:szCs w:val="20"/>
+        </w:rPr>
+        <w:t>DrawerLayout.DrawerListener</w:t>
+      </w:r>
+      <w:proofErr w:type="spellEnd"/>
+      <w:r>
+        <w:rPr>
+          <w:rFonts w:ascii="Consolas" w:eastAsia="굴림체" w:hAnsi="Consolas" w:cs="굴림체"/>
+          <w:color w:val="A9B7C6"/>
+          <w:kern w:val="0"/>
+          <w:szCs w:val="20"/>
+        </w:rPr>
+        <w:t xml:space="preserve"> </w:t>
+      </w:r>
+      <w:proofErr w:type="spellStart"/>
+      <w:r>
+        <w:rPr>
+          <w:rFonts w:ascii="Consolas" w:eastAsia="굴림체" w:hAnsi="Consolas" w:cs="굴림체"/>
+          <w:color w:val="9876AA"/>
+          <w:kern w:val="0"/>
+          <w:szCs w:val="20"/>
+        </w:rPr>
+        <w:t>listner</w:t>
+      </w:r>
+      <w:proofErr w:type="spellEnd"/>
+      <w:r>
+        <w:rPr>
+          <w:rFonts w:ascii="Consolas" w:eastAsia="굴림체" w:hAnsi="Consolas" w:cs="굴림체"/>
+          <w:color w:val="9876AA"/>
+          <w:kern w:val="0"/>
+          <w:szCs w:val="20"/>
+        </w:rPr>
+        <w:t xml:space="preserve"> </w:t>
+      </w:r>
+      <w:r>
+        <w:rPr>
+          <w:rFonts w:ascii="Consolas" w:eastAsia="굴림체" w:hAnsi="Consolas" w:cs="굴림체"/>
+          <w:color w:val="A9B7C6"/>
+          <w:kern w:val="0"/>
+          <w:szCs w:val="20"/>
+        </w:rPr>
+        <w:t xml:space="preserve">= </w:t>
+      </w:r>
+      <w:r>
+        <w:rPr>
+          <w:rFonts w:ascii="Consolas" w:eastAsia="굴림체" w:hAnsi="Consolas" w:cs="굴림체"/>
+          <w:color w:val="CC7832"/>
+          <w:kern w:val="0"/>
+          <w:szCs w:val="20"/>
+        </w:rPr>
+        <w:t xml:space="preserve">new </w:t>
+      </w:r>
+      <w:proofErr w:type="spellStart"/>
+      <w:r>
+        <w:rPr>
+          <w:rFonts w:ascii="Consolas" w:eastAsia="굴림체" w:hAnsi="Consolas" w:cs="굴림체"/>
+          <w:color w:val="A9B7C6"/>
+          <w:kern w:val="0"/>
+          <w:szCs w:val="20"/>
+        </w:rPr>
+        <w:t>DrawerLayout.DrawerListener</w:t>
+      </w:r>
+      <w:proofErr w:type="spellEnd"/>
+      <w:r>
+        <w:rPr>
+          <w:rFonts w:ascii="Consolas" w:eastAsia="굴림체" w:hAnsi="Consolas" w:cs="굴림체"/>
+          <w:color w:val="A9B7C6"/>
+          <w:kern w:val="0"/>
+          <w:szCs w:val="20"/>
+        </w:rPr>
+        <w:t>() {</w:t>
+      </w:r>
+      <w:r>
+        <w:rPr>
+          <w:rFonts w:ascii="Consolas" w:eastAsia="굴림체" w:hAnsi="Consolas" w:cs="굴림체"/>
+          <w:color w:val="A9B7C6"/>
+          <w:kern w:val="0"/>
+          <w:szCs w:val="20"/>
+        </w:rPr>
+        <w:br/>
+        <w:t xml:space="preserve">    </w:t>
+      </w:r>
+      <w:r>
+        <w:rPr>
+          <w:rFonts w:ascii="Consolas" w:eastAsia="굴림체" w:hAnsi="Consolas" w:cs="굴림체"/>
+          <w:color w:val="BBB529"/>
+          <w:kern w:val="0"/>
+          <w:szCs w:val="20"/>
+        </w:rPr>
+        <w:t>@Override</w:t>
+      </w:r>
+      <w:r>
+        <w:rPr>
+          <w:rFonts w:ascii="Consolas" w:eastAsia="굴림체" w:hAnsi="Consolas" w:cs="굴림체"/>
+          <w:color w:val="BBB529"/>
+          <w:kern w:val="0"/>
+          <w:szCs w:val="20"/>
+        </w:rPr>
+        <w:br/>
+        <w:t xml:space="preserve">    </w:t>
+      </w:r>
+      <w:r>
+        <w:rPr>
+          <w:rFonts w:ascii="Consolas" w:eastAsia="굴림체" w:hAnsi="Consolas" w:cs="굴림체"/>
+          <w:color w:val="CC7832"/>
+          <w:kern w:val="0"/>
+          <w:szCs w:val="20"/>
+        </w:rPr>
+        <w:t xml:space="preserve">public void </w:t>
+      </w:r>
+      <w:proofErr w:type="spellStart"/>
+      <w:proofErr w:type="gramStart"/>
+      <w:r>
+        <w:rPr>
+          <w:rFonts w:ascii="Consolas" w:eastAsia="굴림체" w:hAnsi="Consolas" w:cs="굴림체"/>
+          <w:color w:val="FFC66D"/>
+          <w:kern w:val="0"/>
+          <w:szCs w:val="20"/>
+        </w:rPr>
+        <w:t>onDrawerSlide</w:t>
+      </w:r>
+      <w:proofErr w:type="spellEnd"/>
+      <w:r>
+        <w:rPr>
+          <w:rFonts w:ascii="Consolas" w:eastAsia="굴림체" w:hAnsi="Consolas" w:cs="굴림체"/>
+          <w:color w:val="A9B7C6"/>
+          <w:kern w:val="0"/>
+          <w:szCs w:val="20"/>
+        </w:rPr>
+        <w:t>(</w:t>
+      </w:r>
+      <w:proofErr w:type="gramEnd"/>
+      <w:r>
+        <w:rPr>
+          <w:rFonts w:ascii="Consolas" w:eastAsia="굴림체" w:hAnsi="Consolas" w:cs="굴림체"/>
+          <w:color w:val="BBB529"/>
+          <w:kern w:val="0"/>
+          <w:szCs w:val="20"/>
+        </w:rPr>
+        <w:t xml:space="preserve">@NonNull </w:t>
+      </w:r>
+      <w:r>
+        <w:rPr>
+          <w:rFonts w:ascii="Consolas" w:eastAsia="굴림체" w:hAnsi="Consolas" w:cs="굴림체"/>
+          <w:color w:val="A9B7C6"/>
+          <w:kern w:val="0"/>
+          <w:szCs w:val="20"/>
+        </w:rPr>
+        <w:t xml:space="preserve">View </w:t>
+      </w:r>
+      <w:proofErr w:type="spellStart"/>
+      <w:r>
+        <w:rPr>
+          <w:rFonts w:ascii="Consolas" w:eastAsia="굴림체" w:hAnsi="Consolas" w:cs="굴림체"/>
+          <w:color w:val="A9B7C6"/>
+          <w:kern w:val="0"/>
+          <w:szCs w:val="20"/>
+        </w:rPr>
+        <w:t>drawerView</w:t>
+      </w:r>
+      <w:proofErr w:type="spellEnd"/>
+      <w:r>
+        <w:rPr>
+          <w:rFonts w:ascii="Consolas" w:eastAsia="굴림체" w:hAnsi="Consolas" w:cs="굴림체"/>
+          <w:color w:val="CC7832"/>
+          <w:kern w:val="0"/>
+          <w:szCs w:val="20"/>
+        </w:rPr>
+        <w:t xml:space="preserve">, float </w:t>
+      </w:r>
+      <w:proofErr w:type="spellStart"/>
+      <w:r>
+        <w:rPr>
+          <w:rFonts w:ascii="Consolas" w:eastAsia="굴림체" w:hAnsi="Consolas" w:cs="굴림체"/>
+          <w:color w:val="A9B7C6"/>
+          <w:kern w:val="0"/>
+          <w:szCs w:val="20"/>
+        </w:rPr>
+        <w:t>slideOffset</w:t>
+      </w:r>
+      <w:proofErr w:type="spellEnd"/>
+      <w:r>
+        <w:rPr>
+          <w:rFonts w:ascii="Consolas" w:eastAsia="굴림체" w:hAnsi="Consolas" w:cs="굴림체"/>
+          <w:color w:val="A9B7C6"/>
+          <w:kern w:val="0"/>
+          <w:szCs w:val="20"/>
+        </w:rPr>
+        <w:t>) {</w:t>
+      </w:r>
+      <w:r>
+        <w:rPr>
+          <w:rFonts w:ascii="Consolas" w:eastAsia="굴림체" w:hAnsi="Consolas" w:cs="굴림체"/>
+          <w:color w:val="A9B7C6"/>
+          <w:kern w:val="0"/>
+          <w:szCs w:val="20"/>
+        </w:rPr>
+        <w:br/>
+      </w:r>
+      <w:r>
+        <w:rPr>
+          <w:rFonts w:ascii="Consolas" w:eastAsia="굴림체" w:hAnsi="Consolas" w:cs="굴림체"/>
+          <w:color w:val="A9B7C6"/>
+          <w:kern w:val="0"/>
+          <w:szCs w:val="20"/>
+        </w:rPr>
+        <w:br/>
+        <w:t xml:space="preserve">    }</w:t>
+      </w:r>
+      <w:r>
+        <w:rPr>
+          <w:rFonts w:ascii="Consolas" w:eastAsia="굴림체" w:hAnsi="Consolas" w:cs="굴림체"/>
+          <w:color w:val="A9B7C6"/>
+          <w:kern w:val="0"/>
+          <w:szCs w:val="20"/>
+        </w:rPr>
+        <w:br/>
+      </w:r>
+      <w:r>
+        <w:rPr>
+          <w:rFonts w:ascii="Consolas" w:eastAsia="굴림체" w:hAnsi="Consolas" w:cs="굴림체"/>
+          <w:color w:val="A9B7C6"/>
+          <w:kern w:val="0"/>
+          <w:szCs w:val="20"/>
+        </w:rPr>
+        <w:br/>
+        <w:t xml:space="preserve">    </w:t>
+      </w:r>
+      <w:r>
+        <w:rPr>
+          <w:rFonts w:ascii="Consolas" w:eastAsia="굴림체" w:hAnsi="Consolas" w:cs="굴림체"/>
+          <w:color w:val="BBB529"/>
+          <w:kern w:val="0"/>
+          <w:szCs w:val="20"/>
+        </w:rPr>
+        <w:t>@Override</w:t>
+      </w:r>
+      <w:r>
+        <w:rPr>
+          <w:rFonts w:ascii="Consolas" w:eastAsia="굴림체" w:hAnsi="Consolas" w:cs="굴림체"/>
+          <w:color w:val="BBB529"/>
+          <w:kern w:val="0"/>
+          <w:szCs w:val="20"/>
+        </w:rPr>
+        <w:br/>
+        <w:t xml:space="preserve">    </w:t>
+      </w:r>
+      <w:r>
+        <w:rPr>
+          <w:rFonts w:ascii="Consolas" w:eastAsia="굴림체" w:hAnsi="Consolas" w:cs="굴림체"/>
+          <w:color w:val="CC7832"/>
+          <w:kern w:val="0"/>
+          <w:szCs w:val="20"/>
+        </w:rPr>
+        <w:t xml:space="preserve">public void </w:t>
+      </w:r>
+      <w:proofErr w:type="spellStart"/>
+      <w:r>
+        <w:rPr>
+          <w:rFonts w:ascii="Consolas" w:eastAsia="굴림체" w:hAnsi="Consolas" w:cs="굴림체"/>
+          <w:color w:val="FFC66D"/>
+          <w:kern w:val="0"/>
+          <w:szCs w:val="20"/>
+        </w:rPr>
+        <w:t>onDrawerOpened</w:t>
+      </w:r>
+      <w:proofErr w:type="spellEnd"/>
+      <w:r>
+        <w:rPr>
+          <w:rFonts w:ascii="Consolas" w:eastAsia="굴림체" w:hAnsi="Consolas" w:cs="굴림체"/>
+          <w:color w:val="A9B7C6"/>
+          <w:kern w:val="0"/>
+          <w:szCs w:val="20"/>
+        </w:rPr>
+        <w:t>(</w:t>
+      </w:r>
+      <w:r>
+        <w:rPr>
+          <w:rFonts w:ascii="Consolas" w:eastAsia="굴림체" w:hAnsi="Consolas" w:cs="굴림체"/>
+          <w:color w:val="BBB529"/>
+          <w:kern w:val="0"/>
+          <w:szCs w:val="20"/>
+        </w:rPr>
+        <w:t xml:space="preserve">@NonNull </w:t>
+      </w:r>
+      <w:r>
+        <w:rPr>
+          <w:rFonts w:ascii="Consolas" w:eastAsia="굴림체" w:hAnsi="Consolas" w:cs="굴림체"/>
+          <w:color w:val="A9B7C6"/>
+          <w:kern w:val="0"/>
+          <w:szCs w:val="20"/>
+        </w:rPr>
+        <w:t xml:space="preserve">View </w:t>
+      </w:r>
+      <w:proofErr w:type="spellStart"/>
+      <w:r>
+        <w:rPr>
+          <w:rFonts w:ascii="Consolas" w:eastAsia="굴림체" w:hAnsi="Consolas" w:cs="굴림체"/>
+          <w:color w:val="A9B7C6"/>
+          <w:kern w:val="0"/>
+          <w:szCs w:val="20"/>
+        </w:rPr>
+        <w:t>drawerView</w:t>
+      </w:r>
+      <w:proofErr w:type="spellEnd"/>
+      <w:r>
+        <w:rPr>
+          <w:rFonts w:ascii="Consolas" w:eastAsia="굴림체" w:hAnsi="Consolas" w:cs="굴림체"/>
+          <w:color w:val="A9B7C6"/>
+          <w:kern w:val="0"/>
+          <w:szCs w:val="20"/>
+        </w:rPr>
+        <w:t>) {</w:t>
+      </w:r>
+      <w:r>
+        <w:rPr>
+          <w:rFonts w:ascii="Consolas" w:eastAsia="굴림체" w:hAnsi="Consolas" w:cs="굴림체"/>
+          <w:color w:val="A9B7C6"/>
+          <w:kern w:val="0"/>
+          <w:szCs w:val="20"/>
+        </w:rPr>
+        <w:br/>
+      </w:r>
+      <w:r>
+        <w:rPr>
+          <w:rFonts w:ascii="Consolas" w:eastAsia="굴림체" w:hAnsi="Consolas" w:cs="굴림체"/>
+          <w:color w:val="A9B7C6"/>
+          <w:kern w:val="0"/>
+          <w:szCs w:val="20"/>
+        </w:rPr>
+        <w:br/>
+        <w:t xml:space="preserve">    }</w:t>
+      </w:r>
+      <w:r>
+        <w:rPr>
+          <w:rFonts w:ascii="Consolas" w:eastAsia="굴림체" w:hAnsi="Consolas" w:cs="굴림체"/>
+          <w:color w:val="A9B7C6"/>
+          <w:kern w:val="0"/>
+          <w:szCs w:val="20"/>
+        </w:rPr>
+        <w:br/>
+      </w:r>
+      <w:r>
+        <w:rPr>
+          <w:rFonts w:ascii="Consolas" w:eastAsia="굴림체" w:hAnsi="Consolas" w:cs="굴림체"/>
+          <w:color w:val="A9B7C6"/>
+          <w:kern w:val="0"/>
+          <w:szCs w:val="20"/>
+        </w:rPr>
+        <w:lastRenderedPageBreak/>
+        <w:br/>
+        <w:t xml:space="preserve">    </w:t>
+      </w:r>
+      <w:r>
+        <w:rPr>
+          <w:rFonts w:ascii="Consolas" w:eastAsia="굴림체" w:hAnsi="Consolas" w:cs="굴림체"/>
+          <w:color w:val="BBB529"/>
+          <w:kern w:val="0"/>
+          <w:szCs w:val="20"/>
+        </w:rPr>
+        <w:t>@Override</w:t>
+      </w:r>
+      <w:r>
+        <w:rPr>
+          <w:rFonts w:ascii="Consolas" w:eastAsia="굴림체" w:hAnsi="Consolas" w:cs="굴림체"/>
+          <w:color w:val="BBB529"/>
+          <w:kern w:val="0"/>
+          <w:szCs w:val="20"/>
+        </w:rPr>
+        <w:br/>
+        <w:t xml:space="preserve">    </w:t>
+      </w:r>
+      <w:r>
+        <w:rPr>
+          <w:rFonts w:ascii="Consolas" w:eastAsia="굴림체" w:hAnsi="Consolas" w:cs="굴림체"/>
+          <w:color w:val="CC7832"/>
+          <w:kern w:val="0"/>
+          <w:szCs w:val="20"/>
+        </w:rPr>
+        <w:t xml:space="preserve">public void </w:t>
+      </w:r>
+      <w:proofErr w:type="spellStart"/>
+      <w:r>
+        <w:rPr>
+          <w:rFonts w:ascii="Consolas" w:eastAsia="굴림체" w:hAnsi="Consolas" w:cs="굴림체"/>
+          <w:color w:val="FFC66D"/>
+          <w:kern w:val="0"/>
+          <w:szCs w:val="20"/>
+        </w:rPr>
+        <w:t>onDrawerClosed</w:t>
+      </w:r>
+      <w:proofErr w:type="spellEnd"/>
+      <w:r>
+        <w:rPr>
+          <w:rFonts w:ascii="Consolas" w:eastAsia="굴림체" w:hAnsi="Consolas" w:cs="굴림체"/>
+          <w:color w:val="A9B7C6"/>
+          <w:kern w:val="0"/>
+          <w:szCs w:val="20"/>
+        </w:rPr>
+        <w:t>(</w:t>
+      </w:r>
+      <w:r>
+        <w:rPr>
+          <w:rFonts w:ascii="Consolas" w:eastAsia="굴림체" w:hAnsi="Consolas" w:cs="굴림체"/>
+          <w:color w:val="BBB529"/>
+          <w:kern w:val="0"/>
+          <w:szCs w:val="20"/>
+        </w:rPr>
+        <w:t xml:space="preserve">@NonNull </w:t>
+      </w:r>
+      <w:r>
+        <w:rPr>
+          <w:rFonts w:ascii="Consolas" w:eastAsia="굴림체" w:hAnsi="Consolas" w:cs="굴림체"/>
+          <w:color w:val="A9B7C6"/>
+          <w:kern w:val="0"/>
+          <w:szCs w:val="20"/>
+        </w:rPr>
+        <w:t xml:space="preserve">View </w:t>
+      </w:r>
+      <w:proofErr w:type="spellStart"/>
+      <w:r>
+        <w:rPr>
+          <w:rFonts w:ascii="Consolas" w:eastAsia="굴림체" w:hAnsi="Consolas" w:cs="굴림체"/>
+          <w:color w:val="A9B7C6"/>
+          <w:kern w:val="0"/>
+          <w:szCs w:val="20"/>
+        </w:rPr>
+        <w:t>drawerView</w:t>
+      </w:r>
+      <w:proofErr w:type="spellEnd"/>
+      <w:r>
+        <w:rPr>
+          <w:rFonts w:ascii="Consolas" w:eastAsia="굴림체" w:hAnsi="Consolas" w:cs="굴림체"/>
+          <w:color w:val="A9B7C6"/>
+          <w:kern w:val="0"/>
+          <w:szCs w:val="20"/>
+        </w:rPr>
+        <w:t>) {</w:t>
+      </w:r>
+      <w:r>
+        <w:rPr>
+          <w:rFonts w:ascii="Consolas" w:eastAsia="굴림체" w:hAnsi="Consolas" w:cs="굴림체"/>
+          <w:color w:val="A9B7C6"/>
+          <w:kern w:val="0"/>
+          <w:szCs w:val="20"/>
+        </w:rPr>
+        <w:br/>
+      </w:r>
+      <w:r>
+        <w:rPr>
+          <w:rFonts w:ascii="Consolas" w:eastAsia="굴림체" w:hAnsi="Consolas" w:cs="굴림체"/>
+          <w:color w:val="A9B7C6"/>
+          <w:kern w:val="0"/>
+          <w:szCs w:val="20"/>
+        </w:rPr>
+        <w:br/>
+        <w:t xml:space="preserve">    }</w:t>
+      </w:r>
+      <w:r>
+        <w:rPr>
+          <w:rFonts w:ascii="Consolas" w:eastAsia="굴림체" w:hAnsi="Consolas" w:cs="굴림체"/>
+          <w:color w:val="A9B7C6"/>
+          <w:kern w:val="0"/>
+          <w:szCs w:val="20"/>
+        </w:rPr>
+        <w:br/>
+      </w:r>
+      <w:r>
+        <w:rPr>
+          <w:rFonts w:ascii="Consolas" w:eastAsia="굴림체" w:hAnsi="Consolas" w:cs="굴림체"/>
+          <w:color w:val="A9B7C6"/>
+          <w:kern w:val="0"/>
+          <w:szCs w:val="20"/>
+        </w:rPr>
+        <w:br/>
+        <w:t xml:space="preserve">    </w:t>
+      </w:r>
+      <w:r>
+        <w:rPr>
+          <w:rFonts w:ascii="Consolas" w:eastAsia="굴림체" w:hAnsi="Consolas" w:cs="굴림체"/>
+          <w:color w:val="BBB529"/>
+          <w:kern w:val="0"/>
+          <w:szCs w:val="20"/>
+        </w:rPr>
+        <w:t>@Override</w:t>
+      </w:r>
+      <w:r>
+        <w:rPr>
+          <w:rFonts w:ascii="Consolas" w:eastAsia="굴림체" w:hAnsi="Consolas" w:cs="굴림체"/>
+          <w:color w:val="BBB529"/>
+          <w:kern w:val="0"/>
+          <w:szCs w:val="20"/>
+        </w:rPr>
+        <w:br/>
+        <w:t xml:space="preserve">    </w:t>
+      </w:r>
+      <w:r>
+        <w:rPr>
+          <w:rFonts w:ascii="Consolas" w:eastAsia="굴림체" w:hAnsi="Consolas" w:cs="굴림체"/>
+          <w:color w:val="CC7832"/>
+          <w:kern w:val="0"/>
+          <w:szCs w:val="20"/>
+        </w:rPr>
+        <w:t xml:space="preserve">public void </w:t>
+      </w:r>
+      <w:proofErr w:type="spellStart"/>
+      <w:r>
+        <w:rPr>
+          <w:rFonts w:ascii="Consolas" w:eastAsia="굴림체" w:hAnsi="Consolas" w:cs="굴림체"/>
+          <w:color w:val="FFC66D"/>
+          <w:kern w:val="0"/>
+          <w:szCs w:val="20"/>
+        </w:rPr>
+        <w:t>onDrawerStateChanged</w:t>
+      </w:r>
+      <w:proofErr w:type="spellEnd"/>
+      <w:r>
+        <w:rPr>
+          <w:rFonts w:ascii="Consolas" w:eastAsia="굴림체" w:hAnsi="Consolas" w:cs="굴림체"/>
+          <w:color w:val="A9B7C6"/>
+          <w:kern w:val="0"/>
+          <w:szCs w:val="20"/>
+        </w:rPr>
+        <w:t>(</w:t>
+      </w:r>
+      <w:r>
+        <w:rPr>
+          <w:rFonts w:ascii="Consolas" w:eastAsia="굴림체" w:hAnsi="Consolas" w:cs="굴림체"/>
+          <w:color w:val="CC7832"/>
+          <w:kern w:val="0"/>
+          <w:szCs w:val="20"/>
+        </w:rPr>
+        <w:t xml:space="preserve">int </w:t>
+      </w:r>
+      <w:proofErr w:type="spellStart"/>
+      <w:r>
+        <w:rPr>
+          <w:rFonts w:ascii="Consolas" w:eastAsia="굴림체" w:hAnsi="Consolas" w:cs="굴림체"/>
+          <w:color w:val="A9B7C6"/>
+          <w:kern w:val="0"/>
+          <w:szCs w:val="20"/>
+        </w:rPr>
+        <w:t>newState</w:t>
+      </w:r>
+      <w:proofErr w:type="spellEnd"/>
+      <w:r>
+        <w:rPr>
+          <w:rFonts w:ascii="Consolas" w:eastAsia="굴림체" w:hAnsi="Consolas" w:cs="굴림체"/>
+          <w:color w:val="A9B7C6"/>
+          <w:kern w:val="0"/>
+          <w:szCs w:val="20"/>
+        </w:rPr>
+        <w:t>) {</w:t>
+      </w:r>
+      <w:r>
+        <w:rPr>
+          <w:rFonts w:ascii="Consolas" w:eastAsia="굴림체" w:hAnsi="Consolas" w:cs="굴림체"/>
+          <w:color w:val="A9B7C6"/>
+          <w:kern w:val="0"/>
+          <w:szCs w:val="20"/>
+        </w:rPr>
+        <w:br/>
+      </w:r>
+      <w:r>
+        <w:rPr>
+          <w:rFonts w:ascii="Consolas" w:eastAsia="굴림체" w:hAnsi="Consolas" w:cs="굴림체"/>
+          <w:color w:val="A9B7C6"/>
+          <w:kern w:val="0"/>
+          <w:szCs w:val="20"/>
+        </w:rPr>
+        <w:br/>
+        <w:t xml:space="preserve">    }</w:t>
+      </w:r>
+      <w:r>
+        <w:rPr>
+          <w:rFonts w:ascii="Consolas" w:eastAsia="굴림체" w:hAnsi="Consolas" w:cs="굴림체"/>
+          <w:color w:val="A9B7C6"/>
+          <w:kern w:val="0"/>
+          <w:szCs w:val="20"/>
+        </w:rPr>
+        <w:br/>
+        <w:t>}</w:t>
+      </w:r>
+      <w:r>
+        <w:rPr>
+          <w:rFonts w:ascii="Consolas" w:eastAsia="굴림체" w:hAnsi="Consolas" w:cs="굴림체"/>
+          <w:color w:val="CC7832"/>
+          <w:kern w:val="0"/>
+          <w:szCs w:val="20"/>
+        </w:rPr>
+        <w:t>;</w:t>
+      </w:r>
+    </w:p>
+    <w:p/>
+    <w:p>
+      <w:r>
+        <w:rPr>
+          <w:rFonts w:hint="eastAsia"/>
+        </w:rPr>
+        <w:t xml:space="preserve">각각의 함수의 이름과 같은 </w:t>
+      </w:r>
+      <w:proofErr w:type="spellStart"/>
+      <w:r>
+        <w:rPr>
+          <w:rFonts w:hint="eastAsia"/>
+        </w:rPr>
+        <w:t>기능을한다</w:t>
+      </w:r>
+      <w:proofErr w:type="spellEnd"/>
+      <w:r>
+        <w:rPr>
+          <w:rFonts w:hint="eastAsia"/>
+        </w:rPr>
+        <w:t>.</w:t>
+      </w:r>
+    </w:p>
+    <w:p>
+      <w:pPr>
+        <w:pBdr>
+          <w:bottom w:val="single" w:sz="6" w:space="1" w:color="auto"/>
+        </w:pBdr>
+      </w:pPr>
+      <w:r>
+        <w:rPr>
+          <w:rFonts w:hint="eastAsia"/>
+        </w:rPr>
+        <w:t>이 두가지의 경우 현</w:t>
+      </w:r>
+      <w:r>
+        <w:t xml:space="preserve"> </w:t>
+      </w:r>
+      <w:r>
+        <w:rPr>
+          <w:rFonts w:hint="eastAsia"/>
+        </w:rPr>
+        <w:t>예제에는 불필요 하나 응용이 가능하다.</w:t>
+      </w:r>
     </w:p>
     <w:p>
       <w:pPr>
@@ -9812,18 +13202,18 @@
 </file>
 
 <file path=customXml/item2.xml><?xml version="1.0" encoding="utf-8"?>
-<p:properties xmlns:p="http://schemas.microsoft.com/office/2006/metadata/properties" xmlns:xsi="http://www.w3.org/2001/XMLSchema-instance" xmlns:pc="http://schemas.microsoft.com/office/infopath/2007/PartnerControls">
-  <documentManagement/>
-</p:properties>
-</file>
-
-<file path=customXml/item3.xml><?xml version="1.0" encoding="utf-8"?>
 <?mso-contentType ?>
 <FormTemplates xmlns="http://schemas.microsoft.com/sharepoint/v3/contenttype/forms">
   <Display>DocumentLibraryForm</Display>
   <Edit>DocumentLibraryForm</Edit>
   <New>DocumentLibraryForm</New>
 </FormTemplates>
+</file>
+
+<file path=customXml/item3.xml><?xml version="1.0" encoding="utf-8"?>
+<p:properties xmlns:p="http://schemas.microsoft.com/office/2006/metadata/properties" xmlns:xsi="http://www.w3.org/2001/XMLSchema-instance" xmlns:pc="http://schemas.microsoft.com/office/infopath/2007/PartnerControls">
+  <documentManagement/>
+</p:properties>
 </file>
 
 <file path=customXml/itemProps1.xml><?xml version="1.0" encoding="utf-8"?>
@@ -9845,18 +13235,18 @@
 </file>
 
 <file path=customXml/itemProps2.xml><?xml version="1.0" encoding="utf-8"?>
+<ds:datastoreItem xmlns:ds="http://schemas.openxmlformats.org/officeDocument/2006/customXml" ds:itemID="{4DF6C084-6131-4759-AD9B-51331FBBFFE3}">
+  <ds:schemaRefs>
+    <ds:schemaRef ds:uri="http://schemas.microsoft.com/sharepoint/v3/contenttype/forms"/>
+  </ds:schemaRefs>
+</ds:datastoreItem>
+</file>
+
+<file path=customXml/itemProps3.xml><?xml version="1.0" encoding="utf-8"?>
 <ds:datastoreItem xmlns:ds="http://schemas.openxmlformats.org/officeDocument/2006/customXml" ds:itemID="{DDF83D67-564D-43A0-A030-0BC6057B0252}">
   <ds:schemaRefs>
     <ds:schemaRef ds:uri="http://schemas.microsoft.com/office/2006/metadata/properties"/>
     <ds:schemaRef ds:uri="http://schemas.microsoft.com/office/infopath/2007/PartnerControls"/>
   </ds:schemaRefs>
 </ds:datastoreItem>
-</file>
-
-<file path=customXml/itemProps3.xml><?xml version="1.0" encoding="utf-8"?>
-<ds:datastoreItem xmlns:ds="http://schemas.openxmlformats.org/officeDocument/2006/customXml" ds:itemID="{4DF6C084-6131-4759-AD9B-51331FBBFFE3}">
-  <ds:schemaRefs>
-    <ds:schemaRef ds:uri="http://schemas.microsoft.com/sharepoint/v3/contenttype/forms"/>
-  </ds:schemaRefs>
-</ds:datastoreItem>
 </file>
</xml_diff>